<commit_message>
Aggiunto useCase alla documentazione
</commit_message>
<xml_diff>
--- a/3_Documentazione (word e pdf)/Sidney Canonica documentazione progetto.docx
+++ b/3_Documentazione (word e pdf)/Sidney Canonica documentazione progetto.docx
@@ -3780,19 +3780,7 @@
               <w:rPr>
                 <w:lang w:val="it-IT"/>
               </w:rPr>
-              <w:t xml:space="preserve">Creazione del </w:t>
-            </w:r>
-            <w:r>
-              <w:rPr>
-                <w:lang w:val="it-IT"/>
-              </w:rPr>
-              <w:t>Database degli utenti</w:t>
-            </w:r>
-            <w:r>
-              <w:rPr>
-                <w:lang w:val="it-IT"/>
-              </w:rPr>
-              <w:t>.</w:t>
+              <w:t>Creazione del Database degli utenti.</w:t>
             </w:r>
           </w:p>
         </w:tc>
@@ -4087,47 +4075,72 @@
           <w:lang w:val="it-IT"/>
         </w:rPr>
       </w:pPr>
-      <w:r>
-        <w:rPr>
-          <w:lang w:val="it-IT"/>
-        </w:rPr>
-        <w:t xml:space="preserve">I casi d’uso rappresentano l’interazione tra i vari </w:t>
-      </w:r>
-      <w:r>
-        <w:rPr>
-          <w:lang w:val="it-IT"/>
-        </w:rPr>
-        <w:t>attori e le funzionalità</w:t>
-      </w:r>
-      <w:r>
-        <w:rPr>
-          <w:lang w:val="it-IT"/>
-        </w:rPr>
-        <w:t xml:space="preserve"> del prodotto</w:t>
-      </w:r>
-      <w:r>
-        <w:rPr>
-          <w:lang w:val="it-IT"/>
-        </w:rPr>
-        <w:t>.</w:t>
-      </w:r>
-    </w:p>
-    <w:p>
-      <w:pPr>
-        <w:rPr>
-          <w:lang w:val="it-IT"/>
-        </w:rPr>
-      </w:pPr>
+      <w:bookmarkStart w:id="9" w:name="_GoBack"/>
+      <w:bookmarkEnd w:id="9"/>
+      <w:r>
+        <w:rPr>
+          <w:noProof/>
+          <w:lang w:val="it-IT"/>
+        </w:rPr>
+        <w:drawing>
+          <wp:inline distT="0" distB="0" distL="0" distR="0" wp14:anchorId="49A6C3B1" wp14:editId="42B6F0ED">
+            <wp:extent cx="5563870" cy="4020185"/>
+            <wp:effectExtent l="0" t="0" r="0" b="0"/>
+            <wp:docPr id="4" name="Immagine 4"/>
+            <wp:cNvGraphicFramePr>
+              <a:graphicFrameLocks xmlns:a="http://schemas.openxmlformats.org/drawingml/2006/main" noChangeAspect="1"/>
+            </wp:cNvGraphicFramePr>
+            <a:graphic xmlns:a="http://schemas.openxmlformats.org/drawingml/2006/main">
+              <a:graphicData uri="http://schemas.openxmlformats.org/drawingml/2006/picture">
+                <pic:pic xmlns:pic="http://schemas.openxmlformats.org/drawingml/2006/picture">
+                  <pic:nvPicPr>
+                    <pic:cNvPr id="0" name="Picture 1"/>
+                    <pic:cNvPicPr>
+                      <a:picLocks noChangeAspect="1" noChangeArrowheads="1"/>
+                    </pic:cNvPicPr>
+                  </pic:nvPicPr>
+                  <pic:blipFill>
+                    <a:blip r:embed="rId8">
+                      <a:extLst>
+                        <a:ext uri="{28A0092B-C50C-407E-A947-70E740481C1C}">
+                          <a14:useLocalDpi xmlns:a14="http://schemas.microsoft.com/office/drawing/2010/main" val="0"/>
+                        </a:ext>
+                      </a:extLst>
+                    </a:blip>
+                    <a:srcRect/>
+                    <a:stretch>
+                      <a:fillRect/>
+                    </a:stretch>
+                  </pic:blipFill>
+                  <pic:spPr bwMode="auto">
+                    <a:xfrm>
+                      <a:off x="0" y="0"/>
+                      <a:ext cx="5563870" cy="4020185"/>
+                    </a:xfrm>
+                    <a:prstGeom prst="rect">
+                      <a:avLst/>
+                    </a:prstGeom>
+                    <a:noFill/>
+                    <a:ln>
+                      <a:noFill/>
+                    </a:ln>
+                  </pic:spPr>
+                </pic:pic>
+              </a:graphicData>
+            </a:graphic>
+          </wp:inline>
+        </w:drawing>
+      </w:r>
     </w:p>
     <w:p>
       <w:pPr>
         <w:pStyle w:val="Titolo2"/>
       </w:pPr>
-      <w:bookmarkStart w:id="9" w:name="_Toc94790450"/>
+      <w:bookmarkStart w:id="10" w:name="_Toc94790450"/>
       <w:r>
         <w:t>Pianificazione</w:t>
       </w:r>
-      <w:bookmarkEnd w:id="9"/>
+      <w:bookmarkEnd w:id="10"/>
     </w:p>
     <w:p>
       <w:pPr>
@@ -4228,6 +4241,7 @@
                 <w:noProof/>
                 <w:lang w:val="it-IT"/>
               </w:rPr>
+              <w:lastRenderedPageBreak/>
               <w:drawing>
                 <wp:inline distT="0" distB="0" distL="0" distR="0" wp14:anchorId="3C988473" wp14:editId="421E0D4A">
                   <wp:extent cx="5972175" cy="2876550"/>
@@ -4246,7 +4260,7 @@
                           </pic:cNvPicPr>
                         </pic:nvPicPr>
                         <pic:blipFill>
-                          <a:blip r:embed="rId8">
+                          <a:blip r:embed="rId9">
                             <a:extLst>
                               <a:ext uri="{28A0092B-C50C-407E-A947-70E740481C1C}">
                                 <a14:useLocalDpi xmlns:a14="http://schemas.microsoft.com/office/drawing/2010/main" val="0"/>
@@ -4288,27 +4302,14 @@
             <w:r>
               <w:t xml:space="preserve">Figura </w:t>
             </w:r>
-            <w:r>
-              <w:fldChar w:fldCharType="begin"/>
-            </w:r>
-            <w:r>
-              <w:instrText xml:space="preserve"> SEQ Figura \* ARABIC </w:instrText>
-            </w:r>
-            <w:r>
-              <w:fldChar w:fldCharType="separate"/>
-            </w:r>
-            <w:r>
-              <w:rPr>
-                <w:noProof/>
-              </w:rPr>
-              <w:t>1</w:t>
-            </w:r>
-            <w:r>
-              <w:rPr>
-                <w:noProof/>
-              </w:rPr>
-              <w:fldChar w:fldCharType="end"/>
-            </w:r>
+            <w:fldSimple w:instr=" SEQ Figura \* ARABIC ">
+              <w:r>
+                <w:rPr>
+                  <w:noProof/>
+                </w:rPr>
+                <w:t>1</w:t>
+              </w:r>
+            </w:fldSimple>
             <w:r>
               <w:t xml:space="preserve">: Esempio di diagramma di </w:t>
             </w:r>
@@ -4386,11 +4387,11 @@
       <w:pPr>
         <w:pStyle w:val="Titolo2"/>
       </w:pPr>
-      <w:bookmarkStart w:id="10" w:name="_Toc94790451"/>
+      <w:bookmarkStart w:id="11" w:name="_Toc94790451"/>
       <w:r>
         <w:t>Analisi dei mezzi</w:t>
       </w:r>
-      <w:bookmarkEnd w:id="10"/>
+      <w:bookmarkEnd w:id="11"/>
     </w:p>
     <w:p>
       <w:pPr>
@@ -4433,13 +4434,13 @@
       <w:pPr>
         <w:pStyle w:val="Titolo3"/>
       </w:pPr>
-      <w:bookmarkStart w:id="11" w:name="_Toc413411419"/>
-      <w:bookmarkStart w:id="12" w:name="_Toc94790452"/>
+      <w:bookmarkStart w:id="12" w:name="_Toc413411419"/>
+      <w:bookmarkStart w:id="13" w:name="_Toc94790452"/>
       <w:r>
         <w:t>Software</w:t>
       </w:r>
-      <w:bookmarkEnd w:id="11"/>
       <w:bookmarkEnd w:id="12"/>
+      <w:bookmarkEnd w:id="13"/>
     </w:p>
     <w:p>
       <w:pPr>
@@ -4490,14 +4491,13 @@
       <w:pPr>
         <w:pStyle w:val="Titolo3"/>
       </w:pPr>
-      <w:bookmarkStart w:id="13" w:name="_Toc413411420"/>
-      <w:bookmarkStart w:id="14" w:name="_Toc94790453"/>
-      <w:r>
-        <w:lastRenderedPageBreak/>
+      <w:bookmarkStart w:id="14" w:name="_Toc413411420"/>
+      <w:bookmarkStart w:id="15" w:name="_Toc94790453"/>
+      <w:r>
         <w:t>Hardware</w:t>
       </w:r>
-      <w:bookmarkEnd w:id="13"/>
       <w:bookmarkEnd w:id="14"/>
+      <w:bookmarkEnd w:id="15"/>
     </w:p>
     <w:p>
       <w:pPr>
@@ -4535,13 +4535,13 @@
       <w:pPr>
         <w:pStyle w:val="Titolo1"/>
       </w:pPr>
-      <w:bookmarkStart w:id="15" w:name="_Toc429059808"/>
-      <w:bookmarkStart w:id="16" w:name="_Toc94790454"/>
+      <w:bookmarkStart w:id="16" w:name="_Toc429059808"/>
+      <w:bookmarkStart w:id="17" w:name="_Toc94790454"/>
       <w:r>
         <w:t>Progettazione</w:t>
       </w:r>
-      <w:bookmarkEnd w:id="15"/>
       <w:bookmarkEnd w:id="16"/>
+      <w:bookmarkEnd w:id="17"/>
     </w:p>
     <w:p>
       <w:pPr>
@@ -4567,13 +4567,13 @@
       <w:pPr>
         <w:pStyle w:val="Titolo2"/>
       </w:pPr>
-      <w:bookmarkStart w:id="17" w:name="_Toc429059809"/>
-      <w:bookmarkStart w:id="18" w:name="_Toc94790455"/>
+      <w:bookmarkStart w:id="18" w:name="_Toc429059809"/>
+      <w:bookmarkStart w:id="19" w:name="_Toc94790455"/>
       <w:r>
         <w:t>Design dell’architettura del sistema</w:t>
       </w:r>
-      <w:bookmarkEnd w:id="17"/>
       <w:bookmarkEnd w:id="18"/>
+      <w:bookmarkEnd w:id="19"/>
     </w:p>
     <w:p>
       <w:pPr>
@@ -4718,16 +4718,16 @@
       <w:pPr>
         <w:pStyle w:val="Titolo2"/>
       </w:pPr>
-      <w:bookmarkStart w:id="19" w:name="_Toc429059810"/>
-      <w:bookmarkStart w:id="20" w:name="_Toc94790456"/>
+      <w:bookmarkStart w:id="20" w:name="_Toc429059810"/>
+      <w:bookmarkStart w:id="21" w:name="_Toc94790456"/>
       <w:r>
         <w:t>Design dei dati</w:t>
       </w:r>
       <w:r>
         <w:t xml:space="preserve"> e database</w:t>
       </w:r>
-      <w:bookmarkEnd w:id="19"/>
       <w:bookmarkEnd w:id="20"/>
+      <w:bookmarkEnd w:id="21"/>
     </w:p>
     <w:p>
       <w:pPr>
@@ -4778,13 +4778,13 @@
       <w:pPr>
         <w:pStyle w:val="Titolo2"/>
       </w:pPr>
-      <w:bookmarkStart w:id="21" w:name="_Toc429059811"/>
-      <w:bookmarkStart w:id="22" w:name="_Toc94790457"/>
+      <w:bookmarkStart w:id="22" w:name="_Toc429059811"/>
+      <w:bookmarkStart w:id="23" w:name="_Toc94790457"/>
       <w:r>
         <w:t>Design delle interfacce</w:t>
       </w:r>
-      <w:bookmarkEnd w:id="21"/>
       <w:bookmarkEnd w:id="22"/>
+      <w:bookmarkEnd w:id="23"/>
     </w:p>
     <w:p>
       <w:pPr>
@@ -4823,13 +4823,13 @@
       <w:pPr>
         <w:pStyle w:val="Titolo2"/>
       </w:pPr>
-      <w:bookmarkStart w:id="23" w:name="_Toc429059812"/>
-      <w:bookmarkStart w:id="24" w:name="_Toc94790458"/>
+      <w:bookmarkStart w:id="24" w:name="_Toc429059812"/>
+      <w:bookmarkStart w:id="25" w:name="_Toc94790458"/>
       <w:r>
         <w:t>Design procedurale</w:t>
       </w:r>
-      <w:bookmarkEnd w:id="23"/>
       <w:bookmarkEnd w:id="24"/>
+      <w:bookmarkEnd w:id="25"/>
     </w:p>
     <w:p>
       <w:pPr>
@@ -5005,14 +5005,14 @@
           <w:bottom w:val="single" w:sz="4" w:space="1" w:color="auto"/>
         </w:pBdr>
       </w:pPr>
-      <w:bookmarkStart w:id="25" w:name="_Toc461179222"/>
-      <w:bookmarkStart w:id="26" w:name="_Toc94790459"/>
+      <w:bookmarkStart w:id="26" w:name="_Toc461179222"/>
+      <w:bookmarkStart w:id="27" w:name="_Toc94790459"/>
       <w:r>
         <w:lastRenderedPageBreak/>
         <w:t>Implementazione</w:t>
       </w:r>
-      <w:bookmarkEnd w:id="25"/>
       <w:bookmarkEnd w:id="26"/>
+      <w:bookmarkEnd w:id="27"/>
     </w:p>
     <w:p>
       <w:r>
@@ -5080,28 +5080,28 @@
           <w:lang w:val="it-IT"/>
         </w:rPr>
       </w:pPr>
-      <w:bookmarkStart w:id="27" w:name="_Toc461179223"/>
-      <w:bookmarkStart w:id="28" w:name="_Toc94790460"/>
+      <w:bookmarkStart w:id="28" w:name="_Toc461179223"/>
+      <w:bookmarkStart w:id="29" w:name="_Toc94790460"/>
       <w:r>
         <w:rPr>
           <w:lang w:val="it-IT"/>
         </w:rPr>
         <w:t>Test</w:t>
       </w:r>
-      <w:bookmarkEnd w:id="27"/>
       <w:bookmarkEnd w:id="28"/>
+      <w:bookmarkEnd w:id="29"/>
     </w:p>
     <w:p>
       <w:pPr>
         <w:pStyle w:val="Titolo2"/>
       </w:pPr>
-      <w:bookmarkStart w:id="29" w:name="_Toc461179224"/>
-      <w:bookmarkStart w:id="30" w:name="_Toc94790461"/>
+      <w:bookmarkStart w:id="30" w:name="_Toc461179224"/>
+      <w:bookmarkStart w:id="31" w:name="_Toc94790461"/>
       <w:r>
         <w:t>Protocollo di test</w:t>
       </w:r>
-      <w:bookmarkEnd w:id="29"/>
       <w:bookmarkEnd w:id="30"/>
+      <w:bookmarkEnd w:id="31"/>
     </w:p>
     <w:p>
       <w:pPr>
@@ -6138,7 +6138,7 @@
           <w:lang w:val="it-IT"/>
         </w:rPr>
       </w:pPr>
-      <w:bookmarkStart w:id="31" w:name="_Toc461179225"/>
+      <w:bookmarkStart w:id="32" w:name="_Toc461179225"/>
       <w:r>
         <w:br w:type="page"/>
       </w:r>
@@ -6147,13 +6147,13 @@
       <w:pPr>
         <w:pStyle w:val="Titolo2"/>
       </w:pPr>
-      <w:bookmarkStart w:id="32" w:name="_Toc94790462"/>
+      <w:bookmarkStart w:id="33" w:name="_Toc94790462"/>
       <w:r>
         <w:lastRenderedPageBreak/>
         <w:t>Risultati test</w:t>
       </w:r>
-      <w:bookmarkEnd w:id="31"/>
       <w:bookmarkEnd w:id="32"/>
+      <w:bookmarkEnd w:id="33"/>
     </w:p>
     <w:p>
       <w:pPr>
@@ -6172,16 +6172,16 @@
       <w:pPr>
         <w:pStyle w:val="Titolo2"/>
       </w:pPr>
-      <w:bookmarkStart w:id="33" w:name="_Toc461179226"/>
-      <w:bookmarkStart w:id="34" w:name="_Toc94790463"/>
+      <w:bookmarkStart w:id="34" w:name="_Toc461179226"/>
+      <w:bookmarkStart w:id="35" w:name="_Toc94790463"/>
       <w:r>
         <w:t>Mancanze</w:t>
       </w:r>
       <w:r>
         <w:t>/limitazioni conosciute</w:t>
       </w:r>
-      <w:bookmarkEnd w:id="33"/>
       <w:bookmarkEnd w:id="34"/>
+      <w:bookmarkEnd w:id="35"/>
     </w:p>
     <w:p>
       <w:pPr>
@@ -6203,16 +6203,16 @@
           <w:lang w:val="it-IT"/>
         </w:rPr>
       </w:pPr>
-      <w:bookmarkStart w:id="35" w:name="_Toc461179227"/>
-      <w:bookmarkStart w:id="36" w:name="_Toc94790464"/>
+      <w:bookmarkStart w:id="36" w:name="_Toc461179227"/>
+      <w:bookmarkStart w:id="37" w:name="_Toc94790464"/>
       <w:r>
         <w:rPr>
           <w:lang w:val="it-IT"/>
         </w:rPr>
         <w:t>Consuntivo</w:t>
       </w:r>
-      <w:bookmarkEnd w:id="35"/>
       <w:bookmarkEnd w:id="36"/>
+      <w:bookmarkEnd w:id="37"/>
     </w:p>
     <w:p>
       <w:pPr>
@@ -6272,16 +6272,16 @@
           <w:lang w:val="it-IT"/>
         </w:rPr>
       </w:pPr>
-      <w:bookmarkStart w:id="37" w:name="_Toc461179228"/>
-      <w:bookmarkStart w:id="38" w:name="_Toc94790465"/>
+      <w:bookmarkStart w:id="38" w:name="_Toc461179228"/>
+      <w:bookmarkStart w:id="39" w:name="_Toc94790465"/>
       <w:r>
         <w:rPr>
           <w:lang w:val="it-IT"/>
         </w:rPr>
         <w:t>Conclusioni</w:t>
       </w:r>
-      <w:bookmarkEnd w:id="37"/>
       <w:bookmarkEnd w:id="38"/>
+      <w:bookmarkEnd w:id="39"/>
     </w:p>
     <w:p>
       <w:pPr>
@@ -6372,13 +6372,13 @@
       <w:pPr>
         <w:pStyle w:val="Titolo2"/>
       </w:pPr>
-      <w:bookmarkStart w:id="39" w:name="_Toc461179229"/>
-      <w:bookmarkStart w:id="40" w:name="_Toc94790466"/>
+      <w:bookmarkStart w:id="40" w:name="_Toc461179229"/>
+      <w:bookmarkStart w:id="41" w:name="_Toc94790466"/>
       <w:r>
         <w:t>Sviluppi futuri</w:t>
       </w:r>
-      <w:bookmarkEnd w:id="39"/>
       <w:bookmarkEnd w:id="40"/>
+      <w:bookmarkEnd w:id="41"/>
     </w:p>
     <w:p>
       <w:pPr>
@@ -6397,13 +6397,13 @@
       <w:pPr>
         <w:pStyle w:val="Titolo2"/>
       </w:pPr>
-      <w:bookmarkStart w:id="41" w:name="_Toc461179230"/>
-      <w:bookmarkStart w:id="42" w:name="_Toc94790467"/>
+      <w:bookmarkStart w:id="42" w:name="_Toc461179230"/>
+      <w:bookmarkStart w:id="43" w:name="_Toc94790467"/>
       <w:r>
         <w:t>Considerazioni personali</w:t>
       </w:r>
-      <w:bookmarkEnd w:id="41"/>
       <w:bookmarkEnd w:id="42"/>
+      <w:bookmarkEnd w:id="43"/>
     </w:p>
     <w:p>
       <w:pPr>
@@ -6431,15 +6431,15 @@
           <w:lang w:val="it-IT"/>
         </w:rPr>
       </w:pPr>
-      <w:bookmarkStart w:id="43" w:name="_Toc94790468"/>
-      <w:bookmarkStart w:id="44" w:name="_Toc461179232"/>
+      <w:bookmarkStart w:id="44" w:name="_Toc94790468"/>
+      <w:bookmarkStart w:id="45" w:name="_Toc461179232"/>
       <w:r>
         <w:rPr>
           <w:lang w:val="it-IT"/>
         </w:rPr>
         <w:t>Glossario</w:t>
       </w:r>
-      <w:bookmarkEnd w:id="43"/>
+      <w:bookmarkEnd w:id="44"/>
     </w:p>
     <w:p>
       <w:pPr>
@@ -6665,7 +6665,7 @@
           <w:lang w:val="it-IT"/>
         </w:rPr>
       </w:pPr>
-      <w:bookmarkStart w:id="45" w:name="_Toc94790469"/>
+      <w:bookmarkStart w:id="46" w:name="_Toc94790469"/>
       <w:r>
         <w:rPr>
           <w:lang w:val="it-IT"/>
@@ -6687,18 +6687,18 @@
         <w:lastRenderedPageBreak/>
         <w:t>Bibliografia</w:t>
       </w:r>
+      <w:bookmarkEnd w:id="46"/>
+    </w:p>
+    <w:p>
+      <w:pPr>
+        <w:pStyle w:val="Titolo2"/>
+      </w:pPr>
+      <w:bookmarkStart w:id="47" w:name="_Toc94790470"/>
+      <w:r>
+        <w:t>Bibliografia per articoli di riviste:</w:t>
+      </w:r>
       <w:bookmarkEnd w:id="45"/>
-    </w:p>
-    <w:p>
-      <w:pPr>
-        <w:pStyle w:val="Titolo2"/>
-      </w:pPr>
-      <w:bookmarkStart w:id="46" w:name="_Toc94790470"/>
-      <w:r>
-        <w:t>Bibliografia per articoli di riviste:</w:t>
-      </w:r>
-      <w:bookmarkEnd w:id="44"/>
-      <w:bookmarkEnd w:id="46"/>
+      <w:bookmarkEnd w:id="47"/>
     </w:p>
     <w:p>
       <w:pPr>
@@ -6807,13 +6807,13 @@
       <w:pPr>
         <w:pStyle w:val="Titolo2"/>
       </w:pPr>
-      <w:bookmarkStart w:id="47" w:name="_Toc461179233"/>
-      <w:bookmarkStart w:id="48" w:name="_Toc94790471"/>
+      <w:bookmarkStart w:id="48" w:name="_Toc461179233"/>
+      <w:bookmarkStart w:id="49" w:name="_Toc94790471"/>
       <w:r>
         <w:t>Bibliografia per libri</w:t>
       </w:r>
-      <w:bookmarkEnd w:id="47"/>
       <w:bookmarkEnd w:id="48"/>
+      <w:bookmarkEnd w:id="49"/>
     </w:p>
     <w:p>
       <w:pPr>
@@ -6938,18 +6938,18 @@
           <w:lang w:val="it-IT"/>
         </w:rPr>
       </w:pPr>
-      <w:bookmarkStart w:id="49" w:name="_Toc461179234"/>
+      <w:bookmarkStart w:id="50" w:name="_Toc461179234"/>
     </w:p>
     <w:p>
       <w:pPr>
         <w:pStyle w:val="Titolo2"/>
       </w:pPr>
-      <w:bookmarkStart w:id="50" w:name="_Toc94790472"/>
+      <w:bookmarkStart w:id="51" w:name="_Toc94790472"/>
       <w:r>
         <w:t>Sitografia</w:t>
       </w:r>
-      <w:bookmarkEnd w:id="49"/>
       <w:bookmarkEnd w:id="50"/>
+      <w:bookmarkEnd w:id="51"/>
     </w:p>
     <w:p>
       <w:pPr>
@@ -7107,16 +7107,16 @@
           <w:lang w:val="it-IT"/>
         </w:rPr>
       </w:pPr>
-      <w:bookmarkStart w:id="51" w:name="_Toc461179235"/>
-      <w:bookmarkStart w:id="52" w:name="_Toc94790473"/>
+      <w:bookmarkStart w:id="52" w:name="_Toc461179235"/>
+      <w:bookmarkStart w:id="53" w:name="_Toc94790473"/>
       <w:r>
         <w:rPr>
           <w:lang w:val="it-IT"/>
         </w:rPr>
         <w:t>Allegati</w:t>
       </w:r>
-      <w:bookmarkEnd w:id="51"/>
       <w:bookmarkEnd w:id="52"/>
+      <w:bookmarkEnd w:id="53"/>
     </w:p>
     <w:p>
       <w:pPr>
@@ -7289,12 +7289,12 @@
       </w:pPr>
     </w:p>
     <w:sectPr>
-      <w:headerReference w:type="even" r:id="rId9"/>
-      <w:headerReference w:type="default" r:id="rId10"/>
-      <w:footerReference w:type="even" r:id="rId11"/>
-      <w:footerReference w:type="default" r:id="rId12"/>
-      <w:headerReference w:type="first" r:id="rId13"/>
-      <w:footerReference w:type="first" r:id="rId14"/>
+      <w:headerReference w:type="even" r:id="rId10"/>
+      <w:headerReference w:type="default" r:id="rId11"/>
+      <w:footerReference w:type="even" r:id="rId12"/>
+      <w:footerReference w:type="default" r:id="rId13"/>
+      <w:headerReference w:type="first" r:id="rId14"/>
+      <w:footerReference w:type="first" r:id="rId15"/>
       <w:pgSz w:w="11906" w:h="16838"/>
       <w:pgMar w:top="1985" w:right="1134" w:bottom="1418" w:left="1134" w:header="567" w:footer="567" w:gutter="0"/>
       <w:pgNumType w:start="1"/>
@@ -7346,32 +7346,17 @@
     <w:r>
       <w:tab/>
     </w:r>
-    <w:r>
-      <w:fldChar w:fldCharType="begin"/>
-    </w:r>
-    <w:r>
-      <w:instrText xml:space="preserve"> FILENAME </w:instrText>
-    </w:r>
-    <w:r>
-      <w:fldChar w:fldCharType="separate"/>
-    </w:r>
-    <w:r>
-      <w:t>Sidney Canonica</w:t>
-    </w:r>
-    <w:bookmarkStart w:id="53" w:name="_GoBack"/>
-    <w:bookmarkEnd w:id="53"/>
-    <w:r>
-      <w:rPr>
-        <w:noProof/>
-      </w:rPr>
-      <w:t xml:space="preserve"> documentazione progetto.docx</w:t>
-    </w:r>
-    <w:r>
-      <w:rPr>
-        <w:noProof/>
-      </w:rPr>
-      <w:fldChar w:fldCharType="end"/>
-    </w:r>
+    <w:fldSimple w:instr=" FILENAME ">
+      <w:r>
+        <w:t>Sidney Canonica</w:t>
+      </w:r>
+      <w:r>
+        <w:rPr>
+          <w:noProof/>
+        </w:rPr>
+        <w:t xml:space="preserve"> documentazione progetto.docx</w:t>
+      </w:r>
+    </w:fldSimple>
     <w:r>
       <w:tab/>
       <w:t xml:space="preserve">Versione: </w:t>
@@ -11779,7 +11764,7 @@
 </file>
 
 <file path=customXml/itemProps1.xml><?xml version="1.0" encoding="utf-8"?>
-<ds:datastoreItem xmlns:ds="http://schemas.openxmlformats.org/officeDocument/2006/customXml" ds:itemID="{EB5B7CCF-ECEA-468D-B0AA-574E8FA033E0}">
+<ds:datastoreItem xmlns:ds="http://schemas.openxmlformats.org/officeDocument/2006/customXml" ds:itemID="{3A5F3BBD-3CB6-48A2-95D6-33D281BD2D2A}">
   <ds:schemaRefs>
     <ds:schemaRef ds:uri="http://schemas.openxmlformats.org/officeDocument/2006/bibliography"/>
   </ds:schemaRefs>

</xml_diff>

<commit_message>
aggiornata progettazione (dati,interfacce e flusso)
</commit_message>
<xml_diff>
--- a/3_Documentazione (word e pdf)/Sidney Canonica documentazione progetto.docx
+++ b/3_Documentazione (word e pdf)/Sidney Canonica documentazione progetto.docx
@@ -3465,7 +3465,13 @@
               <w:rPr>
                 <w:lang w:val="it-IT"/>
               </w:rPr>
-              <w:t>la maschera.</w:t>
+              <w:t>la maschera</w:t>
+            </w:r>
+            <w:r>
+              <w:rPr>
+                <w:lang w:val="it-IT"/>
+              </w:rPr>
+              <w:t xml:space="preserve"> per la home</w:t>
             </w:r>
           </w:p>
         </w:tc>
@@ -3963,15 +3969,1843 @@
         </w:rPr>
       </w:pPr>
     </w:p>
+    <w:tbl>
+      <w:tblPr>
+        <w:tblW w:w="9580" w:type="dxa"/>
+        <w:tblCellSpacing w:w="0" w:type="dxa"/>
+        <w:tblInd w:w="-8" w:type="dxa"/>
+        <w:tblBorders>
+          <w:top w:val="outset" w:sz="6" w:space="0" w:color="000000"/>
+          <w:left w:val="outset" w:sz="6" w:space="0" w:color="000000"/>
+          <w:bottom w:val="outset" w:sz="6" w:space="0" w:color="000000"/>
+          <w:right w:val="outset" w:sz="6" w:space="0" w:color="000000"/>
+        </w:tblBorders>
+        <w:tblCellMar>
+          <w:top w:w="60" w:type="dxa"/>
+          <w:left w:w="60" w:type="dxa"/>
+          <w:bottom w:w="60" w:type="dxa"/>
+          <w:right w:w="60" w:type="dxa"/>
+        </w:tblCellMar>
+        <w:tblLook w:val="00A0" w:firstRow="1" w:lastRow="0" w:firstColumn="1" w:lastColumn="0" w:noHBand="0" w:noVBand="0"/>
+      </w:tblPr>
+      <w:tblGrid>
+        <w:gridCol w:w="1895"/>
+        <w:gridCol w:w="7685"/>
+      </w:tblGrid>
+      <w:tr>
+        <w:trPr>
+          <w:trHeight w:val="251"/>
+          <w:tblCellSpacing w:w="0" w:type="dxa"/>
+        </w:trPr>
+        <w:tc>
+          <w:tcPr>
+            <w:tcW w:w="9580" w:type="dxa"/>
+            <w:gridSpan w:val="2"/>
+            <w:tcBorders>
+              <w:top w:val="outset" w:sz="6" w:space="0" w:color="000000"/>
+              <w:left w:val="outset" w:sz="6" w:space="0" w:color="000000"/>
+              <w:bottom w:val="outset" w:sz="6" w:space="0" w:color="000000"/>
+              <w:right w:val="outset" w:sz="6" w:space="0" w:color="000000"/>
+            </w:tcBorders>
+          </w:tcPr>
+          <w:p>
+            <w:pPr>
+              <w:spacing w:before="100" w:beforeAutospacing="1"/>
+              <w:jc w:val="center"/>
+              <w:rPr>
+                <w:b/>
+                <w:sz w:val="16"/>
+                <w:szCs w:val="16"/>
+              </w:rPr>
+            </w:pPr>
+            <w:r>
+              <w:rPr>
+                <w:b/>
+                <w:sz w:val="16"/>
+                <w:szCs w:val="16"/>
+              </w:rPr>
+              <w:t xml:space="preserve">ID: </w:t>
+            </w:r>
+            <w:r>
+              <w:rPr>
+                <w:b/>
+                <w:sz w:val="16"/>
+                <w:szCs w:val="16"/>
+              </w:rPr>
+              <w:t>REQ-0</w:t>
+            </w:r>
+            <w:r>
+              <w:rPr>
+                <w:b/>
+                <w:sz w:val="16"/>
+                <w:szCs w:val="16"/>
+              </w:rPr>
+              <w:t>4</w:t>
+            </w:r>
+          </w:p>
+        </w:tc>
+      </w:tr>
+      <w:tr>
+        <w:trPr>
+          <w:tblCellSpacing w:w="0" w:type="dxa"/>
+        </w:trPr>
+        <w:tc>
+          <w:tcPr>
+            <w:tcW w:w="1895" w:type="dxa"/>
+            <w:tcBorders>
+              <w:top w:val="outset" w:sz="6" w:space="0" w:color="000000"/>
+              <w:bottom w:val="outset" w:sz="6" w:space="0" w:color="000000"/>
+              <w:right w:val="outset" w:sz="6" w:space="0" w:color="000000"/>
+            </w:tcBorders>
+          </w:tcPr>
+          <w:p>
+            <w:pPr>
+              <w:spacing w:before="100" w:beforeAutospacing="1"/>
+              <w:rPr>
+                <w:b/>
+                <w:sz w:val="16"/>
+                <w:szCs w:val="16"/>
+              </w:rPr>
+            </w:pPr>
+            <w:r>
+              <w:rPr>
+                <w:b/>
+                <w:sz w:val="16"/>
+                <w:szCs w:val="16"/>
+              </w:rPr>
+              <w:t>Nome</w:t>
+            </w:r>
+          </w:p>
+        </w:tc>
+        <w:tc>
+          <w:tcPr>
+            <w:tcW w:w="7685" w:type="dxa"/>
+            <w:tcBorders>
+              <w:top w:val="outset" w:sz="6" w:space="0" w:color="000000"/>
+              <w:left w:val="outset" w:sz="6" w:space="0" w:color="000000"/>
+              <w:bottom w:val="outset" w:sz="6" w:space="0" w:color="000000"/>
+            </w:tcBorders>
+          </w:tcPr>
+          <w:p>
+            <w:pPr>
+              <w:rPr>
+                <w:lang w:val="it-IT"/>
+              </w:rPr>
+            </w:pPr>
+            <w:r>
+              <w:rPr>
+                <w:lang w:val="it-IT"/>
+              </w:rPr>
+              <w:t>Accesso al database tramite il software</w:t>
+            </w:r>
+          </w:p>
+        </w:tc>
+      </w:tr>
+      <w:tr>
+        <w:trPr>
+          <w:tblCellSpacing w:w="0" w:type="dxa"/>
+        </w:trPr>
+        <w:tc>
+          <w:tcPr>
+            <w:tcW w:w="1895" w:type="dxa"/>
+            <w:tcBorders>
+              <w:top w:val="outset" w:sz="6" w:space="0" w:color="000000"/>
+              <w:bottom w:val="outset" w:sz="6" w:space="0" w:color="000000"/>
+              <w:right w:val="outset" w:sz="6" w:space="0" w:color="000000"/>
+            </w:tcBorders>
+          </w:tcPr>
+          <w:p>
+            <w:pPr>
+              <w:spacing w:before="100" w:beforeAutospacing="1"/>
+              <w:rPr>
+                <w:b/>
+                <w:sz w:val="16"/>
+                <w:szCs w:val="16"/>
+              </w:rPr>
+            </w:pPr>
+            <w:r>
+              <w:rPr>
+                <w:b/>
+                <w:sz w:val="16"/>
+                <w:szCs w:val="16"/>
+              </w:rPr>
+              <w:t>Priorità</w:t>
+            </w:r>
+          </w:p>
+        </w:tc>
+        <w:tc>
+          <w:tcPr>
+            <w:tcW w:w="7685" w:type="dxa"/>
+            <w:tcBorders>
+              <w:top w:val="outset" w:sz="6" w:space="0" w:color="000000"/>
+              <w:left w:val="outset" w:sz="6" w:space="0" w:color="000000"/>
+              <w:bottom w:val="outset" w:sz="6" w:space="0" w:color="000000"/>
+            </w:tcBorders>
+          </w:tcPr>
+          <w:p>
+            <w:pPr>
+              <w:spacing w:before="100" w:beforeAutospacing="1"/>
+              <w:rPr>
+                <w:sz w:val="16"/>
+                <w:szCs w:val="16"/>
+              </w:rPr>
+            </w:pPr>
+            <w:r>
+              <w:rPr>
+                <w:sz w:val="16"/>
+                <w:szCs w:val="16"/>
+              </w:rPr>
+              <w:t>1</w:t>
+            </w:r>
+          </w:p>
+        </w:tc>
+      </w:tr>
+      <w:tr>
+        <w:trPr>
+          <w:tblCellSpacing w:w="0" w:type="dxa"/>
+        </w:trPr>
+        <w:tc>
+          <w:tcPr>
+            <w:tcW w:w="1895" w:type="dxa"/>
+            <w:tcBorders>
+              <w:top w:val="outset" w:sz="6" w:space="0" w:color="000000"/>
+              <w:bottom w:val="outset" w:sz="6" w:space="0" w:color="000000"/>
+              <w:right w:val="outset" w:sz="6" w:space="0" w:color="000000"/>
+            </w:tcBorders>
+          </w:tcPr>
+          <w:p>
+            <w:pPr>
+              <w:spacing w:before="100" w:beforeAutospacing="1"/>
+              <w:rPr>
+                <w:b/>
+                <w:sz w:val="16"/>
+                <w:szCs w:val="16"/>
+              </w:rPr>
+            </w:pPr>
+            <w:r>
+              <w:rPr>
+                <w:b/>
+                <w:sz w:val="16"/>
+                <w:szCs w:val="16"/>
+              </w:rPr>
+              <w:t>Versione</w:t>
+            </w:r>
+          </w:p>
+        </w:tc>
+        <w:tc>
+          <w:tcPr>
+            <w:tcW w:w="7685" w:type="dxa"/>
+            <w:tcBorders>
+              <w:top w:val="outset" w:sz="6" w:space="0" w:color="000000"/>
+              <w:left w:val="outset" w:sz="6" w:space="0" w:color="000000"/>
+              <w:bottom w:val="outset" w:sz="6" w:space="0" w:color="000000"/>
+            </w:tcBorders>
+          </w:tcPr>
+          <w:p>
+            <w:pPr>
+              <w:spacing w:before="100" w:beforeAutospacing="1"/>
+              <w:rPr>
+                <w:sz w:val="16"/>
+                <w:szCs w:val="16"/>
+              </w:rPr>
+            </w:pPr>
+            <w:r>
+              <w:rPr>
+                <w:sz w:val="16"/>
+                <w:szCs w:val="16"/>
+              </w:rPr>
+              <w:t>1.0</w:t>
+            </w:r>
+          </w:p>
+        </w:tc>
+      </w:tr>
+      <w:tr>
+        <w:trPr>
+          <w:tblCellSpacing w:w="0" w:type="dxa"/>
+        </w:trPr>
+        <w:tc>
+          <w:tcPr>
+            <w:tcW w:w="1895" w:type="dxa"/>
+            <w:tcBorders>
+              <w:top w:val="outset" w:sz="6" w:space="0" w:color="000000"/>
+              <w:bottom w:val="outset" w:sz="6" w:space="0" w:color="000000"/>
+              <w:right w:val="outset" w:sz="6" w:space="0" w:color="000000"/>
+            </w:tcBorders>
+          </w:tcPr>
+          <w:p>
+            <w:pPr>
+              <w:spacing w:before="100" w:beforeAutospacing="1"/>
+              <w:rPr>
+                <w:b/>
+                <w:sz w:val="16"/>
+                <w:szCs w:val="16"/>
+              </w:rPr>
+            </w:pPr>
+            <w:r>
+              <w:rPr>
+                <w:b/>
+                <w:sz w:val="16"/>
+                <w:szCs w:val="16"/>
+              </w:rPr>
+              <w:t>Note</w:t>
+            </w:r>
+          </w:p>
+        </w:tc>
+        <w:tc>
+          <w:tcPr>
+            <w:tcW w:w="7685" w:type="dxa"/>
+            <w:tcBorders>
+              <w:top w:val="outset" w:sz="6" w:space="0" w:color="000000"/>
+              <w:left w:val="outset" w:sz="6" w:space="0" w:color="000000"/>
+              <w:bottom w:val="outset" w:sz="6" w:space="0" w:color="000000"/>
+            </w:tcBorders>
+          </w:tcPr>
+          <w:p>
+            <w:pPr>
+              <w:spacing w:before="100" w:beforeAutospacing="1"/>
+              <w:rPr>
+                <w:sz w:val="16"/>
+                <w:szCs w:val="16"/>
+              </w:rPr>
+            </w:pPr>
+          </w:p>
+        </w:tc>
+      </w:tr>
+      <w:tr>
+        <w:trPr>
+          <w:trHeight w:val="251"/>
+          <w:tblCellSpacing w:w="0" w:type="dxa"/>
+        </w:trPr>
+        <w:tc>
+          <w:tcPr>
+            <w:tcW w:w="9580" w:type="dxa"/>
+            <w:gridSpan w:val="2"/>
+            <w:tcBorders>
+              <w:top w:val="outset" w:sz="6" w:space="0" w:color="000000"/>
+              <w:bottom w:val="outset" w:sz="6" w:space="0" w:color="000000"/>
+            </w:tcBorders>
+          </w:tcPr>
+          <w:p>
+            <w:pPr>
+              <w:spacing w:before="100" w:beforeAutospacing="1"/>
+              <w:jc w:val="center"/>
+              <w:rPr>
+                <w:b/>
+                <w:sz w:val="16"/>
+                <w:szCs w:val="16"/>
+              </w:rPr>
+            </w:pPr>
+            <w:r>
+              <w:rPr>
+                <w:b/>
+                <w:sz w:val="16"/>
+                <w:szCs w:val="16"/>
+              </w:rPr>
+              <w:lastRenderedPageBreak/>
+              <w:t xml:space="preserve">ID: </w:t>
+            </w:r>
+            <w:r>
+              <w:rPr>
+                <w:b/>
+                <w:sz w:val="16"/>
+                <w:szCs w:val="16"/>
+              </w:rPr>
+              <w:t>REQ-0</w:t>
+            </w:r>
+            <w:r>
+              <w:rPr>
+                <w:b/>
+                <w:sz w:val="16"/>
+                <w:szCs w:val="16"/>
+              </w:rPr>
+              <w:t>5</w:t>
+            </w:r>
+          </w:p>
+        </w:tc>
+      </w:tr>
+      <w:tr>
+        <w:trPr>
+          <w:tblCellSpacing w:w="0" w:type="dxa"/>
+        </w:trPr>
+        <w:tc>
+          <w:tcPr>
+            <w:tcW w:w="1895" w:type="dxa"/>
+            <w:tcBorders>
+              <w:top w:val="outset" w:sz="6" w:space="0" w:color="000000"/>
+              <w:bottom w:val="outset" w:sz="6" w:space="0" w:color="000000"/>
+              <w:right w:val="outset" w:sz="6" w:space="0" w:color="000000"/>
+            </w:tcBorders>
+          </w:tcPr>
+          <w:p>
+            <w:pPr>
+              <w:spacing w:before="100" w:beforeAutospacing="1"/>
+              <w:rPr>
+                <w:b/>
+                <w:sz w:val="16"/>
+                <w:szCs w:val="16"/>
+              </w:rPr>
+            </w:pPr>
+            <w:r>
+              <w:rPr>
+                <w:b/>
+                <w:sz w:val="16"/>
+                <w:szCs w:val="16"/>
+              </w:rPr>
+              <w:t>Nome</w:t>
+            </w:r>
+          </w:p>
+        </w:tc>
+        <w:tc>
+          <w:tcPr>
+            <w:tcW w:w="7685" w:type="dxa"/>
+            <w:tcBorders>
+              <w:top w:val="outset" w:sz="6" w:space="0" w:color="000000"/>
+              <w:left w:val="outset" w:sz="6" w:space="0" w:color="000000"/>
+              <w:bottom w:val="outset" w:sz="6" w:space="0" w:color="000000"/>
+            </w:tcBorders>
+          </w:tcPr>
+          <w:p>
+            <w:pPr>
+              <w:rPr>
+                <w:lang w:val="it-IT"/>
+              </w:rPr>
+            </w:pPr>
+            <w:r>
+              <w:rPr>
+                <w:lang w:val="it-IT"/>
+              </w:rPr>
+              <w:t>Creazione del</w:t>
+            </w:r>
+            <w:r>
+              <w:rPr>
+                <w:lang w:val="it-IT"/>
+              </w:rPr>
+              <w:t>la maschera per la scheda informativa</w:t>
+            </w:r>
+          </w:p>
+        </w:tc>
+      </w:tr>
+      <w:tr>
+        <w:trPr>
+          <w:tblCellSpacing w:w="0" w:type="dxa"/>
+        </w:trPr>
+        <w:tc>
+          <w:tcPr>
+            <w:tcW w:w="1895" w:type="dxa"/>
+            <w:tcBorders>
+              <w:top w:val="outset" w:sz="6" w:space="0" w:color="000000"/>
+              <w:bottom w:val="outset" w:sz="6" w:space="0" w:color="000000"/>
+              <w:right w:val="outset" w:sz="6" w:space="0" w:color="000000"/>
+            </w:tcBorders>
+          </w:tcPr>
+          <w:p>
+            <w:pPr>
+              <w:spacing w:before="100" w:beforeAutospacing="1"/>
+              <w:rPr>
+                <w:b/>
+                <w:sz w:val="16"/>
+                <w:szCs w:val="16"/>
+              </w:rPr>
+            </w:pPr>
+            <w:r>
+              <w:rPr>
+                <w:b/>
+                <w:sz w:val="16"/>
+                <w:szCs w:val="16"/>
+              </w:rPr>
+              <w:t>Priorità</w:t>
+            </w:r>
+          </w:p>
+        </w:tc>
+        <w:tc>
+          <w:tcPr>
+            <w:tcW w:w="7685" w:type="dxa"/>
+            <w:tcBorders>
+              <w:top w:val="outset" w:sz="6" w:space="0" w:color="000000"/>
+              <w:left w:val="outset" w:sz="6" w:space="0" w:color="000000"/>
+              <w:bottom w:val="outset" w:sz="6" w:space="0" w:color="000000"/>
+            </w:tcBorders>
+          </w:tcPr>
+          <w:p>
+            <w:pPr>
+              <w:spacing w:before="100" w:beforeAutospacing="1"/>
+              <w:rPr>
+                <w:sz w:val="16"/>
+                <w:szCs w:val="16"/>
+              </w:rPr>
+            </w:pPr>
+            <w:r>
+              <w:rPr>
+                <w:sz w:val="16"/>
+                <w:szCs w:val="16"/>
+              </w:rPr>
+              <w:t>1</w:t>
+            </w:r>
+          </w:p>
+        </w:tc>
+      </w:tr>
+      <w:tr>
+        <w:trPr>
+          <w:tblCellSpacing w:w="0" w:type="dxa"/>
+        </w:trPr>
+        <w:tc>
+          <w:tcPr>
+            <w:tcW w:w="1895" w:type="dxa"/>
+            <w:tcBorders>
+              <w:top w:val="outset" w:sz="6" w:space="0" w:color="000000"/>
+              <w:bottom w:val="outset" w:sz="6" w:space="0" w:color="000000"/>
+              <w:right w:val="outset" w:sz="6" w:space="0" w:color="000000"/>
+            </w:tcBorders>
+          </w:tcPr>
+          <w:p>
+            <w:pPr>
+              <w:spacing w:before="100" w:beforeAutospacing="1"/>
+              <w:rPr>
+                <w:b/>
+                <w:sz w:val="16"/>
+                <w:szCs w:val="16"/>
+              </w:rPr>
+            </w:pPr>
+            <w:r>
+              <w:rPr>
+                <w:b/>
+                <w:sz w:val="16"/>
+                <w:szCs w:val="16"/>
+              </w:rPr>
+              <w:t>Versione</w:t>
+            </w:r>
+          </w:p>
+        </w:tc>
+        <w:tc>
+          <w:tcPr>
+            <w:tcW w:w="7685" w:type="dxa"/>
+            <w:tcBorders>
+              <w:top w:val="outset" w:sz="6" w:space="0" w:color="000000"/>
+              <w:left w:val="outset" w:sz="6" w:space="0" w:color="000000"/>
+              <w:bottom w:val="outset" w:sz="6" w:space="0" w:color="000000"/>
+            </w:tcBorders>
+          </w:tcPr>
+          <w:p>
+            <w:pPr>
+              <w:spacing w:before="100" w:beforeAutospacing="1"/>
+              <w:rPr>
+                <w:sz w:val="16"/>
+                <w:szCs w:val="16"/>
+              </w:rPr>
+            </w:pPr>
+            <w:r>
+              <w:rPr>
+                <w:sz w:val="16"/>
+                <w:szCs w:val="16"/>
+              </w:rPr>
+              <w:t>1.0</w:t>
+            </w:r>
+          </w:p>
+        </w:tc>
+      </w:tr>
+      <w:tr>
+        <w:trPr>
+          <w:tblCellSpacing w:w="0" w:type="dxa"/>
+        </w:trPr>
+        <w:tc>
+          <w:tcPr>
+            <w:tcW w:w="1895" w:type="dxa"/>
+            <w:tcBorders>
+              <w:top w:val="outset" w:sz="6" w:space="0" w:color="000000"/>
+              <w:bottom w:val="outset" w:sz="6" w:space="0" w:color="000000"/>
+              <w:right w:val="outset" w:sz="6" w:space="0" w:color="000000"/>
+            </w:tcBorders>
+          </w:tcPr>
+          <w:p>
+            <w:pPr>
+              <w:spacing w:before="100" w:beforeAutospacing="1"/>
+              <w:rPr>
+                <w:b/>
+                <w:sz w:val="16"/>
+                <w:szCs w:val="16"/>
+              </w:rPr>
+            </w:pPr>
+            <w:r>
+              <w:rPr>
+                <w:b/>
+                <w:sz w:val="16"/>
+                <w:szCs w:val="16"/>
+              </w:rPr>
+              <w:t>Note</w:t>
+            </w:r>
+          </w:p>
+        </w:tc>
+        <w:tc>
+          <w:tcPr>
+            <w:tcW w:w="7685" w:type="dxa"/>
+            <w:tcBorders>
+              <w:top w:val="outset" w:sz="6" w:space="0" w:color="000000"/>
+              <w:left w:val="outset" w:sz="6" w:space="0" w:color="000000"/>
+              <w:bottom w:val="outset" w:sz="6" w:space="0" w:color="000000"/>
+            </w:tcBorders>
+          </w:tcPr>
+          <w:p>
+            <w:pPr>
+              <w:spacing w:before="100" w:beforeAutospacing="1"/>
+              <w:rPr>
+                <w:sz w:val="16"/>
+                <w:szCs w:val="16"/>
+              </w:rPr>
+            </w:pPr>
+          </w:p>
+        </w:tc>
+      </w:tr>
+    </w:tbl>
+    <w:p>
+      <w:pPr>
+        <w:rPr>
+          <w:lang w:val="it-IT"/>
+        </w:rPr>
+      </w:pPr>
+    </w:p>
+    <w:tbl>
+      <w:tblPr>
+        <w:tblW w:w="9580" w:type="dxa"/>
+        <w:tblCellSpacing w:w="0" w:type="dxa"/>
+        <w:tblInd w:w="-8" w:type="dxa"/>
+        <w:tblBorders>
+          <w:top w:val="outset" w:sz="6" w:space="0" w:color="000000"/>
+          <w:left w:val="outset" w:sz="6" w:space="0" w:color="000000"/>
+          <w:bottom w:val="outset" w:sz="6" w:space="0" w:color="000000"/>
+          <w:right w:val="outset" w:sz="6" w:space="0" w:color="000000"/>
+        </w:tblBorders>
+        <w:tblCellMar>
+          <w:top w:w="60" w:type="dxa"/>
+          <w:left w:w="60" w:type="dxa"/>
+          <w:bottom w:w="60" w:type="dxa"/>
+          <w:right w:w="60" w:type="dxa"/>
+        </w:tblCellMar>
+        <w:tblLook w:val="00A0" w:firstRow="1" w:lastRow="0" w:firstColumn="1" w:lastColumn="0" w:noHBand="0" w:noVBand="0"/>
+      </w:tblPr>
+      <w:tblGrid>
+        <w:gridCol w:w="1895"/>
+        <w:gridCol w:w="7685"/>
+      </w:tblGrid>
+      <w:tr>
+        <w:trPr>
+          <w:trHeight w:val="251"/>
+          <w:tblCellSpacing w:w="0" w:type="dxa"/>
+        </w:trPr>
+        <w:tc>
+          <w:tcPr>
+            <w:tcW w:w="9580" w:type="dxa"/>
+            <w:gridSpan w:val="2"/>
+            <w:tcBorders>
+              <w:top w:val="outset" w:sz="6" w:space="0" w:color="000000"/>
+              <w:bottom w:val="outset" w:sz="6" w:space="0" w:color="000000"/>
+            </w:tcBorders>
+          </w:tcPr>
+          <w:p>
+            <w:pPr>
+              <w:spacing w:before="100" w:beforeAutospacing="1"/>
+              <w:jc w:val="center"/>
+              <w:rPr>
+                <w:b/>
+                <w:sz w:val="16"/>
+                <w:szCs w:val="16"/>
+              </w:rPr>
+            </w:pPr>
+            <w:r>
+              <w:rPr>
+                <w:b/>
+                <w:sz w:val="16"/>
+                <w:szCs w:val="16"/>
+              </w:rPr>
+              <w:t xml:space="preserve">ID: </w:t>
+            </w:r>
+            <w:r>
+              <w:rPr>
+                <w:b/>
+                <w:sz w:val="16"/>
+                <w:szCs w:val="16"/>
+              </w:rPr>
+              <w:t>REQ-0</w:t>
+            </w:r>
+            <w:r>
+              <w:rPr>
+                <w:b/>
+                <w:sz w:val="16"/>
+                <w:szCs w:val="16"/>
+              </w:rPr>
+              <w:t>6</w:t>
+            </w:r>
+          </w:p>
+        </w:tc>
+      </w:tr>
+      <w:tr>
+        <w:trPr>
+          <w:tblCellSpacing w:w="0" w:type="dxa"/>
+        </w:trPr>
+        <w:tc>
+          <w:tcPr>
+            <w:tcW w:w="1895" w:type="dxa"/>
+            <w:tcBorders>
+              <w:top w:val="outset" w:sz="6" w:space="0" w:color="000000"/>
+              <w:bottom w:val="outset" w:sz="6" w:space="0" w:color="000000"/>
+              <w:right w:val="outset" w:sz="6" w:space="0" w:color="000000"/>
+            </w:tcBorders>
+          </w:tcPr>
+          <w:p>
+            <w:pPr>
+              <w:spacing w:before="100" w:beforeAutospacing="1"/>
+              <w:rPr>
+                <w:b/>
+                <w:sz w:val="16"/>
+                <w:szCs w:val="16"/>
+              </w:rPr>
+            </w:pPr>
+            <w:r>
+              <w:rPr>
+                <w:b/>
+                <w:sz w:val="16"/>
+                <w:szCs w:val="16"/>
+              </w:rPr>
+              <w:t>Nome</w:t>
+            </w:r>
+          </w:p>
+        </w:tc>
+        <w:tc>
+          <w:tcPr>
+            <w:tcW w:w="7685" w:type="dxa"/>
+            <w:tcBorders>
+              <w:top w:val="outset" w:sz="6" w:space="0" w:color="000000"/>
+              <w:left w:val="outset" w:sz="6" w:space="0" w:color="000000"/>
+              <w:bottom w:val="outset" w:sz="6" w:space="0" w:color="000000"/>
+            </w:tcBorders>
+          </w:tcPr>
+          <w:p>
+            <w:pPr>
+              <w:rPr>
+                <w:lang w:val="it-IT"/>
+              </w:rPr>
+            </w:pPr>
+            <w:r>
+              <w:rPr>
+                <w:lang w:val="it-IT"/>
+              </w:rPr>
+              <w:t>Sistema di rating dei giochi</w:t>
+            </w:r>
+          </w:p>
+        </w:tc>
+      </w:tr>
+      <w:tr>
+        <w:trPr>
+          <w:tblCellSpacing w:w="0" w:type="dxa"/>
+        </w:trPr>
+        <w:tc>
+          <w:tcPr>
+            <w:tcW w:w="1895" w:type="dxa"/>
+            <w:tcBorders>
+              <w:top w:val="outset" w:sz="6" w:space="0" w:color="000000"/>
+              <w:bottom w:val="outset" w:sz="6" w:space="0" w:color="000000"/>
+              <w:right w:val="outset" w:sz="6" w:space="0" w:color="000000"/>
+            </w:tcBorders>
+          </w:tcPr>
+          <w:p>
+            <w:pPr>
+              <w:spacing w:before="100" w:beforeAutospacing="1"/>
+              <w:rPr>
+                <w:b/>
+                <w:sz w:val="16"/>
+                <w:szCs w:val="16"/>
+              </w:rPr>
+            </w:pPr>
+            <w:r>
+              <w:rPr>
+                <w:b/>
+                <w:sz w:val="16"/>
+                <w:szCs w:val="16"/>
+              </w:rPr>
+              <w:t>Priorità</w:t>
+            </w:r>
+          </w:p>
+        </w:tc>
+        <w:tc>
+          <w:tcPr>
+            <w:tcW w:w="7685" w:type="dxa"/>
+            <w:tcBorders>
+              <w:top w:val="outset" w:sz="6" w:space="0" w:color="000000"/>
+              <w:left w:val="outset" w:sz="6" w:space="0" w:color="000000"/>
+              <w:bottom w:val="outset" w:sz="6" w:space="0" w:color="000000"/>
+            </w:tcBorders>
+          </w:tcPr>
+          <w:p>
+            <w:pPr>
+              <w:spacing w:before="100" w:beforeAutospacing="1"/>
+              <w:rPr>
+                <w:sz w:val="16"/>
+                <w:szCs w:val="16"/>
+              </w:rPr>
+            </w:pPr>
+            <w:r>
+              <w:rPr>
+                <w:sz w:val="16"/>
+                <w:szCs w:val="16"/>
+              </w:rPr>
+              <w:t>1</w:t>
+            </w:r>
+          </w:p>
+        </w:tc>
+      </w:tr>
+      <w:tr>
+        <w:trPr>
+          <w:tblCellSpacing w:w="0" w:type="dxa"/>
+        </w:trPr>
+        <w:tc>
+          <w:tcPr>
+            <w:tcW w:w="1895" w:type="dxa"/>
+            <w:tcBorders>
+              <w:top w:val="outset" w:sz="6" w:space="0" w:color="000000"/>
+              <w:bottom w:val="outset" w:sz="6" w:space="0" w:color="000000"/>
+              <w:right w:val="outset" w:sz="6" w:space="0" w:color="000000"/>
+            </w:tcBorders>
+          </w:tcPr>
+          <w:p>
+            <w:pPr>
+              <w:spacing w:before="100" w:beforeAutospacing="1"/>
+              <w:rPr>
+                <w:b/>
+                <w:sz w:val="16"/>
+                <w:szCs w:val="16"/>
+              </w:rPr>
+            </w:pPr>
+            <w:r>
+              <w:rPr>
+                <w:b/>
+                <w:sz w:val="16"/>
+                <w:szCs w:val="16"/>
+              </w:rPr>
+              <w:t>Versione</w:t>
+            </w:r>
+          </w:p>
+        </w:tc>
+        <w:tc>
+          <w:tcPr>
+            <w:tcW w:w="7685" w:type="dxa"/>
+            <w:tcBorders>
+              <w:top w:val="outset" w:sz="6" w:space="0" w:color="000000"/>
+              <w:left w:val="outset" w:sz="6" w:space="0" w:color="000000"/>
+              <w:bottom w:val="outset" w:sz="6" w:space="0" w:color="000000"/>
+            </w:tcBorders>
+          </w:tcPr>
+          <w:p>
+            <w:pPr>
+              <w:spacing w:before="100" w:beforeAutospacing="1"/>
+              <w:rPr>
+                <w:sz w:val="16"/>
+                <w:szCs w:val="16"/>
+              </w:rPr>
+            </w:pPr>
+            <w:r>
+              <w:rPr>
+                <w:sz w:val="16"/>
+                <w:szCs w:val="16"/>
+              </w:rPr>
+              <w:t>1.0</w:t>
+            </w:r>
+          </w:p>
+        </w:tc>
+      </w:tr>
+      <w:tr>
+        <w:trPr>
+          <w:tblCellSpacing w:w="0" w:type="dxa"/>
+        </w:trPr>
+        <w:tc>
+          <w:tcPr>
+            <w:tcW w:w="1895" w:type="dxa"/>
+            <w:tcBorders>
+              <w:top w:val="outset" w:sz="6" w:space="0" w:color="000000"/>
+              <w:bottom w:val="outset" w:sz="6" w:space="0" w:color="000000"/>
+              <w:right w:val="outset" w:sz="6" w:space="0" w:color="000000"/>
+            </w:tcBorders>
+          </w:tcPr>
+          <w:p>
+            <w:pPr>
+              <w:spacing w:before="100" w:beforeAutospacing="1"/>
+              <w:rPr>
+                <w:b/>
+                <w:sz w:val="16"/>
+                <w:szCs w:val="16"/>
+              </w:rPr>
+            </w:pPr>
+            <w:r>
+              <w:rPr>
+                <w:b/>
+                <w:sz w:val="16"/>
+                <w:szCs w:val="16"/>
+              </w:rPr>
+              <w:t>Note</w:t>
+            </w:r>
+          </w:p>
+        </w:tc>
+        <w:tc>
+          <w:tcPr>
+            <w:tcW w:w="7685" w:type="dxa"/>
+            <w:tcBorders>
+              <w:top w:val="outset" w:sz="6" w:space="0" w:color="000000"/>
+              <w:left w:val="outset" w:sz="6" w:space="0" w:color="000000"/>
+              <w:bottom w:val="outset" w:sz="6" w:space="0" w:color="000000"/>
+            </w:tcBorders>
+          </w:tcPr>
+          <w:p>
+            <w:pPr>
+              <w:spacing w:before="100" w:beforeAutospacing="1"/>
+              <w:rPr>
+                <w:sz w:val="16"/>
+                <w:szCs w:val="16"/>
+              </w:rPr>
+            </w:pPr>
+          </w:p>
+        </w:tc>
+      </w:tr>
+    </w:tbl>
+    <w:p>
+      <w:pPr>
+        <w:rPr>
+          <w:lang w:val="it-IT"/>
+        </w:rPr>
+      </w:pPr>
+    </w:p>
+    <w:tbl>
+      <w:tblPr>
+        <w:tblW w:w="9580" w:type="dxa"/>
+        <w:tblCellSpacing w:w="0" w:type="dxa"/>
+        <w:tblInd w:w="-8" w:type="dxa"/>
+        <w:tblBorders>
+          <w:top w:val="outset" w:sz="6" w:space="0" w:color="000000"/>
+          <w:left w:val="outset" w:sz="6" w:space="0" w:color="000000"/>
+          <w:bottom w:val="outset" w:sz="6" w:space="0" w:color="000000"/>
+          <w:right w:val="outset" w:sz="6" w:space="0" w:color="000000"/>
+        </w:tblBorders>
+        <w:tblCellMar>
+          <w:top w:w="60" w:type="dxa"/>
+          <w:left w:w="60" w:type="dxa"/>
+          <w:bottom w:w="60" w:type="dxa"/>
+          <w:right w:w="60" w:type="dxa"/>
+        </w:tblCellMar>
+        <w:tblLook w:val="00A0" w:firstRow="1" w:lastRow="0" w:firstColumn="1" w:lastColumn="0" w:noHBand="0" w:noVBand="0"/>
+      </w:tblPr>
+      <w:tblGrid>
+        <w:gridCol w:w="1895"/>
+        <w:gridCol w:w="7685"/>
+      </w:tblGrid>
+      <w:tr>
+        <w:trPr>
+          <w:trHeight w:val="251"/>
+          <w:tblCellSpacing w:w="0" w:type="dxa"/>
+        </w:trPr>
+        <w:tc>
+          <w:tcPr>
+            <w:tcW w:w="9580" w:type="dxa"/>
+            <w:gridSpan w:val="2"/>
+            <w:tcBorders>
+              <w:top w:val="outset" w:sz="6" w:space="0" w:color="000000"/>
+              <w:bottom w:val="outset" w:sz="6" w:space="0" w:color="000000"/>
+            </w:tcBorders>
+          </w:tcPr>
+          <w:p>
+            <w:pPr>
+              <w:spacing w:before="100" w:beforeAutospacing="1"/>
+              <w:jc w:val="center"/>
+              <w:rPr>
+                <w:b/>
+                <w:sz w:val="16"/>
+                <w:szCs w:val="16"/>
+              </w:rPr>
+            </w:pPr>
+            <w:r>
+              <w:rPr>
+                <w:b/>
+                <w:sz w:val="16"/>
+                <w:szCs w:val="16"/>
+              </w:rPr>
+              <w:t xml:space="preserve">ID: </w:t>
+            </w:r>
+            <w:r>
+              <w:rPr>
+                <w:b/>
+                <w:sz w:val="16"/>
+                <w:szCs w:val="16"/>
+              </w:rPr>
+              <w:t>REQ-0</w:t>
+            </w:r>
+            <w:r>
+              <w:rPr>
+                <w:b/>
+                <w:sz w:val="16"/>
+                <w:szCs w:val="16"/>
+              </w:rPr>
+              <w:t>7</w:t>
+            </w:r>
+          </w:p>
+        </w:tc>
+      </w:tr>
+      <w:tr>
+        <w:trPr>
+          <w:tblCellSpacing w:w="0" w:type="dxa"/>
+        </w:trPr>
+        <w:tc>
+          <w:tcPr>
+            <w:tcW w:w="1895" w:type="dxa"/>
+            <w:tcBorders>
+              <w:top w:val="outset" w:sz="6" w:space="0" w:color="000000"/>
+              <w:bottom w:val="outset" w:sz="6" w:space="0" w:color="000000"/>
+              <w:right w:val="outset" w:sz="6" w:space="0" w:color="000000"/>
+            </w:tcBorders>
+          </w:tcPr>
+          <w:p>
+            <w:pPr>
+              <w:spacing w:before="100" w:beforeAutospacing="1"/>
+              <w:rPr>
+                <w:b/>
+                <w:sz w:val="16"/>
+                <w:szCs w:val="16"/>
+              </w:rPr>
+            </w:pPr>
+            <w:r>
+              <w:rPr>
+                <w:b/>
+                <w:sz w:val="16"/>
+                <w:szCs w:val="16"/>
+              </w:rPr>
+              <w:t>Nome</w:t>
+            </w:r>
+          </w:p>
+        </w:tc>
+        <w:tc>
+          <w:tcPr>
+            <w:tcW w:w="7685" w:type="dxa"/>
+            <w:tcBorders>
+              <w:top w:val="outset" w:sz="6" w:space="0" w:color="000000"/>
+              <w:left w:val="outset" w:sz="6" w:space="0" w:color="000000"/>
+              <w:bottom w:val="outset" w:sz="6" w:space="0" w:color="000000"/>
+            </w:tcBorders>
+          </w:tcPr>
+          <w:p>
+            <w:pPr>
+              <w:rPr>
+                <w:lang w:val="it-IT"/>
+              </w:rPr>
+            </w:pPr>
+            <w:r>
+              <w:rPr>
+                <w:lang w:val="it-IT"/>
+              </w:rPr>
+              <w:t>Filtri per le ricerche dei giochi</w:t>
+            </w:r>
+          </w:p>
+        </w:tc>
+      </w:tr>
+      <w:tr>
+        <w:trPr>
+          <w:tblCellSpacing w:w="0" w:type="dxa"/>
+        </w:trPr>
+        <w:tc>
+          <w:tcPr>
+            <w:tcW w:w="1895" w:type="dxa"/>
+            <w:tcBorders>
+              <w:top w:val="outset" w:sz="6" w:space="0" w:color="000000"/>
+              <w:bottom w:val="outset" w:sz="6" w:space="0" w:color="000000"/>
+              <w:right w:val="outset" w:sz="6" w:space="0" w:color="000000"/>
+            </w:tcBorders>
+          </w:tcPr>
+          <w:p>
+            <w:pPr>
+              <w:spacing w:before="100" w:beforeAutospacing="1"/>
+              <w:rPr>
+                <w:b/>
+                <w:sz w:val="16"/>
+                <w:szCs w:val="16"/>
+              </w:rPr>
+            </w:pPr>
+            <w:r>
+              <w:rPr>
+                <w:b/>
+                <w:sz w:val="16"/>
+                <w:szCs w:val="16"/>
+              </w:rPr>
+              <w:t>Priorità</w:t>
+            </w:r>
+          </w:p>
+        </w:tc>
+        <w:tc>
+          <w:tcPr>
+            <w:tcW w:w="7685" w:type="dxa"/>
+            <w:tcBorders>
+              <w:top w:val="outset" w:sz="6" w:space="0" w:color="000000"/>
+              <w:left w:val="outset" w:sz="6" w:space="0" w:color="000000"/>
+              <w:bottom w:val="outset" w:sz="6" w:space="0" w:color="000000"/>
+            </w:tcBorders>
+          </w:tcPr>
+          <w:p>
+            <w:pPr>
+              <w:spacing w:before="100" w:beforeAutospacing="1"/>
+              <w:rPr>
+                <w:sz w:val="16"/>
+                <w:szCs w:val="16"/>
+              </w:rPr>
+            </w:pPr>
+            <w:r>
+              <w:rPr>
+                <w:sz w:val="16"/>
+                <w:szCs w:val="16"/>
+              </w:rPr>
+              <w:t>1</w:t>
+            </w:r>
+          </w:p>
+        </w:tc>
+      </w:tr>
+      <w:tr>
+        <w:trPr>
+          <w:tblCellSpacing w:w="0" w:type="dxa"/>
+        </w:trPr>
+        <w:tc>
+          <w:tcPr>
+            <w:tcW w:w="1895" w:type="dxa"/>
+            <w:tcBorders>
+              <w:top w:val="outset" w:sz="6" w:space="0" w:color="000000"/>
+              <w:bottom w:val="outset" w:sz="6" w:space="0" w:color="000000"/>
+              <w:right w:val="outset" w:sz="6" w:space="0" w:color="000000"/>
+            </w:tcBorders>
+          </w:tcPr>
+          <w:p>
+            <w:pPr>
+              <w:spacing w:before="100" w:beforeAutospacing="1"/>
+              <w:rPr>
+                <w:b/>
+                <w:sz w:val="16"/>
+                <w:szCs w:val="16"/>
+              </w:rPr>
+            </w:pPr>
+            <w:r>
+              <w:rPr>
+                <w:b/>
+                <w:sz w:val="16"/>
+                <w:szCs w:val="16"/>
+              </w:rPr>
+              <w:t>Versione</w:t>
+            </w:r>
+          </w:p>
+        </w:tc>
+        <w:tc>
+          <w:tcPr>
+            <w:tcW w:w="7685" w:type="dxa"/>
+            <w:tcBorders>
+              <w:top w:val="outset" w:sz="6" w:space="0" w:color="000000"/>
+              <w:left w:val="outset" w:sz="6" w:space="0" w:color="000000"/>
+              <w:bottom w:val="outset" w:sz="6" w:space="0" w:color="000000"/>
+            </w:tcBorders>
+          </w:tcPr>
+          <w:p>
+            <w:pPr>
+              <w:spacing w:before="100" w:beforeAutospacing="1"/>
+              <w:rPr>
+                <w:sz w:val="16"/>
+                <w:szCs w:val="16"/>
+              </w:rPr>
+            </w:pPr>
+            <w:r>
+              <w:rPr>
+                <w:sz w:val="16"/>
+                <w:szCs w:val="16"/>
+              </w:rPr>
+              <w:t>1.0</w:t>
+            </w:r>
+          </w:p>
+        </w:tc>
+      </w:tr>
+      <w:tr>
+        <w:trPr>
+          <w:tblCellSpacing w:w="0" w:type="dxa"/>
+        </w:trPr>
+        <w:tc>
+          <w:tcPr>
+            <w:tcW w:w="1895" w:type="dxa"/>
+            <w:tcBorders>
+              <w:top w:val="outset" w:sz="6" w:space="0" w:color="000000"/>
+              <w:bottom w:val="outset" w:sz="6" w:space="0" w:color="000000"/>
+              <w:right w:val="outset" w:sz="6" w:space="0" w:color="000000"/>
+            </w:tcBorders>
+          </w:tcPr>
+          <w:p>
+            <w:pPr>
+              <w:spacing w:before="100" w:beforeAutospacing="1"/>
+              <w:rPr>
+                <w:b/>
+                <w:sz w:val="16"/>
+                <w:szCs w:val="16"/>
+              </w:rPr>
+            </w:pPr>
+            <w:r>
+              <w:rPr>
+                <w:b/>
+                <w:sz w:val="16"/>
+                <w:szCs w:val="16"/>
+              </w:rPr>
+              <w:t>Note</w:t>
+            </w:r>
+          </w:p>
+        </w:tc>
+        <w:tc>
+          <w:tcPr>
+            <w:tcW w:w="7685" w:type="dxa"/>
+            <w:tcBorders>
+              <w:top w:val="outset" w:sz="6" w:space="0" w:color="000000"/>
+              <w:left w:val="outset" w:sz="6" w:space="0" w:color="000000"/>
+              <w:bottom w:val="outset" w:sz="6" w:space="0" w:color="000000"/>
+            </w:tcBorders>
+          </w:tcPr>
+          <w:p>
+            <w:pPr>
+              <w:spacing w:before="100" w:beforeAutospacing="1"/>
+              <w:rPr>
+                <w:sz w:val="16"/>
+                <w:szCs w:val="16"/>
+              </w:rPr>
+            </w:pPr>
+          </w:p>
+        </w:tc>
+      </w:tr>
+    </w:tbl>
+    <w:p>
+      <w:pPr>
+        <w:rPr>
+          <w:lang w:val="it-IT"/>
+        </w:rPr>
+      </w:pPr>
+    </w:p>
+    <w:tbl>
+      <w:tblPr>
+        <w:tblW w:w="9580" w:type="dxa"/>
+        <w:tblCellSpacing w:w="0" w:type="dxa"/>
+        <w:tblInd w:w="-8" w:type="dxa"/>
+        <w:tblBorders>
+          <w:top w:val="outset" w:sz="6" w:space="0" w:color="000000"/>
+          <w:left w:val="outset" w:sz="6" w:space="0" w:color="000000"/>
+          <w:bottom w:val="outset" w:sz="6" w:space="0" w:color="000000"/>
+          <w:right w:val="outset" w:sz="6" w:space="0" w:color="000000"/>
+        </w:tblBorders>
+        <w:tblCellMar>
+          <w:top w:w="60" w:type="dxa"/>
+          <w:left w:w="60" w:type="dxa"/>
+          <w:bottom w:w="60" w:type="dxa"/>
+          <w:right w:w="60" w:type="dxa"/>
+        </w:tblCellMar>
+        <w:tblLook w:val="00A0" w:firstRow="1" w:lastRow="0" w:firstColumn="1" w:lastColumn="0" w:noHBand="0" w:noVBand="0"/>
+      </w:tblPr>
+      <w:tblGrid>
+        <w:gridCol w:w="1895"/>
+        <w:gridCol w:w="7685"/>
+      </w:tblGrid>
+      <w:tr>
+        <w:trPr>
+          <w:trHeight w:val="251"/>
+          <w:tblCellSpacing w:w="0" w:type="dxa"/>
+        </w:trPr>
+        <w:tc>
+          <w:tcPr>
+            <w:tcW w:w="9580" w:type="dxa"/>
+            <w:gridSpan w:val="2"/>
+            <w:tcBorders>
+              <w:top w:val="outset" w:sz="6" w:space="0" w:color="000000"/>
+              <w:bottom w:val="outset" w:sz="6" w:space="0" w:color="000000"/>
+            </w:tcBorders>
+          </w:tcPr>
+          <w:p>
+            <w:pPr>
+              <w:spacing w:before="100" w:beforeAutospacing="1"/>
+              <w:jc w:val="center"/>
+              <w:rPr>
+                <w:b/>
+                <w:sz w:val="16"/>
+                <w:szCs w:val="16"/>
+              </w:rPr>
+            </w:pPr>
+            <w:r>
+              <w:rPr>
+                <w:b/>
+                <w:sz w:val="16"/>
+                <w:szCs w:val="16"/>
+              </w:rPr>
+              <w:t xml:space="preserve">ID: </w:t>
+            </w:r>
+            <w:r>
+              <w:rPr>
+                <w:b/>
+                <w:sz w:val="16"/>
+                <w:szCs w:val="16"/>
+              </w:rPr>
+              <w:t>REQ-0</w:t>
+            </w:r>
+            <w:r>
+              <w:rPr>
+                <w:b/>
+                <w:sz w:val="16"/>
+                <w:szCs w:val="16"/>
+              </w:rPr>
+              <w:t>8</w:t>
+            </w:r>
+          </w:p>
+        </w:tc>
+      </w:tr>
+      <w:tr>
+        <w:trPr>
+          <w:tblCellSpacing w:w="0" w:type="dxa"/>
+        </w:trPr>
+        <w:tc>
+          <w:tcPr>
+            <w:tcW w:w="1895" w:type="dxa"/>
+            <w:tcBorders>
+              <w:top w:val="outset" w:sz="6" w:space="0" w:color="000000"/>
+              <w:bottom w:val="outset" w:sz="6" w:space="0" w:color="000000"/>
+              <w:right w:val="outset" w:sz="6" w:space="0" w:color="000000"/>
+            </w:tcBorders>
+          </w:tcPr>
+          <w:p>
+            <w:pPr>
+              <w:spacing w:before="100" w:beforeAutospacing="1"/>
+              <w:rPr>
+                <w:b/>
+                <w:sz w:val="16"/>
+                <w:szCs w:val="16"/>
+              </w:rPr>
+            </w:pPr>
+            <w:r>
+              <w:rPr>
+                <w:b/>
+                <w:sz w:val="16"/>
+                <w:szCs w:val="16"/>
+              </w:rPr>
+              <w:t>Nome</w:t>
+            </w:r>
+          </w:p>
+        </w:tc>
+        <w:tc>
+          <w:tcPr>
+            <w:tcW w:w="7685" w:type="dxa"/>
+            <w:tcBorders>
+              <w:top w:val="outset" w:sz="6" w:space="0" w:color="000000"/>
+              <w:left w:val="outset" w:sz="6" w:space="0" w:color="000000"/>
+              <w:bottom w:val="outset" w:sz="6" w:space="0" w:color="000000"/>
+            </w:tcBorders>
+          </w:tcPr>
+          <w:p>
+            <w:pPr>
+              <w:rPr>
+                <w:lang w:val="it-IT"/>
+              </w:rPr>
+            </w:pPr>
+            <w:r>
+              <w:rPr>
+                <w:lang w:val="it-IT"/>
+              </w:rPr>
+              <w:t>Creazione di una lista e aggiunta dei giochi</w:t>
+            </w:r>
+          </w:p>
+        </w:tc>
+      </w:tr>
+      <w:tr>
+        <w:trPr>
+          <w:tblCellSpacing w:w="0" w:type="dxa"/>
+        </w:trPr>
+        <w:tc>
+          <w:tcPr>
+            <w:tcW w:w="1895" w:type="dxa"/>
+            <w:tcBorders>
+              <w:top w:val="outset" w:sz="6" w:space="0" w:color="000000"/>
+              <w:bottom w:val="outset" w:sz="6" w:space="0" w:color="000000"/>
+              <w:right w:val="outset" w:sz="6" w:space="0" w:color="000000"/>
+            </w:tcBorders>
+          </w:tcPr>
+          <w:p>
+            <w:pPr>
+              <w:spacing w:before="100" w:beforeAutospacing="1"/>
+              <w:rPr>
+                <w:b/>
+                <w:sz w:val="16"/>
+                <w:szCs w:val="16"/>
+              </w:rPr>
+            </w:pPr>
+            <w:r>
+              <w:rPr>
+                <w:b/>
+                <w:sz w:val="16"/>
+                <w:szCs w:val="16"/>
+              </w:rPr>
+              <w:t>Priorità</w:t>
+            </w:r>
+          </w:p>
+        </w:tc>
+        <w:tc>
+          <w:tcPr>
+            <w:tcW w:w="7685" w:type="dxa"/>
+            <w:tcBorders>
+              <w:top w:val="outset" w:sz="6" w:space="0" w:color="000000"/>
+              <w:left w:val="outset" w:sz="6" w:space="0" w:color="000000"/>
+              <w:bottom w:val="outset" w:sz="6" w:space="0" w:color="000000"/>
+            </w:tcBorders>
+          </w:tcPr>
+          <w:p>
+            <w:pPr>
+              <w:spacing w:before="100" w:beforeAutospacing="1"/>
+              <w:rPr>
+                <w:sz w:val="16"/>
+                <w:szCs w:val="16"/>
+              </w:rPr>
+            </w:pPr>
+            <w:r>
+              <w:rPr>
+                <w:sz w:val="16"/>
+                <w:szCs w:val="16"/>
+              </w:rPr>
+              <w:t>1</w:t>
+            </w:r>
+          </w:p>
+        </w:tc>
+      </w:tr>
+      <w:tr>
+        <w:trPr>
+          <w:tblCellSpacing w:w="0" w:type="dxa"/>
+        </w:trPr>
+        <w:tc>
+          <w:tcPr>
+            <w:tcW w:w="1895" w:type="dxa"/>
+            <w:tcBorders>
+              <w:top w:val="outset" w:sz="6" w:space="0" w:color="000000"/>
+              <w:bottom w:val="outset" w:sz="6" w:space="0" w:color="000000"/>
+              <w:right w:val="outset" w:sz="6" w:space="0" w:color="000000"/>
+            </w:tcBorders>
+          </w:tcPr>
+          <w:p>
+            <w:pPr>
+              <w:spacing w:before="100" w:beforeAutospacing="1"/>
+              <w:rPr>
+                <w:b/>
+                <w:sz w:val="16"/>
+                <w:szCs w:val="16"/>
+              </w:rPr>
+            </w:pPr>
+            <w:r>
+              <w:rPr>
+                <w:b/>
+                <w:sz w:val="16"/>
+                <w:szCs w:val="16"/>
+              </w:rPr>
+              <w:t>Versione</w:t>
+            </w:r>
+          </w:p>
+        </w:tc>
+        <w:tc>
+          <w:tcPr>
+            <w:tcW w:w="7685" w:type="dxa"/>
+            <w:tcBorders>
+              <w:top w:val="outset" w:sz="6" w:space="0" w:color="000000"/>
+              <w:left w:val="outset" w:sz="6" w:space="0" w:color="000000"/>
+              <w:bottom w:val="outset" w:sz="6" w:space="0" w:color="000000"/>
+            </w:tcBorders>
+          </w:tcPr>
+          <w:p>
+            <w:pPr>
+              <w:spacing w:before="100" w:beforeAutospacing="1"/>
+              <w:rPr>
+                <w:sz w:val="16"/>
+                <w:szCs w:val="16"/>
+              </w:rPr>
+            </w:pPr>
+            <w:r>
+              <w:rPr>
+                <w:sz w:val="16"/>
+                <w:szCs w:val="16"/>
+              </w:rPr>
+              <w:t>1.0</w:t>
+            </w:r>
+          </w:p>
+        </w:tc>
+      </w:tr>
+      <w:tr>
+        <w:trPr>
+          <w:tblCellSpacing w:w="0" w:type="dxa"/>
+        </w:trPr>
+        <w:tc>
+          <w:tcPr>
+            <w:tcW w:w="1895" w:type="dxa"/>
+            <w:tcBorders>
+              <w:top w:val="outset" w:sz="6" w:space="0" w:color="000000"/>
+              <w:bottom w:val="outset" w:sz="6" w:space="0" w:color="000000"/>
+              <w:right w:val="outset" w:sz="6" w:space="0" w:color="000000"/>
+            </w:tcBorders>
+          </w:tcPr>
+          <w:p>
+            <w:pPr>
+              <w:spacing w:before="100" w:beforeAutospacing="1"/>
+              <w:rPr>
+                <w:b/>
+                <w:sz w:val="16"/>
+                <w:szCs w:val="16"/>
+              </w:rPr>
+            </w:pPr>
+            <w:r>
+              <w:rPr>
+                <w:b/>
+                <w:sz w:val="16"/>
+                <w:szCs w:val="16"/>
+              </w:rPr>
+              <w:t>Note</w:t>
+            </w:r>
+          </w:p>
+        </w:tc>
+        <w:tc>
+          <w:tcPr>
+            <w:tcW w:w="7685" w:type="dxa"/>
+            <w:tcBorders>
+              <w:top w:val="outset" w:sz="6" w:space="0" w:color="000000"/>
+              <w:left w:val="outset" w:sz="6" w:space="0" w:color="000000"/>
+              <w:bottom w:val="outset" w:sz="6" w:space="0" w:color="000000"/>
+            </w:tcBorders>
+          </w:tcPr>
+          <w:p>
+            <w:pPr>
+              <w:spacing w:before="100" w:beforeAutospacing="1"/>
+              <w:rPr>
+                <w:sz w:val="16"/>
+                <w:szCs w:val="16"/>
+              </w:rPr>
+            </w:pPr>
+          </w:p>
+        </w:tc>
+      </w:tr>
+    </w:tbl>
+    <w:p>
+      <w:pPr>
+        <w:rPr>
+          <w:lang w:val="it-IT"/>
+        </w:rPr>
+      </w:pPr>
+    </w:p>
+    <w:tbl>
+      <w:tblPr>
+        <w:tblW w:w="9580" w:type="dxa"/>
+        <w:tblCellSpacing w:w="0" w:type="dxa"/>
+        <w:tblInd w:w="-8" w:type="dxa"/>
+        <w:tblBorders>
+          <w:top w:val="outset" w:sz="6" w:space="0" w:color="000000"/>
+          <w:left w:val="outset" w:sz="6" w:space="0" w:color="000000"/>
+          <w:bottom w:val="outset" w:sz="6" w:space="0" w:color="000000"/>
+          <w:right w:val="outset" w:sz="6" w:space="0" w:color="000000"/>
+        </w:tblBorders>
+        <w:tblCellMar>
+          <w:top w:w="60" w:type="dxa"/>
+          <w:left w:w="60" w:type="dxa"/>
+          <w:bottom w:w="60" w:type="dxa"/>
+          <w:right w:w="60" w:type="dxa"/>
+        </w:tblCellMar>
+        <w:tblLook w:val="00A0" w:firstRow="1" w:lastRow="0" w:firstColumn="1" w:lastColumn="0" w:noHBand="0" w:noVBand="0"/>
+      </w:tblPr>
+      <w:tblGrid>
+        <w:gridCol w:w="1895"/>
+        <w:gridCol w:w="7685"/>
+      </w:tblGrid>
+      <w:tr>
+        <w:trPr>
+          <w:trHeight w:val="251"/>
+          <w:tblCellSpacing w:w="0" w:type="dxa"/>
+        </w:trPr>
+        <w:tc>
+          <w:tcPr>
+            <w:tcW w:w="9580" w:type="dxa"/>
+            <w:gridSpan w:val="2"/>
+            <w:tcBorders>
+              <w:top w:val="outset" w:sz="6" w:space="0" w:color="000000"/>
+              <w:bottom w:val="outset" w:sz="6" w:space="0" w:color="000000"/>
+            </w:tcBorders>
+          </w:tcPr>
+          <w:p>
+            <w:pPr>
+              <w:spacing w:before="100" w:beforeAutospacing="1"/>
+              <w:jc w:val="center"/>
+              <w:rPr>
+                <w:b/>
+                <w:sz w:val="16"/>
+                <w:szCs w:val="16"/>
+              </w:rPr>
+            </w:pPr>
+            <w:r>
+              <w:rPr>
+                <w:b/>
+                <w:sz w:val="16"/>
+                <w:szCs w:val="16"/>
+              </w:rPr>
+              <w:t xml:space="preserve">ID: </w:t>
+            </w:r>
+            <w:r>
+              <w:rPr>
+                <w:b/>
+                <w:sz w:val="16"/>
+                <w:szCs w:val="16"/>
+              </w:rPr>
+              <w:t>REQ-0</w:t>
+            </w:r>
+            <w:r>
+              <w:rPr>
+                <w:b/>
+                <w:sz w:val="16"/>
+                <w:szCs w:val="16"/>
+              </w:rPr>
+              <w:t>9</w:t>
+            </w:r>
+          </w:p>
+        </w:tc>
+      </w:tr>
+      <w:tr>
+        <w:trPr>
+          <w:tblCellSpacing w:w="0" w:type="dxa"/>
+        </w:trPr>
+        <w:tc>
+          <w:tcPr>
+            <w:tcW w:w="1895" w:type="dxa"/>
+            <w:tcBorders>
+              <w:top w:val="outset" w:sz="6" w:space="0" w:color="000000"/>
+              <w:bottom w:val="outset" w:sz="6" w:space="0" w:color="000000"/>
+              <w:right w:val="outset" w:sz="6" w:space="0" w:color="000000"/>
+            </w:tcBorders>
+          </w:tcPr>
+          <w:p>
+            <w:pPr>
+              <w:spacing w:before="100" w:beforeAutospacing="1"/>
+              <w:rPr>
+                <w:b/>
+                <w:sz w:val="16"/>
+                <w:szCs w:val="16"/>
+              </w:rPr>
+            </w:pPr>
+            <w:r>
+              <w:rPr>
+                <w:b/>
+                <w:sz w:val="16"/>
+                <w:szCs w:val="16"/>
+              </w:rPr>
+              <w:t>Nome</w:t>
+            </w:r>
+          </w:p>
+        </w:tc>
+        <w:tc>
+          <w:tcPr>
+            <w:tcW w:w="7685" w:type="dxa"/>
+            <w:tcBorders>
+              <w:top w:val="outset" w:sz="6" w:space="0" w:color="000000"/>
+              <w:left w:val="outset" w:sz="6" w:space="0" w:color="000000"/>
+              <w:bottom w:val="outset" w:sz="6" w:space="0" w:color="000000"/>
+            </w:tcBorders>
+          </w:tcPr>
+          <w:p>
+            <w:pPr>
+              <w:rPr>
+                <w:lang w:val="it-IT"/>
+              </w:rPr>
+            </w:pPr>
+            <w:r>
+              <w:rPr>
+                <w:lang w:val="it-IT"/>
+              </w:rPr>
+              <w:t>Collegamenti nella scheda informativa.</w:t>
+            </w:r>
+            <w:bookmarkStart w:id="7" w:name="_GoBack"/>
+            <w:bookmarkEnd w:id="7"/>
+          </w:p>
+        </w:tc>
+      </w:tr>
+      <w:tr>
+        <w:trPr>
+          <w:tblCellSpacing w:w="0" w:type="dxa"/>
+        </w:trPr>
+        <w:tc>
+          <w:tcPr>
+            <w:tcW w:w="1895" w:type="dxa"/>
+            <w:tcBorders>
+              <w:top w:val="outset" w:sz="6" w:space="0" w:color="000000"/>
+              <w:bottom w:val="outset" w:sz="6" w:space="0" w:color="000000"/>
+              <w:right w:val="outset" w:sz="6" w:space="0" w:color="000000"/>
+            </w:tcBorders>
+          </w:tcPr>
+          <w:p>
+            <w:pPr>
+              <w:spacing w:before="100" w:beforeAutospacing="1"/>
+              <w:rPr>
+                <w:b/>
+                <w:sz w:val="16"/>
+                <w:szCs w:val="16"/>
+              </w:rPr>
+            </w:pPr>
+            <w:r>
+              <w:rPr>
+                <w:b/>
+                <w:sz w:val="16"/>
+                <w:szCs w:val="16"/>
+              </w:rPr>
+              <w:t>Priorità</w:t>
+            </w:r>
+          </w:p>
+        </w:tc>
+        <w:tc>
+          <w:tcPr>
+            <w:tcW w:w="7685" w:type="dxa"/>
+            <w:tcBorders>
+              <w:top w:val="outset" w:sz="6" w:space="0" w:color="000000"/>
+              <w:left w:val="outset" w:sz="6" w:space="0" w:color="000000"/>
+              <w:bottom w:val="outset" w:sz="6" w:space="0" w:color="000000"/>
+            </w:tcBorders>
+          </w:tcPr>
+          <w:p>
+            <w:pPr>
+              <w:spacing w:before="100" w:beforeAutospacing="1"/>
+              <w:rPr>
+                <w:sz w:val="16"/>
+                <w:szCs w:val="16"/>
+              </w:rPr>
+            </w:pPr>
+            <w:r>
+              <w:rPr>
+                <w:sz w:val="16"/>
+                <w:szCs w:val="16"/>
+              </w:rPr>
+              <w:t>1</w:t>
+            </w:r>
+          </w:p>
+        </w:tc>
+      </w:tr>
+      <w:tr>
+        <w:trPr>
+          <w:tblCellSpacing w:w="0" w:type="dxa"/>
+        </w:trPr>
+        <w:tc>
+          <w:tcPr>
+            <w:tcW w:w="1895" w:type="dxa"/>
+            <w:tcBorders>
+              <w:top w:val="outset" w:sz="6" w:space="0" w:color="000000"/>
+              <w:bottom w:val="outset" w:sz="6" w:space="0" w:color="000000"/>
+              <w:right w:val="outset" w:sz="6" w:space="0" w:color="000000"/>
+            </w:tcBorders>
+          </w:tcPr>
+          <w:p>
+            <w:pPr>
+              <w:spacing w:before="100" w:beforeAutospacing="1"/>
+              <w:rPr>
+                <w:b/>
+                <w:sz w:val="16"/>
+                <w:szCs w:val="16"/>
+              </w:rPr>
+            </w:pPr>
+            <w:r>
+              <w:rPr>
+                <w:b/>
+                <w:sz w:val="16"/>
+                <w:szCs w:val="16"/>
+              </w:rPr>
+              <w:t>Versione</w:t>
+            </w:r>
+          </w:p>
+        </w:tc>
+        <w:tc>
+          <w:tcPr>
+            <w:tcW w:w="7685" w:type="dxa"/>
+            <w:tcBorders>
+              <w:top w:val="outset" w:sz="6" w:space="0" w:color="000000"/>
+              <w:left w:val="outset" w:sz="6" w:space="0" w:color="000000"/>
+              <w:bottom w:val="outset" w:sz="6" w:space="0" w:color="000000"/>
+            </w:tcBorders>
+          </w:tcPr>
+          <w:p>
+            <w:pPr>
+              <w:spacing w:before="100" w:beforeAutospacing="1"/>
+              <w:rPr>
+                <w:sz w:val="16"/>
+                <w:szCs w:val="16"/>
+              </w:rPr>
+            </w:pPr>
+            <w:r>
+              <w:rPr>
+                <w:sz w:val="16"/>
+                <w:szCs w:val="16"/>
+              </w:rPr>
+              <w:t>1.0</w:t>
+            </w:r>
+          </w:p>
+        </w:tc>
+      </w:tr>
+      <w:tr>
+        <w:trPr>
+          <w:tblCellSpacing w:w="0" w:type="dxa"/>
+        </w:trPr>
+        <w:tc>
+          <w:tcPr>
+            <w:tcW w:w="1895" w:type="dxa"/>
+            <w:tcBorders>
+              <w:top w:val="outset" w:sz="6" w:space="0" w:color="000000"/>
+              <w:bottom w:val="outset" w:sz="6" w:space="0" w:color="000000"/>
+              <w:right w:val="outset" w:sz="6" w:space="0" w:color="000000"/>
+            </w:tcBorders>
+          </w:tcPr>
+          <w:p>
+            <w:pPr>
+              <w:spacing w:before="100" w:beforeAutospacing="1"/>
+              <w:rPr>
+                <w:b/>
+                <w:sz w:val="16"/>
+                <w:szCs w:val="16"/>
+              </w:rPr>
+            </w:pPr>
+            <w:r>
+              <w:rPr>
+                <w:b/>
+                <w:sz w:val="16"/>
+                <w:szCs w:val="16"/>
+              </w:rPr>
+              <w:t>Note</w:t>
+            </w:r>
+          </w:p>
+        </w:tc>
+        <w:tc>
+          <w:tcPr>
+            <w:tcW w:w="7685" w:type="dxa"/>
+            <w:tcBorders>
+              <w:top w:val="outset" w:sz="6" w:space="0" w:color="000000"/>
+              <w:left w:val="outset" w:sz="6" w:space="0" w:color="000000"/>
+              <w:bottom w:val="outset" w:sz="6" w:space="0" w:color="000000"/>
+            </w:tcBorders>
+          </w:tcPr>
+          <w:p>
+            <w:pPr>
+              <w:spacing w:before="100" w:beforeAutospacing="1"/>
+              <w:rPr>
+                <w:sz w:val="16"/>
+                <w:szCs w:val="16"/>
+              </w:rPr>
+            </w:pPr>
+          </w:p>
+        </w:tc>
+      </w:tr>
+    </w:tbl>
+    <w:p>
+      <w:pPr>
+        <w:rPr>
+          <w:lang w:val="it-IT"/>
+        </w:rPr>
+      </w:pPr>
+    </w:p>
     <w:p>
       <w:pPr>
         <w:pStyle w:val="Titolo3"/>
       </w:pPr>
-      <w:bookmarkStart w:id="7" w:name="_Toc94790448"/>
+      <w:bookmarkStart w:id="8" w:name="_Toc94790448"/>
       <w:r>
         <w:t>Spiegazione elementi tabella dei requisiti:</w:t>
       </w:r>
-      <w:bookmarkEnd w:id="7"/>
+      <w:bookmarkEnd w:id="8"/>
     </w:p>
     <w:p>
       <w:r>
@@ -3989,6 +5823,7 @@
         <w:rPr>
           <w:b/>
         </w:rPr>
+        <w:lastRenderedPageBreak/>
         <w:t>Nome</w:t>
       </w:r>
       <w:r>
@@ -4025,7 +5860,6 @@
     </w:p>
     <w:p>
       <w:r>
-        <w:lastRenderedPageBreak/>
         <w:t>Sulla documentazione apparirà solamente l’ultima versione, mentre le vecchie dovranno essere inserite nei diari.</w:t>
       </w:r>
     </w:p>
@@ -4063,11 +5897,11 @@
         <w:pStyle w:val="Titolo2"/>
         <w:ind w:left="578" w:hanging="578"/>
       </w:pPr>
-      <w:bookmarkStart w:id="8" w:name="_Toc94790449"/>
+      <w:bookmarkStart w:id="9" w:name="_Toc94790449"/>
       <w:r>
         <w:t>Use case</w:t>
       </w:r>
-      <w:bookmarkEnd w:id="8"/>
+      <w:bookmarkEnd w:id="9"/>
     </w:p>
     <w:p>
       <w:pPr>
@@ -4134,11 +5968,12 @@
       <w:pPr>
         <w:pStyle w:val="Titolo2"/>
       </w:pPr>
-      <w:bookmarkStart w:id="9" w:name="_Toc94790450"/>
-      <w:r>
+      <w:bookmarkStart w:id="10" w:name="_Toc94790450"/>
+      <w:r>
+        <w:lastRenderedPageBreak/>
         <w:t>Pianificazione</w:t>
       </w:r>
-      <w:bookmarkEnd w:id="9"/>
+      <w:bookmarkEnd w:id="10"/>
     </w:p>
     <w:p>
       <w:pPr>
@@ -4191,24 +6026,23 @@
       <w:pPr>
         <w:pStyle w:val="Titolo2"/>
       </w:pPr>
-      <w:bookmarkStart w:id="10" w:name="_Toc94790451"/>
-      <w:r>
-        <w:lastRenderedPageBreak/>
+      <w:bookmarkStart w:id="11" w:name="_Toc94790451"/>
+      <w:r>
         <w:t>Analisi dei mezzi</w:t>
       </w:r>
-      <w:bookmarkEnd w:id="10"/>
+      <w:bookmarkEnd w:id="11"/>
     </w:p>
     <w:p>
       <w:pPr>
         <w:pStyle w:val="Titolo3"/>
       </w:pPr>
-      <w:bookmarkStart w:id="11" w:name="_Toc413411419"/>
-      <w:bookmarkStart w:id="12" w:name="_Toc94790452"/>
+      <w:bookmarkStart w:id="12" w:name="_Toc413411419"/>
+      <w:bookmarkStart w:id="13" w:name="_Toc94790452"/>
       <w:r>
         <w:t>Software</w:t>
       </w:r>
-      <w:bookmarkEnd w:id="11"/>
       <w:bookmarkEnd w:id="12"/>
+      <w:bookmarkEnd w:id="13"/>
     </w:p>
     <w:p>
       <w:pPr>
@@ -4400,13 +6234,13 @@
       <w:pPr>
         <w:pStyle w:val="Titolo3"/>
       </w:pPr>
-      <w:bookmarkStart w:id="13" w:name="_Toc413411420"/>
-      <w:bookmarkStart w:id="14" w:name="_Toc94790453"/>
+      <w:bookmarkStart w:id="14" w:name="_Toc413411420"/>
+      <w:bookmarkStart w:id="15" w:name="_Toc94790453"/>
       <w:r>
         <w:t>Hardware</w:t>
       </w:r>
-      <w:bookmarkEnd w:id="13"/>
       <w:bookmarkEnd w:id="14"/>
+      <w:bookmarkEnd w:id="15"/>
     </w:p>
     <w:p>
       <w:pPr>
@@ -4518,177 +6352,98 @@
       <w:pPr>
         <w:pStyle w:val="Titolo1"/>
       </w:pPr>
-      <w:bookmarkStart w:id="15" w:name="_Toc429059808"/>
-      <w:bookmarkStart w:id="16" w:name="_Toc94790454"/>
+      <w:bookmarkStart w:id="16" w:name="_Toc429059808"/>
+      <w:bookmarkStart w:id="17" w:name="_Toc94790454"/>
       <w:r>
         <w:t>Progettazione</w:t>
       </w:r>
-      <w:bookmarkEnd w:id="15"/>
       <w:bookmarkEnd w:id="16"/>
-    </w:p>
-    <w:p>
-      <w:pPr>
-        <w:rPr>
-          <w:lang w:val="it-IT"/>
-        </w:rPr>
-      </w:pPr>
-      <w:r>
-        <w:rPr>
-          <w:lang w:val="it-IT"/>
-        </w:rPr>
-        <w:t>Questo capitolo descrive esaustivamente come deve essere realizzato il prodotto fin nei suoi dettagli. Una buona progettazione permette all’esecutore di evitare fraintendimenti e imprecisioni nell’implementazione del prodotto.</w:t>
-      </w:r>
-    </w:p>
-    <w:p>
-      <w:pPr>
-        <w:rPr>
-          <w:lang w:val="it-IT"/>
-        </w:rPr>
-      </w:pPr>
+      <w:bookmarkEnd w:id="17"/>
     </w:p>
     <w:p>
       <w:pPr>
         <w:pStyle w:val="Titolo2"/>
       </w:pPr>
-      <w:bookmarkStart w:id="17" w:name="_Toc429059809"/>
-      <w:bookmarkStart w:id="18" w:name="_Toc94790455"/>
+      <w:bookmarkStart w:id="18" w:name="_Toc429059809"/>
+      <w:bookmarkStart w:id="19" w:name="_Toc94790455"/>
       <w:r>
         <w:t>Design dell’architettura del sistema</w:t>
       </w:r>
-      <w:bookmarkEnd w:id="17"/>
       <w:bookmarkEnd w:id="18"/>
-    </w:p>
-    <w:p>
-      <w:pPr>
-        <w:rPr>
-          <w:lang w:val="it-IT"/>
-        </w:rPr>
-      </w:pPr>
-      <w:r>
-        <w:rPr>
-          <w:lang w:val="it-IT"/>
-        </w:rPr>
-        <w:t>Descrive:</w:t>
-      </w:r>
-    </w:p>
-    <w:p>
-      <w:pPr>
-        <w:numPr>
-          <w:ilvl w:val="0"/>
-          <w:numId w:val="10"/>
-        </w:numPr>
-        <w:rPr>
-          <w:lang w:val="it-IT"/>
-        </w:rPr>
-      </w:pPr>
-      <w:r>
-        <w:rPr>
-          <w:lang w:val="it-IT"/>
-        </w:rPr>
-        <w:t>La struttura del programma/sistema lo schema di rete...</w:t>
-      </w:r>
-    </w:p>
-    <w:p>
-      <w:pPr>
-        <w:numPr>
-          <w:ilvl w:val="0"/>
-          <w:numId w:val="10"/>
-        </w:numPr>
-        <w:rPr>
-          <w:lang w:val="it-IT"/>
-        </w:rPr>
-      </w:pPr>
-      <w:r>
-        <w:rPr>
-          <w:lang w:val="it-IT"/>
-        </w:rPr>
-        <w:t>G</w:t>
-      </w:r>
-      <w:r>
-        <w:rPr>
-          <w:lang w:val="it-IT"/>
-        </w:rPr>
-        <w:t>li o</w:t>
-      </w:r>
-      <w:r>
-        <w:rPr>
-          <w:lang w:val="it-IT"/>
-        </w:rPr>
-        <w:t>ggetti/moduli/componenti che lo compongono.</w:t>
-      </w:r>
-    </w:p>
-    <w:p>
-      <w:pPr>
-        <w:numPr>
-          <w:ilvl w:val="0"/>
-          <w:numId w:val="10"/>
-        </w:numPr>
-        <w:rPr>
-          <w:lang w:val="it-IT"/>
-        </w:rPr>
-      </w:pPr>
-      <w:r>
-        <w:rPr>
-          <w:lang w:val="it-IT"/>
-        </w:rPr>
-        <w:t>I</w:t>
-      </w:r>
-      <w:r>
-        <w:rPr>
-          <w:lang w:val="it-IT"/>
-        </w:rPr>
-        <w:t xml:space="preserve"> flussi di informazione in ingresso ed in uscita e le relative elaborazioni. Pu</w:t>
-      </w:r>
-      <w:r>
-        <w:rPr>
-          <w:lang w:val="it-IT"/>
-        </w:rPr>
-        <w:t>ò</w:t>
-      </w:r>
-      <w:r>
-        <w:rPr>
-          <w:lang w:val="it-IT"/>
-        </w:rPr>
-        <w:t xml:space="preserve"> utilizzare </w:t>
-      </w:r>
-      <w:r>
-        <w:rPr>
-          <w:i/>
-          <w:lang w:val="it-IT"/>
-        </w:rPr>
-        <w:t>diagrammi di flusso dei dati</w:t>
-      </w:r>
-      <w:r>
-        <w:rPr>
-          <w:lang w:val="it-IT"/>
-        </w:rPr>
-        <w:t xml:space="preserve"> (DFD).</w:t>
-      </w:r>
-    </w:p>
-    <w:p>
-      <w:pPr>
-        <w:numPr>
-          <w:ilvl w:val="0"/>
-          <w:numId w:val="10"/>
-        </w:numPr>
-        <w:rPr>
-          <w:lang w:val="it-IT"/>
-        </w:rPr>
-      </w:pPr>
-      <w:r>
-        <w:rPr>
-          <w:lang w:val="it-IT"/>
-        </w:rPr>
-        <w:t xml:space="preserve">Eventuale </w:t>
+      <w:bookmarkEnd w:id="19"/>
+    </w:p>
+    <w:p>
+      <w:pPr>
+        <w:rPr>
+          <w:lang w:val="it-IT"/>
+        </w:rPr>
+      </w:pPr>
+      <w:r>
+        <w:rPr>
+          <w:lang w:val="it-IT"/>
+        </w:rPr>
+        <w:t xml:space="preserve">Il sistema è composto dal software che manda richieste http all’API di </w:t>
       </w:r>
       <w:proofErr w:type="spellStart"/>
       <w:r>
         <w:rPr>
           <w:lang w:val="it-IT"/>
         </w:rPr>
-        <w:t>sitemap</w:t>
+        <w:t>mobygames</w:t>
       </w:r>
       <w:proofErr w:type="spellEnd"/>
+      <w:r>
+        <w:rPr>
+          <w:lang w:val="it-IT"/>
+        </w:rPr>
+        <w:t xml:space="preserve">, l’API di </w:t>
+      </w:r>
+      <w:proofErr w:type="spellStart"/>
+      <w:r>
+        <w:rPr>
+          <w:lang w:val="it-IT"/>
+        </w:rPr>
+        <w:t>mobygames</w:t>
+      </w:r>
+      <w:proofErr w:type="spellEnd"/>
+      <w:r>
+        <w:rPr>
+          <w:lang w:val="it-IT"/>
+        </w:rPr>
+        <w:t xml:space="preserve"> risponde con i dati sui giochi</w:t>
+      </w:r>
+      <w:r>
+        <w:rPr>
+          <w:lang w:val="it-IT"/>
+        </w:rPr>
+        <w:t xml:space="preserve"> e il software le elabora. </w:t>
+      </w:r>
+    </w:p>
+    <w:p>
+      <w:pPr>
+        <w:rPr>
+          <w:lang w:val="it-IT"/>
+        </w:rPr>
+      </w:pPr>
+      <w:r>
+        <w:rPr>
+          <w:lang w:val="it-IT"/>
+        </w:rPr>
+        <w:t>Inoltre il software comunica con un database su un server per gestire le liste e gli utenti.</w:t>
+      </w:r>
+    </w:p>
+    <w:p>
+      <w:pPr>
+        <w:rPr>
+          <w:lang w:val="it-IT"/>
+        </w:rPr>
+      </w:pPr>
+      <w:r>
+        <w:rPr>
+          <w:lang w:val="it-IT"/>
+        </w:rPr>
+        <w:br w:type="page"/>
+      </w:r>
     </w:p>
     <w:p>
       <w:pPr>
@@ -4701,61 +6456,384 @@
       <w:pPr>
         <w:pStyle w:val="Titolo2"/>
       </w:pPr>
-      <w:bookmarkStart w:id="19" w:name="_Toc429059810"/>
-      <w:bookmarkStart w:id="20" w:name="_Toc94790456"/>
+      <w:bookmarkStart w:id="20" w:name="_Toc429059810"/>
+      <w:bookmarkStart w:id="21" w:name="_Toc94790456"/>
+      <w:r>
+        <w:rPr>
+          <w:noProof/>
+        </w:rPr>
+        <w:drawing>
+          <wp:anchor distT="0" distB="0" distL="114300" distR="114300" simplePos="0" relativeHeight="251661312" behindDoc="0" locked="0" layoutInCell="1" allowOverlap="1" wp14:anchorId="28E93747" wp14:editId="2946539A">
+            <wp:simplePos x="0" y="0"/>
+            <wp:positionH relativeFrom="margin">
+              <wp:align>right</wp:align>
+            </wp:positionH>
+            <wp:positionV relativeFrom="paragraph">
+              <wp:posOffset>422224</wp:posOffset>
+            </wp:positionV>
+            <wp:extent cx="6114415" cy="2911475"/>
+            <wp:effectExtent l="0" t="0" r="0" b="3175"/>
+            <wp:wrapTopAndBottom/>
+            <wp:docPr id="10" name="Immagine 10"/>
+            <wp:cNvGraphicFramePr>
+              <a:graphicFrameLocks xmlns:a="http://schemas.openxmlformats.org/drawingml/2006/main" noChangeAspect="1"/>
+            </wp:cNvGraphicFramePr>
+            <a:graphic xmlns:a="http://schemas.openxmlformats.org/drawingml/2006/main">
+              <a:graphicData uri="http://schemas.openxmlformats.org/drawingml/2006/picture">
+                <pic:pic xmlns:pic="http://schemas.openxmlformats.org/drawingml/2006/picture">
+                  <pic:nvPicPr>
+                    <pic:cNvPr id="0" name="Picture 4"/>
+                    <pic:cNvPicPr>
+                      <a:picLocks noChangeAspect="1" noChangeArrowheads="1"/>
+                    </pic:cNvPicPr>
+                  </pic:nvPicPr>
+                  <pic:blipFill>
+                    <a:blip r:embed="rId10">
+                      <a:extLst>
+                        <a:ext uri="{28A0092B-C50C-407E-A947-70E740481C1C}">
+                          <a14:useLocalDpi xmlns:a14="http://schemas.microsoft.com/office/drawing/2010/main" val="0"/>
+                        </a:ext>
+                      </a:extLst>
+                    </a:blip>
+                    <a:srcRect/>
+                    <a:stretch>
+                      <a:fillRect/>
+                    </a:stretch>
+                  </pic:blipFill>
+                  <pic:spPr bwMode="auto">
+                    <a:xfrm>
+                      <a:off x="0" y="0"/>
+                      <a:ext cx="6114415" cy="2911475"/>
+                    </a:xfrm>
+                    <a:prstGeom prst="rect">
+                      <a:avLst/>
+                    </a:prstGeom>
+                    <a:noFill/>
+                    <a:ln>
+                      <a:noFill/>
+                    </a:ln>
+                  </pic:spPr>
+                </pic:pic>
+              </a:graphicData>
+            </a:graphic>
+          </wp:anchor>
+        </w:drawing>
+      </w:r>
       <w:r>
         <w:t>Design dei dati</w:t>
       </w:r>
       <w:r>
         <w:t xml:space="preserve"> e database</w:t>
       </w:r>
-      <w:bookmarkEnd w:id="19"/>
       <w:bookmarkEnd w:id="20"/>
-    </w:p>
-    <w:p>
-      <w:pPr>
-        <w:rPr>
-          <w:lang w:val="it-IT"/>
-        </w:rPr>
-      </w:pPr>
-      <w:r>
-        <w:rPr>
-          <w:lang w:val="it-IT"/>
-        </w:rPr>
-        <w:t xml:space="preserve">Descrizione delle strutture di dati utilizzate dal programma in base agli attributi e le </w:t>
-      </w:r>
-      <w:r>
-        <w:rPr>
-          <w:lang w:val="it-IT"/>
-        </w:rPr>
-        <w:t>relazioni degli oggetti in uso.</w:t>
-      </w:r>
-    </w:p>
-    <w:p>
-      <w:pPr>
-        <w:rPr>
-          <w:lang w:val="it-IT"/>
-        </w:rPr>
-      </w:pPr>
-      <w:r>
-        <w:rPr>
-          <w:lang w:val="it-IT"/>
-        </w:rPr>
-        <w:t>Schema E-R, schema logico e descrizione.</w:t>
-      </w:r>
-    </w:p>
-    <w:p>
-      <w:pPr>
-        <w:rPr>
-          <w:lang w:val="it-IT"/>
-        </w:rPr>
-      </w:pPr>
-      <w:r>
-        <w:rPr>
-          <w:lang w:val="it-IT"/>
-        </w:rPr>
-        <w:t>Se il diagramma E-R viene modificato, sulla doc dovrà apparire l’ultima versione, mentre le vecchie saranno sui diari.</w:t>
-      </w:r>
+      <w:bookmarkEnd w:id="21"/>
+    </w:p>
+    <w:p>
+      <w:pPr>
+        <w:rPr>
+          <w:lang w:val="it-IT"/>
+        </w:rPr>
+      </w:pPr>
+    </w:p>
+    <w:p>
+      <w:pPr>
+        <w:rPr>
+          <w:lang w:val="it-IT"/>
+        </w:rPr>
+      </w:pPr>
+      <w:r>
+        <w:rPr>
+          <w:lang w:val="it-IT"/>
+        </w:rPr>
+        <w:t>Schema Logico:</w:t>
+      </w:r>
+    </w:p>
+    <w:p>
+      <w:pPr>
+        <w:rPr>
+          <w:lang w:val="it-IT"/>
+        </w:rPr>
+      </w:pPr>
+    </w:p>
+    <w:p>
+      <w:pPr>
+        <w:rPr>
+          <w:lang w:val="it-IT"/>
+        </w:rPr>
+      </w:pPr>
+      <w:r>
+        <w:rPr>
+          <w:lang w:val="it-IT"/>
+        </w:rPr>
+        <w:t>Utente (</w:t>
+      </w:r>
+      <w:r>
+        <w:rPr>
+          <w:u w:val="single"/>
+          <w:lang w:val="it-IT"/>
+        </w:rPr>
+        <w:t>username, password</w:t>
+      </w:r>
+      <w:r>
+        <w:rPr>
+          <w:lang w:val="it-IT"/>
+        </w:rPr>
+        <w:t>, commenti)</w:t>
+      </w:r>
+    </w:p>
+    <w:p>
+      <w:pPr>
+        <w:rPr>
+          <w:lang w:val="it-IT"/>
+        </w:rPr>
+      </w:pPr>
+      <w:r>
+        <w:rPr>
+          <w:lang w:val="it-IT"/>
+        </w:rPr>
+        <w:t>Lista</w:t>
+      </w:r>
+      <w:r>
+        <w:rPr>
+          <w:lang w:val="it-IT"/>
+        </w:rPr>
+        <w:t xml:space="preserve"> </w:t>
+      </w:r>
+      <w:r>
+        <w:rPr>
+          <w:lang w:val="it-IT"/>
+        </w:rPr>
+        <w:t>(</w:t>
+      </w:r>
+      <w:r>
+        <w:rPr>
+          <w:u w:val="single"/>
+          <w:lang w:val="it-IT"/>
+        </w:rPr>
+        <w:t>id</w:t>
+      </w:r>
+      <w:r>
+        <w:rPr>
+          <w:u w:val="single"/>
+          <w:lang w:val="it-IT"/>
+        </w:rPr>
+        <w:t>,</w:t>
+      </w:r>
+      <w:r>
+        <w:rPr>
+          <w:lang w:val="it-IT"/>
+        </w:rPr>
+        <w:t xml:space="preserve"> nome</w:t>
+      </w:r>
+      <w:r>
+        <w:rPr>
+          <w:lang w:val="it-IT"/>
+        </w:rPr>
+        <w:t xml:space="preserve">, </w:t>
+      </w:r>
+      <w:proofErr w:type="spellStart"/>
+      <w:r>
+        <w:rPr>
+          <w:lang w:val="it-IT"/>
+        </w:rPr>
+        <w:t>utente_username</w:t>
+      </w:r>
+      <w:proofErr w:type="spellEnd"/>
+      <w:r>
+        <w:rPr>
+          <w:lang w:val="it-IT"/>
+        </w:rPr>
+        <w:t xml:space="preserve"> (FK), </w:t>
+      </w:r>
+      <w:proofErr w:type="spellStart"/>
+      <w:r>
+        <w:rPr>
+          <w:lang w:val="it-IT"/>
+        </w:rPr>
+        <w:t>utente_password</w:t>
+      </w:r>
+      <w:proofErr w:type="spellEnd"/>
+      <w:r>
+        <w:rPr>
+          <w:lang w:val="it-IT"/>
+        </w:rPr>
+        <w:t xml:space="preserve"> (FK)</w:t>
+      </w:r>
+      <w:r>
+        <w:rPr>
+          <w:lang w:val="it-IT"/>
+        </w:rPr>
+        <w:t>)</w:t>
+      </w:r>
+    </w:p>
+    <w:p>
+      <w:pPr>
+        <w:rPr>
+          <w:lang w:val="it-IT"/>
+        </w:rPr>
+      </w:pPr>
+      <w:r>
+        <w:rPr>
+          <w:lang w:val="it-IT"/>
+        </w:rPr>
+        <w:t>Gioco (</w:t>
+      </w:r>
+      <w:r>
+        <w:rPr>
+          <w:u w:val="single"/>
+          <w:lang w:val="it-IT"/>
+        </w:rPr>
+        <w:t>titolo</w:t>
+      </w:r>
+      <w:r>
+        <w:rPr>
+          <w:lang w:val="it-IT"/>
+        </w:rPr>
+        <w:t>)</w:t>
+      </w:r>
+    </w:p>
+    <w:p>
+      <w:pPr>
+        <w:rPr>
+          <w:lang w:val="it-IT"/>
+        </w:rPr>
+      </w:pPr>
+      <w:r>
+        <w:rPr>
+          <w:lang w:val="it-IT"/>
+        </w:rPr>
+        <w:t>contiene (</w:t>
+      </w:r>
+      <w:proofErr w:type="spellStart"/>
+      <w:r>
+        <w:rPr>
+          <w:u w:val="single"/>
+          <w:lang w:val="it-IT"/>
+        </w:rPr>
+        <w:t>l</w:t>
+      </w:r>
+      <w:r>
+        <w:rPr>
+          <w:u w:val="single"/>
+          <w:lang w:val="it-IT"/>
+        </w:rPr>
+        <w:t>ista_id</w:t>
+      </w:r>
+      <w:proofErr w:type="spellEnd"/>
+      <w:r>
+        <w:rPr>
+          <w:u w:val="single"/>
+          <w:lang w:val="it-IT"/>
+        </w:rPr>
+        <w:t xml:space="preserve"> (FK)</w:t>
+      </w:r>
+      <w:r>
+        <w:rPr>
+          <w:u w:val="single"/>
+          <w:lang w:val="it-IT"/>
+        </w:rPr>
+        <w:t>,</w:t>
+      </w:r>
+      <w:r>
+        <w:rPr>
+          <w:u w:val="single"/>
+          <w:lang w:val="it-IT"/>
+        </w:rPr>
+        <w:t xml:space="preserve"> </w:t>
+      </w:r>
+      <w:proofErr w:type="spellStart"/>
+      <w:r>
+        <w:rPr>
+          <w:u w:val="single"/>
+          <w:lang w:val="it-IT"/>
+        </w:rPr>
+        <w:t>gioco_titolo</w:t>
+      </w:r>
+      <w:proofErr w:type="spellEnd"/>
+      <w:r>
+        <w:rPr>
+          <w:u w:val="single"/>
+          <w:lang w:val="it-IT"/>
+        </w:rPr>
+        <w:t xml:space="preserve"> (FK)</w:t>
+      </w:r>
+      <w:r>
+        <w:rPr>
+          <w:lang w:val="it-IT"/>
+        </w:rPr>
+        <w:t>)</w:t>
+      </w:r>
+    </w:p>
+    <w:p>
+      <w:pPr>
+        <w:rPr>
+          <w:lang w:val="it-IT"/>
+        </w:rPr>
+      </w:pPr>
+    </w:p>
+    <w:p>
+      <w:pPr>
+        <w:rPr>
+          <w:lang w:val="it-IT"/>
+        </w:rPr>
+      </w:pPr>
+    </w:p>
+    <w:p>
+      <w:pPr>
+        <w:rPr>
+          <w:lang w:val="it-IT"/>
+        </w:rPr>
+      </w:pPr>
+    </w:p>
+    <w:p>
+      <w:pPr>
+        <w:rPr>
+          <w:lang w:val="it-IT"/>
+        </w:rPr>
+      </w:pPr>
+      <w:r>
+        <w:rPr>
+          <w:lang w:val="it-IT"/>
+        </w:rPr>
+        <w:t>Per il database ho deciso di fare due tabelle</w:t>
+      </w:r>
+      <w:r>
+        <w:rPr>
+          <w:lang w:val="it-IT"/>
+        </w:rPr>
+        <w:t xml:space="preserve"> principali e una per contenere i nomi dei titoli</w:t>
+      </w:r>
+      <w:r>
+        <w:rPr>
+          <w:lang w:val="it-IT"/>
+        </w:rPr>
+        <w:t xml:space="preserve">, la tabella Lista si occupa di salvare le Liste create dagli utenti </w:t>
+      </w:r>
+      <w:r>
+        <w:rPr>
+          <w:lang w:val="it-IT"/>
+        </w:rPr>
+        <w:t>e i</w:t>
+      </w:r>
+      <w:r>
+        <w:rPr>
+          <w:lang w:val="it-IT"/>
+        </w:rPr>
+        <w:t xml:space="preserve"> la lista utente si occupa del login.</w:t>
+      </w:r>
+      <w:r>
+        <w:rPr>
+          <w:lang w:val="it-IT"/>
+        </w:rPr>
+        <w:t xml:space="preserve"> Ho deciso di mettere un id alla lista per poter permettere di avere due liste con lo stesso nome.</w:t>
+      </w:r>
+    </w:p>
+    <w:p>
+      <w:pPr>
+        <w:rPr>
+          <w:lang w:val="it-IT"/>
+        </w:rPr>
+      </w:pPr>
     </w:p>
     <w:p>
       <w:pPr>
@@ -4774,8 +6852,8 @@
       <w:pPr>
         <w:pStyle w:val="Titolo2"/>
       </w:pPr>
-      <w:bookmarkStart w:id="21" w:name="_Toc429059811"/>
-      <w:bookmarkStart w:id="22" w:name="_Toc94790457"/>
+      <w:bookmarkStart w:id="22" w:name="_Toc429059811"/>
+      <w:bookmarkStart w:id="23" w:name="_Toc94790457"/>
       <w:r>
         <w:rPr>
           <w:noProof/>
@@ -4807,7 +6885,7 @@
                     </pic:cNvPicPr>
                   </pic:nvPicPr>
                   <pic:blipFill rotWithShape="1">
-                    <a:blip r:embed="rId10" cstate="print">
+                    <a:blip r:embed="rId11" cstate="print">
                       <a:extLst>
                         <a:ext uri="{28A0092B-C50C-407E-A947-70E740481C1C}">
                           <a14:useLocalDpi xmlns:a14="http://schemas.microsoft.com/office/drawing/2010/main" val="0"/>
@@ -4844,8 +6922,8 @@
       <w:r>
         <w:t>Design delle interfacce</w:t>
       </w:r>
-      <w:bookmarkEnd w:id="21"/>
       <w:bookmarkEnd w:id="22"/>
+      <w:bookmarkEnd w:id="23"/>
     </w:p>
     <w:p>
       <w:pPr>
@@ -4984,7 +7062,7 @@
                     </pic:cNvPicPr>
                   </pic:nvPicPr>
                   <pic:blipFill rotWithShape="1">
-                    <a:blip r:embed="rId11" cstate="print">
+                    <a:blip r:embed="rId12" cstate="print">
                       <a:extLst>
                         <a:ext uri="{28A0092B-C50C-407E-A947-70E740481C1C}">
                           <a14:useLocalDpi xmlns:a14="http://schemas.microsoft.com/office/drawing/2010/main" val="0"/>
@@ -5043,8 +7121,26 @@
         </w:rPr>
         <w:t xml:space="preserve"> e cliccando sulle informazioni del gioco sarà possibile sapere di più su cosa hanno fatto le persone che hanno lavorato a quel gioco.</w:t>
       </w:r>
-      <w:bookmarkStart w:id="23" w:name="_GoBack"/>
-      <w:bookmarkEnd w:id="23"/>
+    </w:p>
+    <w:p>
+      <w:pPr>
+        <w:rPr>
+          <w:lang w:val="it-IT"/>
+        </w:rPr>
+      </w:pPr>
+      <w:r>
+        <w:rPr>
+          <w:lang w:val="it-IT"/>
+        </w:rPr>
+        <w:br w:type="page"/>
+      </w:r>
+    </w:p>
+    <w:p>
+      <w:pPr>
+        <w:rPr>
+          <w:lang w:val="it-IT"/>
+        </w:rPr>
+      </w:pPr>
     </w:p>
     <w:p>
       <w:pPr>
@@ -5066,164 +7162,71 @@
       </w:pPr>
       <w:r>
         <w:rPr>
-          <w:lang w:val="it-IT"/>
-        </w:rPr>
-        <w:t xml:space="preserve">Descrive i concetti </w:t>
-      </w:r>
-      <w:r>
-        <w:rPr>
-          <w:lang w:val="it-IT"/>
-        </w:rPr>
-        <w:t>dettagliati dell’architettura/sviluppo</w:t>
-      </w:r>
-      <w:r>
-        <w:rPr>
-          <w:lang w:val="it-IT"/>
-        </w:rPr>
-        <w:t xml:space="preserve"> utilizzando ad esempio:</w:t>
-      </w:r>
-    </w:p>
-    <w:p>
-      <w:pPr>
-        <w:numPr>
-          <w:ilvl w:val="0"/>
-          <w:numId w:val="11"/>
-        </w:numPr>
-        <w:rPr>
-          <w:lang w:val="it-IT"/>
-        </w:rPr>
-      </w:pPr>
-      <w:r>
-        <w:rPr>
-          <w:lang w:val="it-IT"/>
-        </w:rPr>
-        <w:t>Diagrammi di flusso e Nassi.</w:t>
-      </w:r>
-    </w:p>
-    <w:p>
-      <w:pPr>
-        <w:numPr>
-          <w:ilvl w:val="0"/>
-          <w:numId w:val="11"/>
-        </w:numPr>
-        <w:rPr>
-          <w:lang w:val="it-IT"/>
-        </w:rPr>
-      </w:pPr>
-      <w:r>
-        <w:rPr>
-          <w:lang w:val="it-IT"/>
-        </w:rPr>
-        <w:t>Tabelle.</w:t>
-      </w:r>
-    </w:p>
-    <w:p>
-      <w:pPr>
-        <w:numPr>
-          <w:ilvl w:val="0"/>
-          <w:numId w:val="11"/>
-        </w:numPr>
-        <w:rPr>
-          <w:lang w:val="it-IT"/>
-        </w:rPr>
-      </w:pPr>
-      <w:r>
-        <w:rPr>
-          <w:lang w:val="it-IT"/>
-        </w:rPr>
-        <w:lastRenderedPageBreak/>
-        <w:t>Classi e metodi.</w:t>
-      </w:r>
-    </w:p>
-    <w:p>
-      <w:pPr>
-        <w:numPr>
-          <w:ilvl w:val="0"/>
-          <w:numId w:val="11"/>
-        </w:numPr>
-        <w:rPr>
-          <w:lang w:val="it-IT"/>
-        </w:rPr>
-      </w:pPr>
-      <w:r>
-        <w:rPr>
-          <w:lang w:val="it-IT"/>
-        </w:rPr>
-        <w:t xml:space="preserve">Tabelle di </w:t>
-      </w:r>
-      <w:proofErr w:type="spellStart"/>
-      <w:r>
-        <w:rPr>
-          <w:lang w:val="it-IT"/>
-        </w:rPr>
-        <w:t>routing</w:t>
-      </w:r>
-      <w:proofErr w:type="spellEnd"/>
-    </w:p>
-    <w:p>
-      <w:pPr>
-        <w:numPr>
-          <w:ilvl w:val="0"/>
-          <w:numId w:val="11"/>
-        </w:numPr>
-        <w:rPr>
-          <w:lang w:val="it-IT"/>
-        </w:rPr>
-      </w:pPr>
-      <w:r>
-        <w:rPr>
-          <w:lang w:val="it-IT"/>
-        </w:rPr>
-        <w:t>Diritti di accesso a condivisioni …</w:t>
-      </w:r>
-    </w:p>
-    <w:p>
-      <w:pPr>
-        <w:rPr>
-          <w:lang w:val="it-IT"/>
-        </w:rPr>
-      </w:pPr>
-    </w:p>
-    <w:p>
-      <w:pPr>
-        <w:rPr>
-          <w:lang w:val="it-IT"/>
-        </w:rPr>
-      </w:pPr>
-      <w:r>
-        <w:rPr>
-          <w:lang w:val="it-IT"/>
-        </w:rPr>
-        <w:t>Questi</w:t>
-      </w:r>
-      <w:r>
-        <w:rPr>
-          <w:lang w:val="it-IT"/>
-        </w:rPr>
-        <w:t xml:space="preserve"> documenti permetteranno di rappresentare i dettagli procedurali </w:t>
-      </w:r>
-      <w:r>
-        <w:rPr>
-          <w:lang w:val="it-IT"/>
-        </w:rPr>
-        <w:t>per la realizzazione del prodotto.</w:t>
-      </w:r>
-    </w:p>
-    <w:p>
-      <w:pPr>
-        <w:rPr>
-          <w:lang w:val="it-IT"/>
-        </w:rPr>
-      </w:pPr>
-    </w:p>
-    <w:p>
-      <w:pPr>
-        <w:rPr>
-          <w:lang w:val="it-IT"/>
-        </w:rPr>
-      </w:pPr>
-      <w:r>
-        <w:br w:type="page"/>
+          <w:noProof/>
+          <w:lang w:val="it-IT"/>
+        </w:rPr>
+        <w:drawing>
+          <wp:anchor distT="0" distB="0" distL="114300" distR="114300" simplePos="0" relativeHeight="251660288" behindDoc="0" locked="0" layoutInCell="1" allowOverlap="1" wp14:anchorId="0174C359" wp14:editId="33A9F574">
+            <wp:simplePos x="0" y="0"/>
+            <wp:positionH relativeFrom="margin">
+              <wp:align>center</wp:align>
+            </wp:positionH>
+            <wp:positionV relativeFrom="paragraph">
+              <wp:posOffset>178311</wp:posOffset>
+            </wp:positionV>
+            <wp:extent cx="3086617" cy="7749169"/>
+            <wp:effectExtent l="0" t="0" r="0" b="4445"/>
+            <wp:wrapTopAndBottom/>
+            <wp:docPr id="11" name="Immagine 11"/>
+            <wp:cNvGraphicFramePr>
+              <a:graphicFrameLocks xmlns:a="http://schemas.openxmlformats.org/drawingml/2006/main" noChangeAspect="1"/>
+            </wp:cNvGraphicFramePr>
+            <a:graphic xmlns:a="http://schemas.openxmlformats.org/drawingml/2006/main">
+              <a:graphicData uri="http://schemas.openxmlformats.org/drawingml/2006/picture">
+                <pic:pic xmlns:pic="http://schemas.openxmlformats.org/drawingml/2006/picture">
+                  <pic:nvPicPr>
+                    <pic:cNvPr id="0" name="Picture 5"/>
+                    <pic:cNvPicPr>
+                      <a:picLocks noChangeAspect="1" noChangeArrowheads="1"/>
+                    </pic:cNvPicPr>
+                  </pic:nvPicPr>
+                  <pic:blipFill>
+                    <a:blip r:embed="rId13" cstate="print">
+                      <a:extLst>
+                        <a:ext uri="{28A0092B-C50C-407E-A947-70E740481C1C}">
+                          <a14:useLocalDpi xmlns:a14="http://schemas.microsoft.com/office/drawing/2010/main" val="0"/>
+                        </a:ext>
+                      </a:extLst>
+                    </a:blip>
+                    <a:srcRect/>
+                    <a:stretch>
+                      <a:fillRect/>
+                    </a:stretch>
+                  </pic:blipFill>
+                  <pic:spPr bwMode="auto">
+                    <a:xfrm>
+                      <a:off x="0" y="0"/>
+                      <a:ext cx="3086617" cy="7749169"/>
+                    </a:xfrm>
+                    <a:prstGeom prst="rect">
+                      <a:avLst/>
+                    </a:prstGeom>
+                    <a:noFill/>
+                    <a:ln>
+                      <a:noFill/>
+                    </a:ln>
+                  </pic:spPr>
+                </pic:pic>
+              </a:graphicData>
+            </a:graphic>
+            <wp14:sizeRelH relativeFrom="margin">
+              <wp14:pctWidth>0</wp14:pctWidth>
+            </wp14:sizeRelH>
+            <wp14:sizeRelV relativeFrom="margin">
+              <wp14:pctHeight>0</wp14:pctHeight>
+            </wp14:sizeRelV>
+          </wp:anchor>
+        </w:drawing>
       </w:r>
     </w:p>
     <w:p>
@@ -7517,12 +9520,12 @@
       </w:pPr>
     </w:p>
     <w:sectPr>
-      <w:headerReference w:type="even" r:id="rId12"/>
-      <w:headerReference w:type="default" r:id="rId13"/>
-      <w:footerReference w:type="even" r:id="rId14"/>
-      <w:footerReference w:type="default" r:id="rId15"/>
-      <w:headerReference w:type="first" r:id="rId16"/>
-      <w:footerReference w:type="first" r:id="rId17"/>
+      <w:headerReference w:type="even" r:id="rId14"/>
+      <w:headerReference w:type="default" r:id="rId15"/>
+      <w:footerReference w:type="even" r:id="rId16"/>
+      <w:footerReference w:type="default" r:id="rId17"/>
+      <w:headerReference w:type="first" r:id="rId18"/>
+      <w:footerReference w:type="first" r:id="rId19"/>
       <w:pgSz w:w="11906" w:h="16838"/>
       <w:pgMar w:top="1985" w:right="1134" w:bottom="1418" w:left="1134" w:header="567" w:footer="567" w:gutter="0"/>
       <w:pgNumType w:start="1"/>
@@ -7574,30 +9577,17 @@
     <w:r>
       <w:tab/>
     </w:r>
-    <w:r>
-      <w:fldChar w:fldCharType="begin"/>
-    </w:r>
-    <w:r>
-      <w:instrText xml:space="preserve"> FILENAME </w:instrText>
-    </w:r>
-    <w:r>
-      <w:fldChar w:fldCharType="separate"/>
-    </w:r>
-    <w:r>
-      <w:t>Sidney Canonica</w:t>
-    </w:r>
-    <w:r>
-      <w:rPr>
-        <w:noProof/>
-      </w:rPr>
-      <w:t xml:space="preserve"> documentazione progetto.docx</w:t>
-    </w:r>
-    <w:r>
-      <w:rPr>
-        <w:noProof/>
-      </w:rPr>
-      <w:fldChar w:fldCharType="end"/>
-    </w:r>
+    <w:fldSimple w:instr=" FILENAME ">
+      <w:r>
+        <w:t>Sidney Canonica</w:t>
+      </w:r>
+      <w:r>
+        <w:rPr>
+          <w:noProof/>
+        </w:rPr>
+        <w:t xml:space="preserve"> documentazione progetto.docx</w:t>
+      </w:r>
+    </w:fldSimple>
     <w:r>
       <w:tab/>
       <w:t xml:space="preserve">Versione: </w:t>
@@ -12248,7 +14238,7 @@
 </file>
 
 <file path=customXml/itemProps1.xml><?xml version="1.0" encoding="utf-8"?>
-<ds:datastoreItem xmlns:ds="http://schemas.openxmlformats.org/officeDocument/2006/customXml" ds:itemID="{C2010413-3529-4384-B4B5-397215A93811}">
+<ds:datastoreItem xmlns:ds="http://schemas.openxmlformats.org/officeDocument/2006/customXml" ds:itemID="{8B042112-50D5-4A44-A2E3-96A15190D686}">
   <ds:schemaRefs>
     <ds:schemaRef ds:uri="http://schemas.openxmlformats.org/officeDocument/2006/bibliography"/>
   </ds:schemaRefs>

</xml_diff>

<commit_message>
aggiunto comandi database e connessione
</commit_message>
<xml_diff>
--- a/3_Documentazione (word e pdf)/Sidney Canonica documentazione progetto.docx
+++ b/3_Documentazione (word e pdf)/Sidney Canonica documentazione progetto.docx
@@ -7584,6 +7584,104 @@
     <w:p/>
     <w:p>
       <w:r>
+        <w:t>gli ho dato i permessi sul database che uso con</w:t>
+      </w:r>
+    </w:p>
+    <w:p>
+      <w:pPr>
+        <w:rPr>
+          <w:rFonts w:ascii="Consolas" w:hAnsi="Consolas"/>
+        </w:rPr>
+      </w:pPr>
+    </w:p>
+    <w:p>
+      <w:pPr>
+        <w:rPr>
+          <w:rFonts w:ascii="Consolas" w:hAnsi="Consolas"/>
+        </w:rPr>
+      </w:pPr>
+      <w:r>
+        <w:rPr>
+          <w:rFonts w:ascii="Consolas" w:hAnsi="Consolas" w:cs="Courier New"/>
+          <w:color w:val="0C0D0E"/>
+          <w:bdr w:val="none" w:sz="0" w:space="0" w:color="auto" w:frame="1"/>
+          <w:lang w:eastAsia="it-CH"/>
+        </w:rPr>
+        <w:t xml:space="preserve">GRANT ALL ON </w:t>
+      </w:r>
+      <w:proofErr w:type="gramStart"/>
+      <w:r>
+        <w:rPr>
+          <w:rFonts w:ascii="Consolas" w:hAnsi="Consolas" w:cs="Courier New"/>
+          <w:color w:val="0C0D0E"/>
+          <w:bdr w:val="none" w:sz="0" w:space="0" w:color="auto" w:frame="1"/>
+          <w:lang w:eastAsia="it-CH"/>
+        </w:rPr>
+        <w:t>progettogiochi</w:t>
+      </w:r>
+      <w:r>
+        <w:rPr>
+          <w:rFonts w:ascii="Consolas" w:hAnsi="Consolas" w:cs="Courier New"/>
+          <w:color w:val="0C0D0E"/>
+          <w:bdr w:val="none" w:sz="0" w:space="0" w:color="auto" w:frame="1"/>
+          <w:lang w:eastAsia="it-CH"/>
+        </w:rPr>
+        <w:t>.*</w:t>
+      </w:r>
+      <w:proofErr w:type="gramEnd"/>
+      <w:r>
+        <w:rPr>
+          <w:rFonts w:ascii="Consolas" w:hAnsi="Consolas" w:cs="Courier New"/>
+          <w:color w:val="0C0D0E"/>
+          <w:bdr w:val="none" w:sz="0" w:space="0" w:color="auto" w:frame="1"/>
+          <w:lang w:eastAsia="it-CH"/>
+        </w:rPr>
+        <w:t xml:space="preserve"> TO '</w:t>
+      </w:r>
+      <w:proofErr w:type="spellStart"/>
+      <w:r>
+        <w:rPr>
+          <w:rFonts w:ascii="Consolas" w:hAnsi="Consolas" w:cs="Courier New"/>
+          <w:color w:val="0C0D0E"/>
+          <w:bdr w:val="none" w:sz="0" w:space="0" w:color="auto" w:frame="1"/>
+          <w:lang w:eastAsia="it-CH"/>
+        </w:rPr>
+        <w:t>sidney</w:t>
+      </w:r>
+      <w:proofErr w:type="spellEnd"/>
+      <w:r>
+        <w:rPr>
+          <w:rFonts w:ascii="Consolas" w:hAnsi="Consolas" w:cs="Courier New"/>
+          <w:color w:val="0C0D0E"/>
+          <w:bdr w:val="none" w:sz="0" w:space="0" w:color="auto" w:frame="1"/>
+          <w:lang w:eastAsia="it-CH"/>
+        </w:rPr>
+        <w:t>'@'</w:t>
+      </w:r>
+      <w:proofErr w:type="spellStart"/>
+      <w:r>
+        <w:rPr>
+          <w:rFonts w:ascii="Consolas" w:hAnsi="Consolas" w:cs="Courier New"/>
+          <w:color w:val="0C0D0E"/>
+          <w:bdr w:val="none" w:sz="0" w:space="0" w:color="auto" w:frame="1"/>
+          <w:lang w:eastAsia="it-CH"/>
+        </w:rPr>
+        <w:t>localhost</w:t>
+      </w:r>
+      <w:proofErr w:type="spellEnd"/>
+      <w:r>
+        <w:rPr>
+          <w:rFonts w:ascii="Consolas" w:hAnsi="Consolas" w:cs="Courier New"/>
+          <w:color w:val="0C0D0E"/>
+          <w:bdr w:val="none" w:sz="0" w:space="0" w:color="auto" w:frame="1"/>
+          <w:lang w:eastAsia="it-CH"/>
+        </w:rPr>
+        <w:t>' IDENTIFIED BY 'password';</w:t>
+      </w:r>
+    </w:p>
+    <w:p/>
+    <w:p>
+      <w:r>
         <w:t xml:space="preserve">e ho scritto in un file i comandi </w:t>
       </w:r>
       <w:r>
@@ -7598,14 +7696,17 @@
     </w:p>
     <w:p>
       <w:r>
-        <w:t>Provando</w:t>
-      </w:r>
-      <w:r>
-        <w:t xml:space="preserve"> a creare il database vuoto mi da continuamente un errore per la foreign </w:t>
+        <w:t xml:space="preserve">Per creare una connessione al database </w:t>
+      </w:r>
+      <w:r>
+        <w:t xml:space="preserve">ho </w:t>
+      </w:r>
+      <w:r>
+        <w:t xml:space="preserve">usato la libreria </w:t>
       </w:r>
       <w:proofErr w:type="spellStart"/>
       <w:r>
-        <w:t>key</w:t>
+        <w:t>mysql</w:t>
       </w:r>
       <w:proofErr w:type="spellEnd"/>
       <w:r>
@@ -7613,89 +7714,92 @@
       </w:r>
       <w:proofErr w:type="spellStart"/>
       <w:r>
-        <w:t>utente_password</w:t>
+        <w:t>connector</w:t>
       </w:r>
       <w:proofErr w:type="spellEnd"/>
       <w:r>
-        <w:t xml:space="preserve">, ho anche provato a rimuoverla e funziona tutto con una sola foreign </w:t>
+        <w:t xml:space="preserve"> per java, ho scaricato la libreria da </w:t>
+      </w:r>
+      <w:r>
+        <w:t>https://dev.mysql.com/downloads/connector/j/</w:t>
+      </w:r>
+      <w:r>
+        <w:t xml:space="preserve"> e l’ho aggiunta tra le librerie del mio progetto di </w:t>
       </w:r>
       <w:proofErr w:type="spellStart"/>
       <w:r>
-        <w:t>key</w:t>
+        <w:t>netbeans</w:t>
       </w:r>
       <w:proofErr w:type="spellEnd"/>
       <w:r>
-        <w:t xml:space="preserve"> e non so quale sia il problema.</w:t>
-      </w:r>
-      <w:r>
-        <w:t xml:space="preserve"> Per ora vado avanti così.</w:t>
-      </w:r>
+        <w:t>.</w:t>
+      </w:r>
+    </w:p>
+    <w:p>
+      <w:r>
+        <w:rPr>
+          <w:noProof/>
+        </w:rPr>
+        <w:drawing>
+          <wp:anchor distT="0" distB="0" distL="114300" distR="114300" simplePos="0" relativeHeight="251666432" behindDoc="0" locked="0" layoutInCell="1" allowOverlap="1" wp14:anchorId="6C2D2011" wp14:editId="1AC4497D">
+            <wp:simplePos x="0" y="0"/>
+            <wp:positionH relativeFrom="margin">
+              <wp:align>center</wp:align>
+            </wp:positionH>
+            <wp:positionV relativeFrom="paragraph">
+              <wp:posOffset>265430</wp:posOffset>
+            </wp:positionV>
+            <wp:extent cx="5476875" cy="2628900"/>
+            <wp:effectExtent l="0" t="0" r="9525" b="0"/>
+            <wp:wrapTopAndBottom/>
+            <wp:docPr id="9" name="Immagine 9"/>
+            <wp:cNvGraphicFramePr>
+              <a:graphicFrameLocks xmlns:a="http://schemas.openxmlformats.org/drawingml/2006/main" noChangeAspect="1"/>
+            </wp:cNvGraphicFramePr>
+            <a:graphic xmlns:a="http://schemas.openxmlformats.org/drawingml/2006/main">
+              <a:graphicData uri="http://schemas.openxmlformats.org/drawingml/2006/picture">
+                <pic:pic xmlns:pic="http://schemas.openxmlformats.org/drawingml/2006/picture">
+                  <pic:nvPicPr>
+                    <pic:cNvPr id="1" name=""/>
+                    <pic:cNvPicPr/>
+                  </pic:nvPicPr>
+                  <pic:blipFill>
+                    <a:blip r:embed="rId19">
+                      <a:extLst>
+                        <a:ext uri="{28A0092B-C50C-407E-A947-70E740481C1C}">
+                          <a14:useLocalDpi xmlns:a14="http://schemas.microsoft.com/office/drawing/2010/main" val="0"/>
+                        </a:ext>
+                      </a:extLst>
+                    </a:blip>
+                    <a:stretch>
+                      <a:fillRect/>
+                    </a:stretch>
+                  </pic:blipFill>
+                  <pic:spPr>
+                    <a:xfrm>
+                      <a:off x="0" y="0"/>
+                      <a:ext cx="5476875" cy="2628900"/>
+                    </a:xfrm>
+                    <a:prstGeom prst="rect">
+                      <a:avLst/>
+                    </a:prstGeom>
+                  </pic:spPr>
+                </pic:pic>
+              </a:graphicData>
+            </a:graphic>
+          </wp:anchor>
+        </w:drawing>
+      </w:r>
+      <w:r>
+        <w:t>Ecco il codice per la connessione:</w:t>
+      </w:r>
+    </w:p>
+    <w:p>
       <w:bookmarkStart w:id="27" w:name="_GoBack"/>
       <w:bookmarkEnd w:id="27"/>
-      <w:r>
-        <w:t xml:space="preserve"> </w:t>
-      </w:r>
     </w:p>
     <w:p/>
-    <w:p>
-      <w:r>
-        <w:t>In questo capitolo dovrà essere mostrato come è stato realizzato il lavoro. Questa parte può differenziarsi dalla progettazione in quanto il risultato ottenuto non per forza può essere come era stato progettato.</w:t>
-      </w:r>
-    </w:p>
-    <w:p>
-      <w:r>
-        <w:t xml:space="preserve">Sulla base di queste informazioni il lavoro svolto dovrà essere riproducibile. </w:t>
-      </w:r>
-    </w:p>
-    <w:p>
-      <w:r>
-        <w:t>In questa parte è richiesto l’inserimento di codice sorgente</w:t>
-      </w:r>
-      <w:r>
-        <w:t xml:space="preserve"> - </w:t>
-      </w:r>
-      <w:proofErr w:type="spellStart"/>
-      <w:r>
-        <w:t>P</w:t>
-      </w:r>
-      <w:r>
-        <w:t>rint</w:t>
-      </w:r>
-      <w:proofErr w:type="spellEnd"/>
-      <w:r>
-        <w:t xml:space="preserve"> </w:t>
-      </w:r>
-      <w:r>
-        <w:t>S</w:t>
-      </w:r>
-      <w:r>
-        <w:t xml:space="preserve">creen </w:t>
-      </w:r>
-      <w:r>
-        <w:t xml:space="preserve">- </w:t>
-      </w:r>
-      <w:r>
-        <w:t>di maschere solamente per quei passaggi particolarmente significativi e/o critici.</w:t>
-      </w:r>
-    </w:p>
-    <w:p>
-      <w:r>
-        <w:t>Inoltre,</w:t>
-      </w:r>
-      <w:r>
-        <w:t xml:space="preserve"> dovranno essere descritte eventuali varianti di soluzione o scelte di prodotti con motivazione delle scelte.</w:t>
-      </w:r>
-    </w:p>
-    <w:p>
-      <w:r>
-        <w:t>Non deve apparire nessuna forma di guida d’uso di librerie o di componenti utilizzati. Eventualmente questa va allegata.</w:t>
-      </w:r>
-    </w:p>
-    <w:p>
-      <w:r>
-        <w:t>Per eventuali dettagli si possono inserire riferimenti ai diari.</w:t>
-      </w:r>
-    </w:p>
+    <w:p/>
     <w:p>
       <w:pPr>
         <w:pStyle w:val="Titolo1"/>
@@ -8214,6 +8318,7 @@
                 <w:sz w:val="18"/>
                 <w:szCs w:val="18"/>
               </w:rPr>
+              <w:lastRenderedPageBreak/>
               <w:t xml:space="preserve">Go to “Cards manager” menu, </w:t>
             </w:r>
             <w:r>
@@ -9913,12 +10018,12 @@
       </w:pPr>
     </w:p>
     <w:sectPr>
-      <w:headerReference w:type="even" r:id="rId19"/>
-      <w:headerReference w:type="default" r:id="rId20"/>
-      <w:footerReference w:type="even" r:id="rId21"/>
-      <w:footerReference w:type="default" r:id="rId22"/>
-      <w:headerReference w:type="first" r:id="rId23"/>
-      <w:footerReference w:type="first" r:id="rId24"/>
+      <w:headerReference w:type="even" r:id="rId20"/>
+      <w:headerReference w:type="default" r:id="rId21"/>
+      <w:footerReference w:type="even" r:id="rId22"/>
+      <w:footerReference w:type="default" r:id="rId23"/>
+      <w:headerReference w:type="first" r:id="rId24"/>
+      <w:footerReference w:type="first" r:id="rId25"/>
       <w:pgSz w:w="11906" w:h="16838"/>
       <w:pgMar w:top="1985" w:right="1134" w:bottom="1418" w:left="1134" w:header="567" w:footer="567" w:gutter="0"/>
       <w:pgNumType w:start="1"/>
@@ -14340,6 +14445,78 @@
       <w:shd w:val="clear" w:color="auto" w:fill="E1DFDD"/>
     </w:rPr>
   </w:style>
+  <w:style w:type="paragraph" w:styleId="PreformattatoHTML">
+    <w:name w:val="HTML Preformatted"/>
+    <w:basedOn w:val="Normale"/>
+    <w:link w:val="PreformattatoHTMLCarattere"/>
+    <w:uiPriority w:val="99"/>
+    <w:semiHidden/>
+    <w:unhideWhenUsed/>
+    <w:rsid w:val="000E5BE6"/>
+    <w:pPr>
+      <w:tabs>
+        <w:tab w:val="left" w:pos="916"/>
+        <w:tab w:val="left" w:pos="1832"/>
+        <w:tab w:val="left" w:pos="2748"/>
+        <w:tab w:val="left" w:pos="3664"/>
+        <w:tab w:val="left" w:pos="4580"/>
+        <w:tab w:val="left" w:pos="5496"/>
+        <w:tab w:val="left" w:pos="6412"/>
+        <w:tab w:val="left" w:pos="7328"/>
+        <w:tab w:val="left" w:pos="8244"/>
+        <w:tab w:val="left" w:pos="9160"/>
+        <w:tab w:val="left" w:pos="10076"/>
+        <w:tab w:val="left" w:pos="10992"/>
+        <w:tab w:val="left" w:pos="11908"/>
+        <w:tab w:val="left" w:pos="12824"/>
+        <w:tab w:val="left" w:pos="13740"/>
+        <w:tab w:val="left" w:pos="14656"/>
+      </w:tabs>
+    </w:pPr>
+    <w:rPr>
+      <w:rFonts w:ascii="Courier New" w:hAnsi="Courier New" w:cs="Courier New"/>
+      <w:lang w:eastAsia="it-CH"/>
+    </w:rPr>
+  </w:style>
+  <w:style w:type="character" w:customStyle="1" w:styleId="PreformattatoHTMLCarattere">
+    <w:name w:val="Preformattato HTML Carattere"/>
+    <w:basedOn w:val="Carpredefinitoparagrafo"/>
+    <w:link w:val="PreformattatoHTML"/>
+    <w:uiPriority w:val="99"/>
+    <w:semiHidden/>
+    <w:rsid w:val="000E5BE6"/>
+    <w:rPr>
+      <w:rFonts w:ascii="Courier New" w:hAnsi="Courier New" w:cs="Courier New"/>
+    </w:rPr>
+  </w:style>
+  <w:style w:type="character" w:styleId="CodiceHTML">
+    <w:name w:val="HTML Code"/>
+    <w:basedOn w:val="Carpredefinitoparagrafo"/>
+    <w:uiPriority w:val="99"/>
+    <w:semiHidden/>
+    <w:unhideWhenUsed/>
+    <w:rsid w:val="000E5BE6"/>
+    <w:rPr>
+      <w:rFonts w:ascii="Courier New" w:eastAsia="Times New Roman" w:hAnsi="Courier New" w:cs="Courier New"/>
+      <w:sz w:val="20"/>
+      <w:szCs w:val="20"/>
+    </w:rPr>
+  </w:style>
+  <w:style w:type="character" w:customStyle="1" w:styleId="hljs-keyword">
+    <w:name w:val="hljs-keyword"/>
+    <w:basedOn w:val="Carpredefinitoparagrafo"/>
+    <w:rsid w:val="000E5BE6"/>
+  </w:style>
+  <w:style w:type="character" w:customStyle="1" w:styleId="hljs-operator">
+    <w:name w:val="hljs-operator"/>
+    <w:basedOn w:val="Carpredefinitoparagrafo"/>
+    <w:rsid w:val="000E5BE6"/>
+  </w:style>
+  <w:style w:type="character" w:customStyle="1" w:styleId="hljs-string">
+    <w:name w:val="hljs-string"/>
+    <w:basedOn w:val="Carpredefinitoparagrafo"/>
+    <w:rsid w:val="000E5BE6"/>
+  </w:style>
 </w:styles>
 </file>
 
@@ -14643,7 +14820,7 @@
 </file>
 
 <file path=customXml/itemProps1.xml><?xml version="1.0" encoding="utf-8"?>
-<ds:datastoreItem xmlns:ds="http://schemas.openxmlformats.org/officeDocument/2006/customXml" ds:itemID="{69B8D88B-4619-47D5-89FA-40CA77A54862}">
+<ds:datastoreItem xmlns:ds="http://schemas.openxmlformats.org/officeDocument/2006/customXml" ds:itemID="{F53F8DF5-6A7D-4116-AAEC-F8CB42821F51}">
   <ds:schemaRefs>
     <ds:schemaRef ds:uri="http://schemas.openxmlformats.org/officeDocument/2006/bibliography"/>
   </ds:schemaRefs>

</xml_diff>

<commit_message>
finito funzione per database e iniziato funzione http
</commit_message>
<xml_diff>
--- a/3_Documentazione (word e pdf)/Sidney Canonica documentazione progetto.docx
+++ b/3_Documentazione (word e pdf)/Sidney Canonica documentazione progetto.docx
@@ -7391,7 +7391,7 @@
           <w:noProof/>
         </w:rPr>
         <w:drawing>
-          <wp:anchor distT="0" distB="0" distL="114300" distR="114300" simplePos="0" relativeHeight="251664384" behindDoc="0" locked="0" layoutInCell="1" allowOverlap="1" wp14:anchorId="345E8ED2" wp14:editId="3908AE36">
+          <wp:anchor distT="0" distB="0" distL="114300" distR="114300" simplePos="0" relativeHeight="251664384" behindDoc="0" locked="0" layoutInCell="1" allowOverlap="1" wp14:anchorId="345E8ED2" wp14:editId="52C02DC5">
             <wp:simplePos x="0" y="0"/>
             <wp:positionH relativeFrom="margin">
               <wp:align>center</wp:align>
@@ -7464,7 +7464,7 @@
           <w:noProof/>
         </w:rPr>
         <w:drawing>
-          <wp:anchor distT="0" distB="0" distL="114300" distR="114300" simplePos="0" relativeHeight="251665408" behindDoc="0" locked="0" layoutInCell="1" allowOverlap="1" wp14:anchorId="75023CD3" wp14:editId="788BB14A">
+          <wp:anchor distT="0" distB="0" distL="114300" distR="114300" simplePos="0" relativeHeight="251665408" behindDoc="0" locked="0" layoutInCell="1" allowOverlap="1" wp14:anchorId="75023CD3" wp14:editId="6431432D">
             <wp:simplePos x="0" y="0"/>
             <wp:positionH relativeFrom="margin">
               <wp:align>left</wp:align>
@@ -7794,12 +7794,735 @@
         <w:t>Ecco il codice per la connessione:</w:t>
       </w:r>
     </w:p>
-    <w:p>
+    <w:p/>
+    <w:p>
+      <w:r>
+        <w:t xml:space="preserve">Grazie al codice commentato presente in questo sito </w:t>
+      </w:r>
+      <w:hyperlink r:id="rId20" w:history="1">
+        <w:r>
+          <w:rPr>
+            <w:rStyle w:val="Collegamentoipertestuale"/>
+          </w:rPr>
+          <w:t>https://www3.ntu.edu.sg/home/ehchua/Programming/java/JDBC_Basic.html</w:t>
+        </w:r>
+      </w:hyperlink>
+    </w:p>
+    <w:p>
+      <w:pPr>
+        <w:rPr>
+          <w:noProof/>
+        </w:rPr>
+      </w:pPr>
+    </w:p>
+    <w:p>
+      <w:r>
+        <w:t xml:space="preserve">Ho creato uno statement sempre grazie alla libreria </w:t>
+      </w:r>
+      <w:proofErr w:type="spellStart"/>
+      <w:r>
+        <w:t>mysql</w:t>
+      </w:r>
+      <w:proofErr w:type="spellEnd"/>
+      <w:r>
+        <w:t xml:space="preserve"> </w:t>
+      </w:r>
+      <w:proofErr w:type="spellStart"/>
+      <w:r>
+        <w:t>connector</w:t>
+      </w:r>
+      <w:proofErr w:type="spellEnd"/>
+      <w:r>
+        <w:t xml:space="preserve"> e sono riuscito ad eseguire una </w:t>
+      </w:r>
+      <w:proofErr w:type="spellStart"/>
+      <w:r>
+        <w:t>query</w:t>
+      </w:r>
+      <w:proofErr w:type="spellEnd"/>
+      <w:r>
+        <w:t xml:space="preserve"> sul database con dei dati di testing.</w:t>
+      </w:r>
+    </w:p>
+    <w:p/>
+    <w:p>
+      <w:r>
+        <w:rPr>
+          <w:noProof/>
+        </w:rPr>
+        <mc:AlternateContent>
+          <mc:Choice Requires="wps">
+            <w:drawing>
+              <wp:anchor distT="0" distB="0" distL="114300" distR="114300" simplePos="0" relativeHeight="251669504" behindDoc="0" locked="0" layoutInCell="1" allowOverlap="1" wp14:anchorId="5B65FAA5" wp14:editId="39E5AF12">
+                <wp:simplePos x="0" y="0"/>
+                <wp:positionH relativeFrom="column">
+                  <wp:posOffset>735965</wp:posOffset>
+                </wp:positionH>
+                <wp:positionV relativeFrom="paragraph">
+                  <wp:posOffset>2705100</wp:posOffset>
+                </wp:positionV>
+                <wp:extent cx="4837430" cy="635"/>
+                <wp:effectExtent l="0" t="0" r="0" b="0"/>
+                <wp:wrapThrough wrapText="bothSides">
+                  <wp:wrapPolygon edited="0">
+                    <wp:start x="0" y="0"/>
+                    <wp:lineTo x="0" y="21600"/>
+                    <wp:lineTo x="21600" y="21600"/>
+                    <wp:lineTo x="21600" y="0"/>
+                  </wp:wrapPolygon>
+                </wp:wrapThrough>
+                <wp:docPr id="13" name="Casella di testo 13"/>
+                <wp:cNvGraphicFramePr/>
+                <a:graphic xmlns:a="http://schemas.openxmlformats.org/drawingml/2006/main">
+                  <a:graphicData uri="http://schemas.microsoft.com/office/word/2010/wordprocessingShape">
+                    <wps:wsp>
+                      <wps:cNvSpPr txBox="1"/>
+                      <wps:spPr>
+                        <a:xfrm>
+                          <a:off x="0" y="0"/>
+                          <a:ext cx="4837430" cy="635"/>
+                        </a:xfrm>
+                        <a:prstGeom prst="rect">
+                          <a:avLst/>
+                        </a:prstGeom>
+                        <a:solidFill>
+                          <a:prstClr val="white"/>
+                        </a:solidFill>
+                        <a:ln>
+                          <a:noFill/>
+                        </a:ln>
+                      </wps:spPr>
+                      <wps:txbx>
+                        <w:txbxContent>
+                          <w:p>
+                            <w:pPr>
+                              <w:pStyle w:val="Didascalia"/>
+                              <w:rPr>
+                                <w:noProof/>
+                                <w:sz w:val="20"/>
+                              </w:rPr>
+                            </w:pPr>
+                            <w:r>
+                              <w:t xml:space="preserve">Figura </w:t>
+                            </w:r>
+                            <w:fldSimple w:instr=" SEQ Figura \* ARABIC ">
+                              <w:r>
+                                <w:rPr>
+                                  <w:noProof/>
+                                </w:rPr>
+                                <w:t>1</w:t>
+                              </w:r>
+                            </w:fldSimple>
+                            <w:r>
+                              <w:t xml:space="preserve"> Codice per la </w:t>
+                            </w:r>
+                            <w:proofErr w:type="spellStart"/>
+                            <w:r>
+                              <w:t>query</w:t>
+                            </w:r>
+                            <w:proofErr w:type="spellEnd"/>
+                          </w:p>
+                        </w:txbxContent>
+                      </wps:txbx>
+                      <wps:bodyPr rot="0" spcFirstLastPara="0" vertOverflow="overflow" horzOverflow="overflow" vert="horz" wrap="square" lIns="0" tIns="0" rIns="0" bIns="0" numCol="1" spcCol="0" rtlCol="0" fromWordArt="0" anchor="t" anchorCtr="0" forceAA="0" compatLnSpc="1">
+                        <a:prstTxWarp prst="textNoShape">
+                          <a:avLst/>
+                        </a:prstTxWarp>
+                        <a:spAutoFit/>
+                      </wps:bodyPr>
+                    </wps:wsp>
+                  </a:graphicData>
+                </a:graphic>
+              </wp:anchor>
+            </w:drawing>
+          </mc:Choice>
+          <mc:Fallback>
+            <w:pict>
+              <v:shapetype w14:anchorId="5B65FAA5" id="_x0000_t202" coordsize="21600,21600" o:spt="202" path="m,l,21600r21600,l21600,xe">
+                <v:stroke joinstyle="miter"/>
+                <v:path gradientshapeok="t" o:connecttype="rect"/>
+              </v:shapetype>
+              <v:shape id="Casella di testo 13" o:spid="_x0000_s1026" type="#_x0000_t202" style="position:absolute;margin-left:57.95pt;margin-top:213pt;width:380.9pt;height:.05pt;z-index:251669504;visibility:visible;mso-wrap-style:square;mso-wrap-distance-left:9pt;mso-wrap-distance-top:0;mso-wrap-distance-right:9pt;mso-wrap-distance-bottom:0;mso-position-horizontal:absolute;mso-position-horizontal-relative:text;mso-position-vertical:absolute;mso-position-vertical-relative:text;v-text-anchor:top" o:gfxdata="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" stroked="f">
+                <v:textbox style="mso-fit-shape-to-text:t" inset="0,0,0,0">
+                  <w:txbxContent>
+                    <w:p>
+                      <w:pPr>
+                        <w:pStyle w:val="Didascalia"/>
+                        <w:rPr>
+                          <w:noProof/>
+                          <w:sz w:val="20"/>
+                        </w:rPr>
+                      </w:pPr>
+                      <w:r>
+                        <w:t xml:space="preserve">Figura </w:t>
+                      </w:r>
+                      <w:fldSimple w:instr=" SEQ Figura \* ARABIC ">
+                        <w:r>
+                          <w:rPr>
+                            <w:noProof/>
+                          </w:rPr>
+                          <w:t>1</w:t>
+                        </w:r>
+                      </w:fldSimple>
+                      <w:r>
+                        <w:t xml:space="preserve"> Codice per la </w:t>
+                      </w:r>
+                      <w:proofErr w:type="spellStart"/>
+                      <w:r>
+                        <w:t>query</w:t>
+                      </w:r>
+                      <w:proofErr w:type="spellEnd"/>
+                    </w:p>
+                  </w:txbxContent>
+                </v:textbox>
+                <w10:wrap type="through"/>
+              </v:shape>
+            </w:pict>
+          </mc:Fallback>
+        </mc:AlternateContent>
+      </w:r>
+      <w:r>
+        <w:rPr>
+          <w:noProof/>
+        </w:rPr>
+        <w:drawing>
+          <wp:anchor distT="0" distB="0" distL="114300" distR="114300" simplePos="0" relativeHeight="251667456" behindDoc="0" locked="0" layoutInCell="1" allowOverlap="1" wp14:anchorId="0213A152" wp14:editId="3A00B0B9">
+            <wp:simplePos x="0" y="0"/>
+            <wp:positionH relativeFrom="margin">
+              <wp:posOffset>735965</wp:posOffset>
+            </wp:positionH>
+            <wp:positionV relativeFrom="paragraph">
+              <wp:posOffset>5080</wp:posOffset>
+            </wp:positionV>
+            <wp:extent cx="4837430" cy="2764155"/>
+            <wp:effectExtent l="0" t="0" r="1270" b="0"/>
+            <wp:wrapThrough wrapText="bothSides">
+              <wp:wrapPolygon edited="0">
+                <wp:start x="0" y="0"/>
+                <wp:lineTo x="0" y="21436"/>
+                <wp:lineTo x="21521" y="21436"/>
+                <wp:lineTo x="21521" y="0"/>
+                <wp:lineTo x="0" y="0"/>
+              </wp:wrapPolygon>
+            </wp:wrapThrough>
+            <wp:docPr id="7" name="Immagine 7"/>
+            <wp:cNvGraphicFramePr>
+              <a:graphicFrameLocks xmlns:a="http://schemas.openxmlformats.org/drawingml/2006/main" noChangeAspect="1"/>
+            </wp:cNvGraphicFramePr>
+            <a:graphic xmlns:a="http://schemas.openxmlformats.org/drawingml/2006/main">
+              <a:graphicData uri="http://schemas.openxmlformats.org/drawingml/2006/picture">
+                <pic:pic xmlns:pic="http://schemas.openxmlformats.org/drawingml/2006/picture">
+                  <pic:nvPicPr>
+                    <pic:cNvPr id="1" name=""/>
+                    <pic:cNvPicPr/>
+                  </pic:nvPicPr>
+                  <pic:blipFill rotWithShape="1">
+                    <a:blip r:embed="rId21">
+                      <a:extLst>
+                        <a:ext uri="{28A0092B-C50C-407E-A947-70E740481C1C}">
+                          <a14:useLocalDpi xmlns:a14="http://schemas.microsoft.com/office/drawing/2010/main" val="0"/>
+                        </a:ext>
+                      </a:extLst>
+                    </a:blip>
+                    <a:srcRect l="4342" r="3749"/>
+                    <a:stretch/>
+                  </pic:blipFill>
+                  <pic:spPr bwMode="auto">
+                    <a:xfrm>
+                      <a:off x="0" y="0"/>
+                      <a:ext cx="4837430" cy="2764155"/>
+                    </a:xfrm>
+                    <a:prstGeom prst="rect">
+                      <a:avLst/>
+                    </a:prstGeom>
+                    <a:ln>
+                      <a:noFill/>
+                    </a:ln>
+                    <a:extLst>
+                      <a:ext uri="{53640926-AAD7-44D8-BBD7-CCE9431645EC}">
+                        <a14:shadowObscured xmlns:a14="http://schemas.microsoft.com/office/drawing/2010/main"/>
+                      </a:ext>
+                    </a:extLst>
+                  </pic:spPr>
+                </pic:pic>
+              </a:graphicData>
+            </a:graphic>
+            <wp14:sizeRelH relativeFrom="margin">
+              <wp14:pctWidth>0</wp14:pctWidth>
+            </wp14:sizeRelH>
+            <wp14:sizeRelV relativeFrom="margin">
+              <wp14:pctHeight>0</wp14:pctHeight>
+            </wp14:sizeRelV>
+          </wp:anchor>
+        </w:drawing>
+      </w:r>
+    </w:p>
+    <w:p/>
+    <w:p/>
+    <w:p/>
+    <w:p/>
+    <w:p/>
+    <w:p/>
+    <w:p/>
+    <w:p/>
+    <w:p/>
+    <w:p/>
+    <w:p/>
+    <w:p/>
+    <w:p/>
+    <w:p/>
+    <w:p/>
+    <w:p/>
+    <w:p/>
+    <w:p/>
+    <w:p>
+      <w:pPr>
+        <w:rPr>
+          <w:noProof/>
+        </w:rPr>
+      </w:pPr>
+    </w:p>
+    <w:p>
+      <w:r>
+        <w:rPr>
+          <w:noProof/>
+        </w:rPr>
+        <mc:AlternateContent>
+          <mc:Choice Requires="wps">
+            <w:drawing>
+              <wp:anchor distT="0" distB="0" distL="114300" distR="114300" simplePos="0" relativeHeight="251675648" behindDoc="0" locked="0" layoutInCell="1" allowOverlap="1" wp14:anchorId="113E4B10" wp14:editId="2BE22721">
+                <wp:simplePos x="0" y="0"/>
+                <wp:positionH relativeFrom="column">
+                  <wp:posOffset>1355090</wp:posOffset>
+                </wp:positionH>
+                <wp:positionV relativeFrom="paragraph">
+                  <wp:posOffset>2887980</wp:posOffset>
+                </wp:positionV>
+                <wp:extent cx="3409950" cy="635"/>
+                <wp:effectExtent l="0" t="0" r="0" b="0"/>
+                <wp:wrapTopAndBottom/>
+                <wp:docPr id="18" name="Casella di testo 18"/>
+                <wp:cNvGraphicFramePr/>
+                <a:graphic xmlns:a="http://schemas.openxmlformats.org/drawingml/2006/main">
+                  <a:graphicData uri="http://schemas.microsoft.com/office/word/2010/wordprocessingShape">
+                    <wps:wsp>
+                      <wps:cNvSpPr txBox="1"/>
+                      <wps:spPr>
+                        <a:xfrm>
+                          <a:off x="0" y="0"/>
+                          <a:ext cx="3409950" cy="635"/>
+                        </a:xfrm>
+                        <a:prstGeom prst="rect">
+                          <a:avLst/>
+                        </a:prstGeom>
+                        <a:solidFill>
+                          <a:prstClr val="white"/>
+                        </a:solidFill>
+                        <a:ln>
+                          <a:noFill/>
+                        </a:ln>
+                      </wps:spPr>
+                      <wps:txbx>
+                        <w:txbxContent>
+                          <w:p>
+                            <w:pPr>
+                              <w:pStyle w:val="Didascalia"/>
+                              <w:rPr>
+                                <w:sz w:val="20"/>
+                              </w:rPr>
+                            </w:pPr>
+                            <w:r>
+                              <w:t xml:space="preserve">Figura </w:t>
+                            </w:r>
+                            <w:fldSimple w:instr=" SEQ Figura \* ARABIC ">
+                              <w:r>
+                                <w:rPr>
+                                  <w:noProof/>
+                                </w:rPr>
+                                <w:t>2</w:t>
+                              </w:r>
+                            </w:fldSimple>
+                            <w:r>
+                              <w:t xml:space="preserve"> Test della funzione </w:t>
+                            </w:r>
+                            <w:proofErr w:type="spellStart"/>
+                            <w:r>
+                              <w:t>DBQuery</w:t>
+                            </w:r>
+                            <w:proofErr w:type="spellEnd"/>
+                          </w:p>
+                        </w:txbxContent>
+                      </wps:txbx>
+                      <wps:bodyPr rot="0" spcFirstLastPara="0" vertOverflow="overflow" horzOverflow="overflow" vert="horz" wrap="square" lIns="0" tIns="0" rIns="0" bIns="0" numCol="1" spcCol="0" rtlCol="0" fromWordArt="0" anchor="t" anchorCtr="0" forceAA="0" compatLnSpc="1">
+                        <a:prstTxWarp prst="textNoShape">
+                          <a:avLst/>
+                        </a:prstTxWarp>
+                        <a:spAutoFit/>
+                      </wps:bodyPr>
+                    </wps:wsp>
+                  </a:graphicData>
+                </a:graphic>
+              </wp:anchor>
+            </w:drawing>
+          </mc:Choice>
+          <mc:Fallback>
+            <w:pict>
+              <v:shape w14:anchorId="113E4B10" id="Casella di testo 18" o:spid="_x0000_s1027" type="#_x0000_t202" style="position:absolute;margin-left:106.7pt;margin-top:227.4pt;width:268.5pt;height:.05pt;z-index:251675648;visibility:visible;mso-wrap-style:square;mso-wrap-distance-left:9pt;mso-wrap-distance-top:0;mso-wrap-distance-right:9pt;mso-wrap-distance-bottom:0;mso-position-horizontal:absolute;mso-position-horizontal-relative:text;mso-position-vertical:absolute;mso-position-vertical-relative:text;v-text-anchor:top" o:gfxdata="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" stroked="f">
+                <v:textbox style="mso-fit-shape-to-text:t" inset="0,0,0,0">
+                  <w:txbxContent>
+                    <w:p>
+                      <w:pPr>
+                        <w:pStyle w:val="Didascalia"/>
+                        <w:rPr>
+                          <w:sz w:val="20"/>
+                        </w:rPr>
+                      </w:pPr>
+                      <w:r>
+                        <w:t xml:space="preserve">Figura </w:t>
+                      </w:r>
+                      <w:fldSimple w:instr=" SEQ Figura \* ARABIC ">
+                        <w:r>
+                          <w:rPr>
+                            <w:noProof/>
+                          </w:rPr>
+                          <w:t>2</w:t>
+                        </w:r>
+                      </w:fldSimple>
+                      <w:r>
+                        <w:t xml:space="preserve"> Test della funzione </w:t>
+                      </w:r>
+                      <w:proofErr w:type="spellStart"/>
+                      <w:r>
+                        <w:t>DBQuery</w:t>
+                      </w:r>
+                      <w:proofErr w:type="spellEnd"/>
+                    </w:p>
+                  </w:txbxContent>
+                </v:textbox>
+                <w10:wrap type="topAndBottom"/>
+              </v:shape>
+            </w:pict>
+          </mc:Fallback>
+        </mc:AlternateContent>
+      </w:r>
+      <w:r>
+        <w:drawing>
+          <wp:anchor distT="0" distB="0" distL="114300" distR="114300" simplePos="0" relativeHeight="251673600" behindDoc="0" locked="0" layoutInCell="1" allowOverlap="1" wp14:anchorId="4A74A996" wp14:editId="2DA1EA91">
+            <wp:simplePos x="0" y="0"/>
+            <wp:positionH relativeFrom="margin">
+              <wp:align>center</wp:align>
+            </wp:positionH>
+            <wp:positionV relativeFrom="paragraph">
+              <wp:posOffset>2059692</wp:posOffset>
+            </wp:positionV>
+            <wp:extent cx="3409950" cy="771525"/>
+            <wp:effectExtent l="0" t="0" r="0" b="9525"/>
+            <wp:wrapTopAndBottom/>
+            <wp:docPr id="17" name="Immagine 17"/>
+            <wp:cNvGraphicFramePr>
+              <a:graphicFrameLocks xmlns:a="http://schemas.openxmlformats.org/drawingml/2006/main" noChangeAspect="1"/>
+            </wp:cNvGraphicFramePr>
+            <a:graphic xmlns:a="http://schemas.openxmlformats.org/drawingml/2006/main">
+              <a:graphicData uri="http://schemas.openxmlformats.org/drawingml/2006/picture">
+                <pic:pic xmlns:pic="http://schemas.openxmlformats.org/drawingml/2006/picture">
+                  <pic:nvPicPr>
+                    <pic:cNvPr id="1" name=""/>
+                    <pic:cNvPicPr/>
+                  </pic:nvPicPr>
+                  <pic:blipFill>
+                    <a:blip r:embed="rId22">
+                      <a:extLst>
+                        <a:ext uri="{28A0092B-C50C-407E-A947-70E740481C1C}">
+                          <a14:useLocalDpi xmlns:a14="http://schemas.microsoft.com/office/drawing/2010/main" val="0"/>
+                        </a:ext>
+                      </a:extLst>
+                    </a:blip>
+                    <a:stretch>
+                      <a:fillRect/>
+                    </a:stretch>
+                  </pic:blipFill>
+                  <pic:spPr>
+                    <a:xfrm>
+                      <a:off x="0" y="0"/>
+                      <a:ext cx="3409950" cy="771525"/>
+                    </a:xfrm>
+                    <a:prstGeom prst="rect">
+                      <a:avLst/>
+                    </a:prstGeom>
+                  </pic:spPr>
+                </pic:pic>
+              </a:graphicData>
+            </a:graphic>
+          </wp:anchor>
+        </w:drawing>
+      </w:r>
+      <w:r>
+        <w:rPr>
+          <w:noProof/>
+        </w:rPr>
+        <w:drawing>
+          <wp:anchor distT="0" distB="0" distL="114300" distR="114300" simplePos="0" relativeHeight="251670528" behindDoc="0" locked="0" layoutInCell="1" allowOverlap="1" wp14:anchorId="3C417B15" wp14:editId="112005F9">
+            <wp:simplePos x="0" y="0"/>
+            <wp:positionH relativeFrom="margin">
+              <wp:align>center</wp:align>
+            </wp:positionH>
+            <wp:positionV relativeFrom="paragraph">
+              <wp:posOffset>192</wp:posOffset>
+            </wp:positionV>
+            <wp:extent cx="2695575" cy="1339215"/>
+            <wp:effectExtent l="0" t="0" r="0" b="0"/>
+            <wp:wrapTopAndBottom/>
+            <wp:docPr id="15" name="Immagine 15"/>
+            <wp:cNvGraphicFramePr>
+              <a:graphicFrameLocks xmlns:a="http://schemas.openxmlformats.org/drawingml/2006/main" noChangeAspect="1"/>
+            </wp:cNvGraphicFramePr>
+            <a:graphic xmlns:a="http://schemas.openxmlformats.org/drawingml/2006/main">
+              <a:graphicData uri="http://schemas.openxmlformats.org/drawingml/2006/picture">
+                <pic:pic xmlns:pic="http://schemas.openxmlformats.org/drawingml/2006/picture">
+                  <pic:nvPicPr>
+                    <pic:cNvPr id="1" name=""/>
+                    <pic:cNvPicPr/>
+                  </pic:nvPicPr>
+                  <pic:blipFill rotWithShape="1">
+                    <a:blip r:embed="rId23">
+                      <a:extLst>
+                        <a:ext uri="{28A0092B-C50C-407E-A947-70E740481C1C}">
+                          <a14:useLocalDpi xmlns:a14="http://schemas.microsoft.com/office/drawing/2010/main" val="0"/>
+                        </a:ext>
+                      </a:extLst>
+                    </a:blip>
+                    <a:srcRect b="4319"/>
+                    <a:stretch/>
+                  </pic:blipFill>
+                  <pic:spPr bwMode="auto">
+                    <a:xfrm>
+                      <a:off x="0" y="0"/>
+                      <a:ext cx="2695575" cy="1339703"/>
+                    </a:xfrm>
+                    <a:prstGeom prst="rect">
+                      <a:avLst/>
+                    </a:prstGeom>
+                    <a:ln>
+                      <a:noFill/>
+                    </a:ln>
+                    <a:extLst>
+                      <a:ext uri="{53640926-AAD7-44D8-BBD7-CCE9431645EC}">
+                        <a14:shadowObscured xmlns:a14="http://schemas.microsoft.com/office/drawing/2010/main"/>
+                      </a:ext>
+                    </a:extLst>
+                  </pic:spPr>
+                </pic:pic>
+              </a:graphicData>
+            </a:graphic>
+            <wp14:sizeRelV relativeFrom="margin">
+              <wp14:pctHeight>0</wp14:pctHeight>
+            </wp14:sizeRelV>
+          </wp:anchor>
+        </w:drawing>
+      </w:r>
+      <w:r>
+        <w:rPr>
+          <w:noProof/>
+        </w:rPr>
+        <mc:AlternateContent>
+          <mc:Choice Requires="wps">
+            <w:drawing>
+              <wp:anchor distT="0" distB="0" distL="114300" distR="114300" simplePos="0" relativeHeight="251672576" behindDoc="0" locked="0" layoutInCell="1" allowOverlap="1" wp14:anchorId="020F8981" wp14:editId="538858D5">
+                <wp:simplePos x="0" y="0"/>
+                <wp:positionH relativeFrom="column">
+                  <wp:posOffset>1707515</wp:posOffset>
+                </wp:positionH>
+                <wp:positionV relativeFrom="paragraph">
+                  <wp:posOffset>1457325</wp:posOffset>
+                </wp:positionV>
+                <wp:extent cx="2695575" cy="635"/>
+                <wp:effectExtent l="0" t="0" r="0" b="0"/>
+                <wp:wrapTopAndBottom/>
+                <wp:docPr id="16" name="Casella di testo 16"/>
+                <wp:cNvGraphicFramePr/>
+                <a:graphic xmlns:a="http://schemas.openxmlformats.org/drawingml/2006/main">
+                  <a:graphicData uri="http://schemas.microsoft.com/office/word/2010/wordprocessingShape">
+                    <wps:wsp>
+                      <wps:cNvSpPr txBox="1"/>
+                      <wps:spPr>
+                        <a:xfrm>
+                          <a:off x="0" y="0"/>
+                          <a:ext cx="2695575" cy="635"/>
+                        </a:xfrm>
+                        <a:prstGeom prst="rect">
+                          <a:avLst/>
+                        </a:prstGeom>
+                        <a:solidFill>
+                          <a:prstClr val="white"/>
+                        </a:solidFill>
+                        <a:ln>
+                          <a:noFill/>
+                        </a:ln>
+                      </wps:spPr>
+                      <wps:txbx>
+                        <w:txbxContent>
+                          <w:p>
+                            <w:pPr>
+                              <w:pStyle w:val="Didascalia"/>
+                              <w:rPr>
+                                <w:noProof/>
+                                <w:sz w:val="20"/>
+                              </w:rPr>
+                            </w:pPr>
+                            <w:r>
+                              <w:t xml:space="preserve">Figura </w:t>
+                            </w:r>
+                            <w:fldSimple w:instr=" SEQ Figura \* ARABIC ">
+                              <w:r>
+                                <w:rPr>
+                                  <w:noProof/>
+                                </w:rPr>
+                                <w:t>3</w:t>
+                              </w:r>
+                            </w:fldSimple>
+                            <w:r>
+                              <w:t xml:space="preserve"> Risultato della </w:t>
+                            </w:r>
+                            <w:proofErr w:type="spellStart"/>
+                            <w:r>
+                              <w:t>query</w:t>
+                            </w:r>
+                            <w:proofErr w:type="spellEnd"/>
+                          </w:p>
+                        </w:txbxContent>
+                      </wps:txbx>
+                      <wps:bodyPr rot="0" spcFirstLastPara="0" vertOverflow="overflow" horzOverflow="overflow" vert="horz" wrap="square" lIns="0" tIns="0" rIns="0" bIns="0" numCol="1" spcCol="0" rtlCol="0" fromWordArt="0" anchor="t" anchorCtr="0" forceAA="0" compatLnSpc="1">
+                        <a:prstTxWarp prst="textNoShape">
+                          <a:avLst/>
+                        </a:prstTxWarp>
+                        <a:spAutoFit/>
+                      </wps:bodyPr>
+                    </wps:wsp>
+                  </a:graphicData>
+                </a:graphic>
+              </wp:anchor>
+            </w:drawing>
+          </mc:Choice>
+          <mc:Fallback>
+            <w:pict>
+              <v:shape w14:anchorId="020F8981" id="Casella di testo 16" o:spid="_x0000_s1028" type="#_x0000_t202" style="position:absolute;margin-left:134.45pt;margin-top:114.75pt;width:212.25pt;height:.05pt;z-index:251672576;visibility:visible;mso-wrap-style:square;mso-wrap-distance-left:9pt;mso-wrap-distance-top:0;mso-wrap-distance-right:9pt;mso-wrap-distance-bottom:0;mso-position-horizontal:absolute;mso-position-horizontal-relative:text;mso-position-vertical:absolute;mso-position-vertical-relative:text;v-text-anchor:top" o:gfxdata="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" stroked="f">
+                <v:textbox style="mso-fit-shape-to-text:t" inset="0,0,0,0">
+                  <w:txbxContent>
+                    <w:p>
+                      <w:pPr>
+                        <w:pStyle w:val="Didascalia"/>
+                        <w:rPr>
+                          <w:noProof/>
+                          <w:sz w:val="20"/>
+                        </w:rPr>
+                      </w:pPr>
+                      <w:r>
+                        <w:t xml:space="preserve">Figura </w:t>
+                      </w:r>
+                      <w:fldSimple w:instr=" SEQ Figura \* ARABIC ">
+                        <w:r>
+                          <w:rPr>
+                            <w:noProof/>
+                          </w:rPr>
+                          <w:t>3</w:t>
+                        </w:r>
+                      </w:fldSimple>
+                      <w:r>
+                        <w:t xml:space="preserve"> Risultato della </w:t>
+                      </w:r>
+                      <w:proofErr w:type="spellStart"/>
+                      <w:r>
+                        <w:t>query</w:t>
+                      </w:r>
+                      <w:proofErr w:type="spellEnd"/>
+                    </w:p>
+                  </w:txbxContent>
+                </v:textbox>
+                <w10:wrap type="topAndBottom"/>
+              </v:shape>
+            </w:pict>
+          </mc:Fallback>
+        </mc:AlternateContent>
+      </w:r>
+      <w:r>
+        <w:t xml:space="preserve">Ho fatto diventare </w:t>
+      </w:r>
+      <w:r>
+        <w:t xml:space="preserve">il codice per connettersi al database una funzione chiamata </w:t>
+      </w:r>
+      <w:proofErr w:type="spellStart"/>
+      <w:r>
+        <w:t>DBQuery</w:t>
+      </w:r>
+      <w:proofErr w:type="spellEnd"/>
+      <w:r>
+        <w:t xml:space="preserve"> dove posso passargli la </w:t>
+      </w:r>
+      <w:proofErr w:type="spellStart"/>
+      <w:r>
+        <w:t>query</w:t>
+      </w:r>
+      <w:proofErr w:type="spellEnd"/>
+      <w:r>
+        <w:t xml:space="preserve"> da fare e in un array </w:t>
+      </w:r>
+      <w:r>
+        <w:t>il nome del</w:t>
+      </w:r>
+      <w:r>
+        <w:t>le colonne da leggere.</w:t>
+      </w:r>
+    </w:p>
+    <w:p>
+      <w:r>
+        <w:t xml:space="preserve">Ho </w:t>
+      </w:r>
+      <w:r>
+        <w:t xml:space="preserve">sviluppato la funzione per le richieste http </w:t>
+      </w:r>
+      <w:r>
+        <w:t xml:space="preserve">usando le librerie </w:t>
+      </w:r>
+      <w:proofErr w:type="spellStart"/>
+      <w:proofErr w:type="gramStart"/>
+      <w:r>
+        <w:t>java.net.http</w:t>
+      </w:r>
+      <w:proofErr w:type="gramEnd"/>
+      <w:r>
+        <w:t>.httpClient</w:t>
+      </w:r>
+      <w:proofErr w:type="spellEnd"/>
+      <w:r>
+        <w:t xml:space="preserve"> , </w:t>
+      </w:r>
+      <w:proofErr w:type="spellStart"/>
+      <w:r>
+        <w:t>httpRequest</w:t>
+      </w:r>
+      <w:proofErr w:type="spellEnd"/>
+      <w:r>
+        <w:t xml:space="preserve"> e </w:t>
+      </w:r>
+      <w:proofErr w:type="spellStart"/>
+      <w:r>
+        <w:t>httpResponse</w:t>
+      </w:r>
+      <w:proofErr w:type="spellEnd"/>
+      <w:r>
+        <w:t xml:space="preserve">. Ho provato ad usarla in </w:t>
+      </w:r>
+      <w:proofErr w:type="spellStart"/>
+      <w:r>
+        <w:t>localhost</w:t>
+      </w:r>
+      <w:proofErr w:type="spellEnd"/>
+      <w:r>
+        <w:t xml:space="preserve"> con un file di test e funziona correttamente.</w:t>
+      </w:r>
       <w:bookmarkStart w:id="27" w:name="_GoBack"/>
       <w:bookmarkEnd w:id="27"/>
     </w:p>
-    <w:p/>
-    <w:p/>
     <w:p>
       <w:pPr>
         <w:pStyle w:val="Titolo1"/>
@@ -8318,7 +9041,6 @@
                 <w:sz w:val="18"/>
                 <w:szCs w:val="18"/>
               </w:rPr>
-              <w:lastRenderedPageBreak/>
               <w:t xml:space="preserve">Go to “Cards manager” menu, </w:t>
             </w:r>
             <w:r>
@@ -8450,6 +9172,7 @@
                 <w:szCs w:val="18"/>
                 <w:lang w:eastAsia="ja-JP"/>
               </w:rPr>
+              <w:lastRenderedPageBreak/>
               <w:t>Execute the SQL:</w:t>
             </w:r>
             <w:r>
@@ -10018,12 +10741,12 @@
       </w:pPr>
     </w:p>
     <w:sectPr>
-      <w:headerReference w:type="even" r:id="rId20"/>
-      <w:headerReference w:type="default" r:id="rId21"/>
-      <w:footerReference w:type="even" r:id="rId22"/>
-      <w:footerReference w:type="default" r:id="rId23"/>
-      <w:headerReference w:type="first" r:id="rId24"/>
-      <w:footerReference w:type="first" r:id="rId25"/>
+      <w:headerReference w:type="even" r:id="rId24"/>
+      <w:headerReference w:type="default" r:id="rId25"/>
+      <w:footerReference w:type="even" r:id="rId26"/>
+      <w:footerReference w:type="default" r:id="rId27"/>
+      <w:headerReference w:type="first" r:id="rId28"/>
+      <w:footerReference w:type="first" r:id="rId29"/>
       <w:pgSz w:w="11906" w:h="16838"/>
       <w:pgMar w:top="1985" w:right="1134" w:bottom="1418" w:left="1134" w:header="567" w:footer="567" w:gutter="0"/>
       <w:pgNumType w:start="1"/>
@@ -10075,17 +10798,30 @@
     <w:r>
       <w:tab/>
     </w:r>
-    <w:fldSimple w:instr=" FILENAME ">
-      <w:r>
-        <w:t>Sidney Canonica</w:t>
-      </w:r>
-      <w:r>
-        <w:rPr>
-          <w:noProof/>
-        </w:rPr>
-        <w:t xml:space="preserve"> documentazione progetto.docx</w:t>
-      </w:r>
-    </w:fldSimple>
+    <w:r>
+      <w:fldChar w:fldCharType="begin"/>
+    </w:r>
+    <w:r>
+      <w:instrText xml:space="preserve"> FILENAME </w:instrText>
+    </w:r>
+    <w:r>
+      <w:fldChar w:fldCharType="separate"/>
+    </w:r>
+    <w:r>
+      <w:t>Sidney Canonica</w:t>
+    </w:r>
+    <w:r>
+      <w:rPr>
+        <w:noProof/>
+      </w:rPr>
+      <w:t xml:space="preserve"> documentazione progetto.docx</w:t>
+    </w:r>
+    <w:r>
+      <w:rPr>
+        <w:noProof/>
+      </w:rPr>
+      <w:fldChar w:fldCharType="end"/>
+    </w:r>
     <w:r>
       <w:tab/>
       <w:t xml:space="preserve">Versione: </w:t>
@@ -14517,6 +15253,18 @@
     <w:basedOn w:val="Carpredefinitoparagrafo"/>
     <w:rsid w:val="000E5BE6"/>
   </w:style>
+  <w:style w:type="character" w:styleId="Collegamentovisitato">
+    <w:name w:val="FollowedHyperlink"/>
+    <w:basedOn w:val="Carpredefinitoparagrafo"/>
+    <w:uiPriority w:val="99"/>
+    <w:semiHidden/>
+    <w:unhideWhenUsed/>
+    <w:rsid w:val="00784479"/>
+    <w:rPr>
+      <w:color w:val="954F72" w:themeColor="followedHyperlink"/>
+      <w:u w:val="single"/>
+    </w:rPr>
+  </w:style>
 </w:styles>
 </file>
 
@@ -14820,7 +15568,7 @@
 </file>
 
 <file path=customXml/itemProps1.xml><?xml version="1.0" encoding="utf-8"?>
-<ds:datastoreItem xmlns:ds="http://schemas.openxmlformats.org/officeDocument/2006/customXml" ds:itemID="{F53F8DF5-6A7D-4116-AAEC-F8CB42821F51}">
+<ds:datastoreItem xmlns:ds="http://schemas.openxmlformats.org/officeDocument/2006/customXml" ds:itemID="{5E3E848C-DC42-4054-BA97-06CABD0619BA}">
   <ds:schemaRefs>
     <ds:schemaRef ds:uri="http://schemas.openxmlformats.org/officeDocument/2006/bibliography"/>
   </ds:schemaRefs>

</xml_diff>

<commit_message>
aggiunta pagina giochi documentazione e diario
</commit_message>
<xml_diff>
--- a/3_Documentazione (word e pdf)/Sidney Canonica documentazione progetto.docx
+++ b/3_Documentazione (word e pdf)/Sidney Canonica documentazione progetto.docx
@@ -7905,14 +7905,27 @@
                             <w:r>
                               <w:t xml:space="preserve">Figura </w:t>
                             </w:r>
-                            <w:fldSimple w:instr=" SEQ Figura \* ARABIC ">
-                              <w:r>
-                                <w:rPr>
-                                  <w:noProof/>
-                                </w:rPr>
-                                <w:t>1</w:t>
-                              </w:r>
-                            </w:fldSimple>
+                            <w:r>
+                              <w:fldChar w:fldCharType="begin"/>
+                            </w:r>
+                            <w:r>
+                              <w:instrText xml:space="preserve"> SEQ Figura \* ARABIC </w:instrText>
+                            </w:r>
+                            <w:r>
+                              <w:fldChar w:fldCharType="separate"/>
+                            </w:r>
+                            <w:r>
+                              <w:rPr>
+                                <w:noProof/>
+                              </w:rPr>
+                              <w:t>1</w:t>
+                            </w:r>
+                            <w:r>
+                              <w:rPr>
+                                <w:noProof/>
+                              </w:rPr>
+                              <w:fldChar w:fldCharType="end"/>
+                            </w:r>
                             <w:r>
                               <w:t xml:space="preserve"> Codice per la </w:t>
                             </w:r>
@@ -8134,14 +8147,27 @@
                             <w:r>
                               <w:t xml:space="preserve">Figura </w:t>
                             </w:r>
-                            <w:fldSimple w:instr=" SEQ Figura \* ARABIC ">
-                              <w:r>
-                                <w:rPr>
-                                  <w:noProof/>
-                                </w:rPr>
-                                <w:t>2</w:t>
-                              </w:r>
-                            </w:fldSimple>
+                            <w:r>
+                              <w:fldChar w:fldCharType="begin"/>
+                            </w:r>
+                            <w:r>
+                              <w:instrText xml:space="preserve"> SEQ Figura \* ARABIC </w:instrText>
+                            </w:r>
+                            <w:r>
+                              <w:fldChar w:fldCharType="separate"/>
+                            </w:r>
+                            <w:r>
+                              <w:rPr>
+                                <w:noProof/>
+                              </w:rPr>
+                              <w:t>2</w:t>
+                            </w:r>
+                            <w:r>
+                              <w:rPr>
+                                <w:noProof/>
+                              </w:rPr>
+                              <w:fldChar w:fldCharType="end"/>
+                            </w:r>
                             <w:r>
                               <w:t xml:space="preserve"> Test della funzione </w:t>
                             </w:r>
@@ -8379,14 +8405,27 @@
                             <w:r>
                               <w:t xml:space="preserve">Figura </w:t>
                             </w:r>
-                            <w:fldSimple w:instr=" SEQ Figura \* ARABIC ">
-                              <w:r>
-                                <w:rPr>
-                                  <w:noProof/>
-                                </w:rPr>
-                                <w:t>3</w:t>
-                              </w:r>
-                            </w:fldSimple>
+                            <w:r>
+                              <w:fldChar w:fldCharType="begin"/>
+                            </w:r>
+                            <w:r>
+                              <w:instrText xml:space="preserve"> SEQ Figura \* ARABIC </w:instrText>
+                            </w:r>
+                            <w:r>
+                              <w:fldChar w:fldCharType="separate"/>
+                            </w:r>
+                            <w:r>
+                              <w:rPr>
+                                <w:noProof/>
+                              </w:rPr>
+                              <w:t>3</w:t>
+                            </w:r>
+                            <w:r>
+                              <w:rPr>
+                                <w:noProof/>
+                              </w:rPr>
+                              <w:fldChar w:fldCharType="end"/>
+                            </w:r>
                             <w:r>
                               <w:t xml:space="preserve"> Risultato della </w:t>
                             </w:r>
@@ -8697,7 +8736,7 @@
         </w:rPr>
         <w:lastRenderedPageBreak/>
         <w:drawing>
-          <wp:anchor distT="0" distB="0" distL="114300" distR="114300" simplePos="0" relativeHeight="251677696" behindDoc="0" locked="0" layoutInCell="1" allowOverlap="1" wp14:anchorId="7F891221" wp14:editId="75C6EAAB">
+          <wp:anchor distT="0" distB="0" distL="114300" distR="114300" simplePos="0" relativeHeight="251677696" behindDoc="0" locked="0" layoutInCell="1" allowOverlap="1" wp14:anchorId="7F891221" wp14:editId="4D9CC03D">
             <wp:simplePos x="0" y="0"/>
             <wp:positionH relativeFrom="margin">
               <wp:align>left</wp:align>
@@ -8759,13 +8798,12 @@
       </w:r>
     </w:p>
     <w:p>
-      <w:bookmarkStart w:id="27" w:name="_GoBack"/>
       <w:r>
         <w:rPr>
           <w:noProof/>
         </w:rPr>
         <w:drawing>
-          <wp:anchor distT="0" distB="0" distL="114300" distR="114300" simplePos="0" relativeHeight="251678720" behindDoc="0" locked="0" layoutInCell="1" allowOverlap="1" wp14:anchorId="709B6315" wp14:editId="746AFF7F">
+          <wp:anchor distT="0" distB="0" distL="114300" distR="114300" simplePos="0" relativeHeight="251678720" behindDoc="0" locked="0" layoutInCell="1" allowOverlap="1" wp14:anchorId="709B6315" wp14:editId="516C3FDF">
             <wp:simplePos x="0" y="0"/>
             <wp:positionH relativeFrom="margin">
               <wp:align>center</wp:align>
@@ -8827,7 +8865,6 @@
           </wp:anchor>
         </w:drawing>
       </w:r>
-      <w:bookmarkEnd w:id="27"/>
     </w:p>
     <w:p/>
     <w:p/>
@@ -8846,6 +8883,202 @@
     <w:p/>
     <w:p/>
     <w:p/>
+    <w:p/>
+    <w:p>
+      <w:r>
+        <w:rPr>
+          <w:noProof/>
+        </w:rPr>
+        <w:drawing>
+          <wp:anchor distT="0" distB="0" distL="114300" distR="114300" simplePos="0" relativeHeight="251680768" behindDoc="0" locked="0" layoutInCell="1" allowOverlap="1" wp14:anchorId="1FFCF527" wp14:editId="6C7965B9">
+            <wp:simplePos x="0" y="0"/>
+            <wp:positionH relativeFrom="page">
+              <wp:posOffset>1400175</wp:posOffset>
+            </wp:positionH>
+            <wp:positionV relativeFrom="paragraph">
+              <wp:posOffset>351790</wp:posOffset>
+            </wp:positionV>
+            <wp:extent cx="4467225" cy="2404745"/>
+            <wp:effectExtent l="0" t="0" r="9525" b="0"/>
+            <wp:wrapTopAndBottom/>
+            <wp:docPr id="23" name="Immagine 23"/>
+            <wp:cNvGraphicFramePr>
+              <a:graphicFrameLocks xmlns:a="http://schemas.openxmlformats.org/drawingml/2006/main" noChangeAspect="1"/>
+            </wp:cNvGraphicFramePr>
+            <a:graphic xmlns:a="http://schemas.openxmlformats.org/drawingml/2006/main">
+              <a:graphicData uri="http://schemas.openxmlformats.org/drawingml/2006/picture">
+                <pic:pic xmlns:pic="http://schemas.openxmlformats.org/drawingml/2006/picture">
+                  <pic:nvPicPr>
+                    <pic:cNvPr id="1" name=""/>
+                    <pic:cNvPicPr/>
+                  </pic:nvPicPr>
+                  <pic:blipFill>
+                    <a:blip r:embed="rId28">
+                      <a:extLst>
+                        <a:ext uri="{28A0092B-C50C-407E-A947-70E740481C1C}">
+                          <a14:useLocalDpi xmlns:a14="http://schemas.microsoft.com/office/drawing/2010/main" val="0"/>
+                        </a:ext>
+                      </a:extLst>
+                    </a:blip>
+                    <a:stretch>
+                      <a:fillRect/>
+                    </a:stretch>
+                  </pic:blipFill>
+                  <pic:spPr>
+                    <a:xfrm>
+                      <a:off x="0" y="0"/>
+                      <a:ext cx="4467225" cy="2404745"/>
+                    </a:xfrm>
+                    <a:prstGeom prst="rect">
+                      <a:avLst/>
+                    </a:prstGeom>
+                  </pic:spPr>
+                </pic:pic>
+              </a:graphicData>
+            </a:graphic>
+            <wp14:sizeRelH relativeFrom="margin">
+              <wp14:pctWidth>0</wp14:pctWidth>
+            </wp14:sizeRelH>
+            <wp14:sizeRelV relativeFrom="margin">
+              <wp14:pctHeight>0</wp14:pctHeight>
+            </wp14:sizeRelV>
+          </wp:anchor>
+        </w:drawing>
+      </w:r>
+      <w:r>
+        <w:t xml:space="preserve">Ho lavorato alla view </w:t>
+      </w:r>
+      <w:r>
+        <w:t xml:space="preserve">dei singoli giochi </w:t>
+      </w:r>
+      <w:r>
+        <w:t>e adesso cliccando l’immagine di un gioco mi esce una nuova finestra con la scheda:</w:t>
+      </w:r>
+    </w:p>
+    <w:p>
+      <w:r>
+        <w:rPr>
+          <w:noProof/>
+        </w:rPr>
+        <w:lastRenderedPageBreak/>
+        <w:drawing>
+          <wp:anchor distT="0" distB="0" distL="114300" distR="114300" simplePos="0" relativeHeight="251681792" behindDoc="0" locked="0" layoutInCell="1" allowOverlap="1" wp14:anchorId="2B2D2D7E" wp14:editId="1BE9FDF1">
+            <wp:simplePos x="0" y="0"/>
+            <wp:positionH relativeFrom="margin">
+              <wp:align>center</wp:align>
+            </wp:positionH>
+            <wp:positionV relativeFrom="paragraph">
+              <wp:posOffset>387350</wp:posOffset>
+            </wp:positionV>
+            <wp:extent cx="5429250" cy="523875"/>
+            <wp:effectExtent l="0" t="0" r="0" b="9525"/>
+            <wp:wrapTopAndBottom/>
+            <wp:docPr id="24" name="Immagine 24"/>
+            <wp:cNvGraphicFramePr>
+              <a:graphicFrameLocks xmlns:a="http://schemas.openxmlformats.org/drawingml/2006/main" noChangeAspect="1"/>
+            </wp:cNvGraphicFramePr>
+            <a:graphic xmlns:a="http://schemas.openxmlformats.org/drawingml/2006/main">
+              <a:graphicData uri="http://schemas.openxmlformats.org/drawingml/2006/picture">
+                <pic:pic xmlns:pic="http://schemas.openxmlformats.org/drawingml/2006/picture">
+                  <pic:nvPicPr>
+                    <pic:cNvPr id="1" name=""/>
+                    <pic:cNvPicPr/>
+                  </pic:nvPicPr>
+                  <pic:blipFill>
+                    <a:blip r:embed="rId29">
+                      <a:extLst>
+                        <a:ext uri="{28A0092B-C50C-407E-A947-70E740481C1C}">
+                          <a14:useLocalDpi xmlns:a14="http://schemas.microsoft.com/office/drawing/2010/main" val="0"/>
+                        </a:ext>
+                      </a:extLst>
+                    </a:blip>
+                    <a:stretch>
+                      <a:fillRect/>
+                    </a:stretch>
+                  </pic:blipFill>
+                  <pic:spPr>
+                    <a:xfrm>
+                      <a:off x="0" y="0"/>
+                      <a:ext cx="5429250" cy="523875"/>
+                    </a:xfrm>
+                    <a:prstGeom prst="rect">
+                      <a:avLst/>
+                    </a:prstGeom>
+                  </pic:spPr>
+                </pic:pic>
+              </a:graphicData>
+            </a:graphic>
+          </wp:anchor>
+        </w:drawing>
+      </w:r>
+      <w:r>
+        <w:t>Per fare in modo che quando clicco un’immagine appare la nuova scheda ho aggiunto in tutte le immagini dei giochi l’questa linea di codice una volta cliccate:</w:t>
+      </w:r>
+    </w:p>
+    <w:p/>
+    <w:p>
+      <w:r>
+        <w:rPr>
+          <w:noProof/>
+        </w:rPr>
+        <w:drawing>
+          <wp:anchor distT="0" distB="0" distL="114300" distR="114300" simplePos="0" relativeHeight="251682816" behindDoc="0" locked="0" layoutInCell="1" allowOverlap="1" wp14:anchorId="32C1089F" wp14:editId="4900138D">
+            <wp:simplePos x="0" y="0"/>
+            <wp:positionH relativeFrom="margin">
+              <wp:align>left</wp:align>
+            </wp:positionH>
+            <wp:positionV relativeFrom="paragraph">
+              <wp:posOffset>215900</wp:posOffset>
+            </wp:positionV>
+            <wp:extent cx="6120130" cy="2442845"/>
+            <wp:effectExtent l="0" t="0" r="0" b="0"/>
+            <wp:wrapTopAndBottom/>
+            <wp:docPr id="25" name="Immagine 25"/>
+            <wp:cNvGraphicFramePr>
+              <a:graphicFrameLocks xmlns:a="http://schemas.openxmlformats.org/drawingml/2006/main" noChangeAspect="1"/>
+            </wp:cNvGraphicFramePr>
+            <a:graphic xmlns:a="http://schemas.openxmlformats.org/drawingml/2006/main">
+              <a:graphicData uri="http://schemas.openxmlformats.org/drawingml/2006/picture">
+                <pic:pic xmlns:pic="http://schemas.openxmlformats.org/drawingml/2006/picture">
+                  <pic:nvPicPr>
+                    <pic:cNvPr id="1" name=""/>
+                    <pic:cNvPicPr/>
+                  </pic:nvPicPr>
+                  <pic:blipFill>
+                    <a:blip r:embed="rId30">
+                      <a:extLst>
+                        <a:ext uri="{28A0092B-C50C-407E-A947-70E740481C1C}">
+                          <a14:useLocalDpi xmlns:a14="http://schemas.microsoft.com/office/drawing/2010/main" val="0"/>
+                        </a:ext>
+                      </a:extLst>
+                    </a:blip>
+                    <a:stretch>
+                      <a:fillRect/>
+                    </a:stretch>
+                  </pic:blipFill>
+                  <pic:spPr>
+                    <a:xfrm>
+                      <a:off x="0" y="0"/>
+                      <a:ext cx="6120130" cy="2442845"/>
+                    </a:xfrm>
+                    <a:prstGeom prst="rect">
+                      <a:avLst/>
+                    </a:prstGeom>
+                  </pic:spPr>
+                </pic:pic>
+              </a:graphicData>
+            </a:graphic>
+          </wp:anchor>
+        </w:drawing>
+      </w:r>
+      <w:r>
+        <w:t>In questo modo appare la finestra del gioco e questo è il codice che viene eseguito:</w:t>
+      </w:r>
+    </w:p>
+    <w:p>
+      <w:bookmarkStart w:id="27" w:name="_GoBack"/>
+      <w:bookmarkEnd w:id="27"/>
+    </w:p>
     <w:p/>
     <w:p>
       <w:pPr>
@@ -9281,7 +9514,6 @@
                 <w:sz w:val="18"/>
                 <w:szCs w:val="18"/>
               </w:rPr>
-              <w:lastRenderedPageBreak/>
               <w:t>Procedura</w:t>
             </w:r>
             <w:proofErr w:type="spellEnd"/>
@@ -9426,6 +9658,7 @@
                 <w:sz w:val="18"/>
                 <w:szCs w:val="18"/>
               </w:rPr>
+              <w:lastRenderedPageBreak/>
               <w:t>Research the “</w:t>
             </w:r>
             <w:r>
@@ -9825,6 +10058,7 @@
                 <w:sz w:val="18"/>
                 <w:szCs w:val="18"/>
               </w:rPr>
+              <w:lastRenderedPageBreak/>
               <w:t>Risultati</w:t>
             </w:r>
             <w:proofErr w:type="spellEnd"/>
@@ -11064,12 +11298,12 @@
       </w:pPr>
     </w:p>
     <w:sectPr>
-      <w:headerReference w:type="even" r:id="rId28"/>
-      <w:headerReference w:type="default" r:id="rId29"/>
-      <w:footerReference w:type="even" r:id="rId30"/>
-      <w:footerReference w:type="default" r:id="rId31"/>
-      <w:headerReference w:type="first" r:id="rId32"/>
-      <w:footerReference w:type="first" r:id="rId33"/>
+      <w:headerReference w:type="even" r:id="rId31"/>
+      <w:headerReference w:type="default" r:id="rId32"/>
+      <w:footerReference w:type="even" r:id="rId33"/>
+      <w:footerReference w:type="default" r:id="rId34"/>
+      <w:headerReference w:type="first" r:id="rId35"/>
+      <w:footerReference w:type="first" r:id="rId36"/>
       <w:pgSz w:w="11906" w:h="16838"/>
       <w:pgMar w:top="1985" w:right="1134" w:bottom="1418" w:left="1134" w:header="567" w:footer="567" w:gutter="0"/>
       <w:pgNumType w:start="1"/>
@@ -11121,30 +11355,17 @@
     <w:r>
       <w:tab/>
     </w:r>
-    <w:r>
-      <w:fldChar w:fldCharType="begin"/>
-    </w:r>
-    <w:r>
-      <w:instrText xml:space="preserve"> FILENAME </w:instrText>
-    </w:r>
-    <w:r>
-      <w:fldChar w:fldCharType="separate"/>
-    </w:r>
-    <w:r>
-      <w:t>Sidney Canonica</w:t>
-    </w:r>
-    <w:r>
-      <w:rPr>
-        <w:noProof/>
-      </w:rPr>
-      <w:t xml:space="preserve"> documentazione progetto.docx</w:t>
-    </w:r>
-    <w:r>
-      <w:rPr>
-        <w:noProof/>
-      </w:rPr>
-      <w:fldChar w:fldCharType="end"/>
-    </w:r>
+    <w:fldSimple w:instr=" FILENAME ">
+      <w:r>
+        <w:t>Sidney Canonica</w:t>
+      </w:r>
+      <w:r>
+        <w:rPr>
+          <w:noProof/>
+        </w:rPr>
+        <w:t xml:space="preserve"> documentazione progetto.docx</w:t>
+      </w:r>
+    </w:fldSimple>
     <w:r>
       <w:tab/>
       <w:t xml:space="preserve">Versione: </w:t>
@@ -15891,7 +16112,7 @@
 </file>
 
 <file path=customXml/itemProps1.xml><?xml version="1.0" encoding="utf-8"?>
-<ds:datastoreItem xmlns:ds="http://schemas.openxmlformats.org/officeDocument/2006/customXml" ds:itemID="{479FC13C-BFD4-49FC-B13E-A32069B8916D}">
+<ds:datastoreItem xmlns:ds="http://schemas.openxmlformats.org/officeDocument/2006/customXml" ds:itemID="{AE96B9B1-D44A-4FB8-A6E8-F919368DB421}">
   <ds:schemaRefs>
     <ds:schemaRef ds:uri="http://schemas.openxmlformats.org/officeDocument/2006/bibliography"/>
   </ds:schemaRefs>

</xml_diff>

<commit_message>
Rifatto codice per le label e continuato schede
</commit_message>
<xml_diff>
--- a/3_Documentazione (word e pdf)/Sidney Canonica documentazione progetto.docx
+++ b/3_Documentazione (word e pdf)/Sidney Canonica documentazione progetto.docx
@@ -7905,27 +7905,14 @@
                             <w:r>
                               <w:t xml:space="preserve">Figura </w:t>
                             </w:r>
-                            <w:r>
-                              <w:fldChar w:fldCharType="begin"/>
-                            </w:r>
-                            <w:r>
-                              <w:instrText xml:space="preserve"> SEQ Figura \* ARABIC </w:instrText>
-                            </w:r>
-                            <w:r>
-                              <w:fldChar w:fldCharType="separate"/>
-                            </w:r>
-                            <w:r>
-                              <w:rPr>
-                                <w:noProof/>
-                              </w:rPr>
-                              <w:t>1</w:t>
-                            </w:r>
-                            <w:r>
-                              <w:rPr>
-                                <w:noProof/>
-                              </w:rPr>
-                              <w:fldChar w:fldCharType="end"/>
-                            </w:r>
+                            <w:fldSimple w:instr=" SEQ Figura \* ARABIC ">
+                              <w:r>
+                                <w:rPr>
+                                  <w:noProof/>
+                                </w:rPr>
+                                <w:t>1</w:t>
+                              </w:r>
+                            </w:fldSimple>
                             <w:r>
                               <w:t xml:space="preserve"> Codice per la </w:t>
                             </w:r>
@@ -8147,27 +8134,14 @@
                             <w:r>
                               <w:t xml:space="preserve">Figura </w:t>
                             </w:r>
-                            <w:r>
-                              <w:fldChar w:fldCharType="begin"/>
-                            </w:r>
-                            <w:r>
-                              <w:instrText xml:space="preserve"> SEQ Figura \* ARABIC </w:instrText>
-                            </w:r>
-                            <w:r>
-                              <w:fldChar w:fldCharType="separate"/>
-                            </w:r>
-                            <w:r>
-                              <w:rPr>
-                                <w:noProof/>
-                              </w:rPr>
-                              <w:t>2</w:t>
-                            </w:r>
-                            <w:r>
-                              <w:rPr>
-                                <w:noProof/>
-                              </w:rPr>
-                              <w:fldChar w:fldCharType="end"/>
-                            </w:r>
+                            <w:fldSimple w:instr=" SEQ Figura \* ARABIC ">
+                              <w:r>
+                                <w:rPr>
+                                  <w:noProof/>
+                                </w:rPr>
+                                <w:t>2</w:t>
+                              </w:r>
+                            </w:fldSimple>
                             <w:r>
                               <w:t xml:space="preserve"> Test della funzione </w:t>
                             </w:r>
@@ -8193,11 +8167,7 @@
           </mc:Choice>
           <mc:Fallback>
             <w:pict>
-              <v:shapetype w14:anchorId="113E4B10" id="_x0000_t202" coordsize="21600,21600" o:spt="202" path="m,l,21600r21600,l21600,xe">
-                <v:stroke joinstyle="miter"/>
-                <v:path gradientshapeok="t" o:connecttype="rect"/>
-              </v:shapetype>
-              <v:shape id="Casella di testo 18" o:spid="_x0000_s1027" type="#_x0000_t202" style="position:absolute;margin-left:106.7pt;margin-top:227.4pt;width:268.5pt;height:.05pt;z-index:251675648;visibility:visible;mso-wrap-style:square;mso-wrap-distance-left:9pt;mso-wrap-distance-top:0;mso-wrap-distance-right:9pt;mso-wrap-distance-bottom:0;mso-position-horizontal:absolute;mso-position-horizontal-relative:text;mso-position-vertical:absolute;mso-position-vertical-relative:text;v-text-anchor:top" o:gfxdata="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" stroked="f">
+              <v:shape w14:anchorId="113E4B10" id="Casella di testo 18" o:spid="_x0000_s1027" type="#_x0000_t202" style="position:absolute;margin-left:106.7pt;margin-top:227.4pt;width:268.5pt;height:.05pt;z-index:251675648;visibility:visible;mso-wrap-style:square;mso-wrap-distance-left:9pt;mso-wrap-distance-top:0;mso-wrap-distance-right:9pt;mso-wrap-distance-bottom:0;mso-position-horizontal:absolute;mso-position-horizontal-relative:text;mso-position-vertical:absolute;mso-position-vertical-relative:text;v-text-anchor:top" o:gfxdata="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" stroked="f">
                 <v:textbox style="mso-fit-shape-to-text:t" inset="0,0,0,0">
                   <w:txbxContent>
                     <w:p>
@@ -8405,27 +8375,14 @@
                             <w:r>
                               <w:t xml:space="preserve">Figura </w:t>
                             </w:r>
-                            <w:r>
-                              <w:fldChar w:fldCharType="begin"/>
-                            </w:r>
-                            <w:r>
-                              <w:instrText xml:space="preserve"> SEQ Figura \* ARABIC </w:instrText>
-                            </w:r>
-                            <w:r>
-                              <w:fldChar w:fldCharType="separate"/>
-                            </w:r>
-                            <w:r>
-                              <w:rPr>
-                                <w:noProof/>
-                              </w:rPr>
-                              <w:t>3</w:t>
-                            </w:r>
-                            <w:r>
-                              <w:rPr>
-                                <w:noProof/>
-                              </w:rPr>
-                              <w:fldChar w:fldCharType="end"/>
-                            </w:r>
+                            <w:fldSimple w:instr=" SEQ Figura \* ARABIC ">
+                              <w:r>
+                                <w:rPr>
+                                  <w:noProof/>
+                                </w:rPr>
+                                <w:t>3</w:t>
+                              </w:r>
+                            </w:fldSimple>
                             <w:r>
                               <w:t xml:space="preserve"> Risultato della </w:t>
                             </w:r>
@@ -9022,7 +8979,7 @@
           <w:noProof/>
         </w:rPr>
         <w:drawing>
-          <wp:anchor distT="0" distB="0" distL="114300" distR="114300" simplePos="0" relativeHeight="251682816" behindDoc="0" locked="0" layoutInCell="1" allowOverlap="1" wp14:anchorId="32C1089F" wp14:editId="4900138D">
+          <wp:anchor distT="0" distB="0" distL="114300" distR="114300" simplePos="0" relativeHeight="251682816" behindDoc="0" locked="0" layoutInCell="1" allowOverlap="1" wp14:anchorId="32C1089F" wp14:editId="1FFE4023">
             <wp:simplePos x="0" y="0"/>
             <wp:positionH relativeFrom="margin">
               <wp:align>left</wp:align>
@@ -9075,11 +9032,192 @@
         <w:t>In questo modo appare la finestra del gioco e questo è il codice che viene eseguito:</w:t>
       </w:r>
     </w:p>
+    <w:p/>
+    <w:p>
+      <w:r>
+        <w:t>Il professore Petrini mi ha aiutato a cambiare la grafica dell’applicativo: ha fatto in modo che l’applicazione fosse responsive e mi ha dato diversi consigli:</w:t>
+      </w:r>
+    </w:p>
+    <w:p>
+      <w:pPr>
+        <w:pStyle w:val="Paragrafoelenco"/>
+        <w:numPr>
+          <w:ilvl w:val="0"/>
+          <w:numId w:val="28"/>
+        </w:numPr>
+      </w:pPr>
+      <w:r>
+        <w:t>creare una nuova label per ogni gioco che la risposta dell’API dà</w:t>
+      </w:r>
+      <w:r>
+        <w:t xml:space="preserve"> (prima avevo messo 18 label nella schermata manualmente).</w:t>
+      </w:r>
+    </w:p>
+    <w:p>
+      <w:pPr>
+        <w:pStyle w:val="Paragrafoelenco"/>
+        <w:numPr>
+          <w:ilvl w:val="0"/>
+          <w:numId w:val="28"/>
+        </w:numPr>
+      </w:pPr>
+      <w:r>
+        <w:t>Usare un evento unico per tutti i giochi e passare tramite parametro ciò che la scheda del gioco deve mostrare.</w:t>
+      </w:r>
+    </w:p>
+    <w:p>
+      <w:pPr>
+        <w:pStyle w:val="Paragrafoelenco"/>
+        <w:numPr>
+          <w:ilvl w:val="0"/>
+          <w:numId w:val="28"/>
+        </w:numPr>
+      </w:pPr>
+      <w:r>
+        <w:t xml:space="preserve">Usare un oggetto </w:t>
+      </w:r>
+      <w:proofErr w:type="spellStart"/>
+      <w:r>
+        <w:t>Dialog</w:t>
+      </w:r>
+      <w:proofErr w:type="spellEnd"/>
+      <w:r>
+        <w:t xml:space="preserve"> per la scheda dei giochi in modo da poter chiudere la finestra senza che si chiuda tutta l’applicazione.</w:t>
+      </w:r>
+    </w:p>
+    <w:p/>
+    <w:p>
+      <w:r>
+        <w:rPr>
+          <w:noProof/>
+        </w:rPr>
+        <w:lastRenderedPageBreak/>
+        <w:drawing>
+          <wp:anchor distT="0" distB="0" distL="114300" distR="114300" simplePos="0" relativeHeight="251683840" behindDoc="0" locked="0" layoutInCell="1" allowOverlap="1" wp14:anchorId="3C979112" wp14:editId="27594623">
+            <wp:simplePos x="0" y="0"/>
+            <wp:positionH relativeFrom="margin">
+              <wp:posOffset>2211226</wp:posOffset>
+            </wp:positionH>
+            <wp:positionV relativeFrom="paragraph">
+              <wp:posOffset>331734</wp:posOffset>
+            </wp:positionV>
+            <wp:extent cx="1712595" cy="3165475"/>
+            <wp:effectExtent l="0" t="0" r="1905" b="0"/>
+            <wp:wrapTopAndBottom/>
+            <wp:docPr id="26" name="Immagine 26"/>
+            <wp:cNvGraphicFramePr>
+              <a:graphicFrameLocks xmlns:a="http://schemas.openxmlformats.org/drawingml/2006/main" noChangeAspect="1"/>
+            </wp:cNvGraphicFramePr>
+            <a:graphic xmlns:a="http://schemas.openxmlformats.org/drawingml/2006/main">
+              <a:graphicData uri="http://schemas.openxmlformats.org/drawingml/2006/picture">
+                <pic:pic xmlns:pic="http://schemas.openxmlformats.org/drawingml/2006/picture">
+                  <pic:nvPicPr>
+                    <pic:cNvPr id="1" name=""/>
+                    <pic:cNvPicPr/>
+                  </pic:nvPicPr>
+                  <pic:blipFill>
+                    <a:blip r:embed="rId31">
+                      <a:extLst>
+                        <a:ext uri="{28A0092B-C50C-407E-A947-70E740481C1C}">
+                          <a14:useLocalDpi xmlns:a14="http://schemas.microsoft.com/office/drawing/2010/main" val="0"/>
+                        </a:ext>
+                      </a:extLst>
+                    </a:blip>
+                    <a:stretch>
+                      <a:fillRect/>
+                    </a:stretch>
+                  </pic:blipFill>
+                  <pic:spPr>
+                    <a:xfrm>
+                      <a:off x="0" y="0"/>
+                      <a:ext cx="1712595" cy="3165475"/>
+                    </a:xfrm>
+                    <a:prstGeom prst="rect">
+                      <a:avLst/>
+                    </a:prstGeom>
+                  </pic:spPr>
+                </pic:pic>
+              </a:graphicData>
+            </a:graphic>
+            <wp14:sizeRelH relativeFrom="margin">
+              <wp14:pctWidth>0</wp14:pctWidth>
+            </wp14:sizeRelH>
+            <wp14:sizeRelV relativeFrom="margin">
+              <wp14:pctHeight>0</wp14:pctHeight>
+            </wp14:sizeRelV>
+          </wp:anchor>
+        </w:drawing>
+      </w:r>
+      <w:r>
+        <w:t xml:space="preserve">La GUI è stata strutturata usando dei </w:t>
+      </w:r>
+      <w:proofErr w:type="spellStart"/>
+      <w:r>
+        <w:t>JPanel</w:t>
+      </w:r>
+      <w:proofErr w:type="spellEnd"/>
+      <w:r>
+        <w:t xml:space="preserve"> per contenere gli elementi e il </w:t>
+      </w:r>
+      <w:proofErr w:type="spellStart"/>
+      <w:r>
+        <w:t>FlowLayout</w:t>
+      </w:r>
+      <w:proofErr w:type="spellEnd"/>
+      <w:r>
+        <w:t xml:space="preserve"> dispone automaticamente le label in ordine.</w:t>
+      </w:r>
+      <w:r>
+        <w:br/>
+        <w:t>Ecco il risultato:</w:t>
+      </w:r>
+    </w:p>
+    <w:p>
+      <w:r>
+        <w:rPr>
+          <w:noProof/>
+        </w:rPr>
+        <w:drawing>
+          <wp:inline distT="0" distB="0" distL="0" distR="0" wp14:anchorId="20972D62" wp14:editId="63BC7703">
+            <wp:extent cx="6120130" cy="3407410"/>
+            <wp:effectExtent l="0" t="0" r="0" b="2540"/>
+            <wp:docPr id="27" name="Immagine 27"/>
+            <wp:cNvGraphicFramePr>
+              <a:graphicFrameLocks xmlns:a="http://schemas.openxmlformats.org/drawingml/2006/main" noChangeAspect="1"/>
+            </wp:cNvGraphicFramePr>
+            <a:graphic xmlns:a="http://schemas.openxmlformats.org/drawingml/2006/main">
+              <a:graphicData uri="http://schemas.openxmlformats.org/drawingml/2006/picture">
+                <pic:pic xmlns:pic="http://schemas.openxmlformats.org/drawingml/2006/picture">
+                  <pic:nvPicPr>
+                    <pic:cNvPr id="1" name=""/>
+                    <pic:cNvPicPr/>
+                  </pic:nvPicPr>
+                  <pic:blipFill>
+                    <a:blip r:embed="rId32"/>
+                    <a:stretch>
+                      <a:fillRect/>
+                    </a:stretch>
+                  </pic:blipFill>
+                  <pic:spPr>
+                    <a:xfrm>
+                      <a:off x="0" y="0"/>
+                      <a:ext cx="6120130" cy="3407410"/>
+                    </a:xfrm>
+                    <a:prstGeom prst="rect">
+                      <a:avLst/>
+                    </a:prstGeom>
+                  </pic:spPr>
+                </pic:pic>
+              </a:graphicData>
+            </a:graphic>
+          </wp:inline>
+        </w:drawing>
+      </w:r>
+    </w:p>
     <w:p>
       <w:bookmarkStart w:id="27" w:name="_GoBack"/>
       <w:bookmarkEnd w:id="27"/>
     </w:p>
-    <w:p/>
     <w:p>
       <w:pPr>
         <w:pStyle w:val="Titolo1"/>
@@ -9093,6 +9231,7 @@
         <w:rPr>
           <w:lang w:val="it-IT"/>
         </w:rPr>
+        <w:lastRenderedPageBreak/>
         <w:t>Test</w:t>
       </w:r>
       <w:bookmarkEnd w:id="28"/>
@@ -9658,7 +9797,6 @@
                 <w:sz w:val="18"/>
                 <w:szCs w:val="18"/>
               </w:rPr>
-              <w:lastRenderedPageBreak/>
               <w:t>Research the “</w:t>
             </w:r>
             <w:r>
@@ -10058,7 +10196,6 @@
                 <w:sz w:val="18"/>
                 <w:szCs w:val="18"/>
               </w:rPr>
-              <w:lastRenderedPageBreak/>
               <w:t>Risultati</w:t>
             </w:r>
             <w:proofErr w:type="spellEnd"/>
@@ -11298,12 +11435,12 @@
       </w:pPr>
     </w:p>
     <w:sectPr>
-      <w:headerReference w:type="even" r:id="rId31"/>
-      <w:headerReference w:type="default" r:id="rId32"/>
-      <w:footerReference w:type="even" r:id="rId33"/>
-      <w:footerReference w:type="default" r:id="rId34"/>
-      <w:headerReference w:type="first" r:id="rId35"/>
-      <w:footerReference w:type="first" r:id="rId36"/>
+      <w:headerReference w:type="even" r:id="rId33"/>
+      <w:headerReference w:type="default" r:id="rId34"/>
+      <w:footerReference w:type="even" r:id="rId35"/>
+      <w:footerReference w:type="default" r:id="rId36"/>
+      <w:headerReference w:type="first" r:id="rId37"/>
+      <w:footerReference w:type="first" r:id="rId38"/>
       <w:pgSz w:w="11906" w:h="16838"/>
       <w:pgMar w:top="1985" w:right="1134" w:bottom="1418" w:left="1134" w:header="567" w:footer="567" w:gutter="0"/>
       <w:pgNumType w:start="1"/>
@@ -11368,13 +11505,7 @@
     </w:fldSimple>
     <w:r>
       <w:tab/>
-      <w:t xml:space="preserve">Versione: </w:t>
-    </w:r>
-    <w:r>
-      <w:t>04.09.2024</w:t>
-    </w:r>
-    <w:r>
-      <w:t xml:space="preserve"> </w:t>
+      <w:t xml:space="preserve">Versione: 04.09.2024 </w:t>
     </w:r>
   </w:p>
 </w:ftr>
@@ -11554,37 +11685,7 @@
             <w:rPr>
               <w:lang w:val="it-IT"/>
             </w:rPr>
-            <w:t>20</w:t>
-          </w:r>
-          <w:r>
-            <w:rPr>
-              <w:lang w:val="it-IT"/>
-            </w:rPr>
-            <w:t>2</w:t>
-          </w:r>
-          <w:r>
-            <w:rPr>
-              <w:lang w:val="it-IT"/>
-            </w:rPr>
-            <w:t>4</w:t>
-          </w:r>
-          <w:r>
-            <w:rPr>
-              <w:lang w:val="it-IT"/>
-            </w:rPr>
-            <w:t>/20</w:t>
-          </w:r>
-          <w:r>
-            <w:rPr>
-              <w:lang w:val="it-IT"/>
-            </w:rPr>
-            <w:t>2</w:t>
-          </w:r>
-          <w:r>
-            <w:rPr>
-              <w:lang w:val="it-IT"/>
-            </w:rPr>
-            <w:t>5</w:t>
+            <w:t>2024/2025</w:t>
           </w:r>
         </w:p>
       </w:tc>
@@ -13546,6 +13647,119 @@
     </w:lvl>
   </w:abstractNum>
   <w:abstractNum w:abstractNumId="10" w15:restartNumberingAfterBreak="0">
+    <w:nsid w:val="2A9F44EF"/>
+    <w:multiLevelType w:val="hybridMultilevel"/>
+    <w:tmpl w:val="96F2654A"/>
+    <w:lvl w:ilvl="0" w:tplc="08100001">
+      <w:start w:val="1"/>
+      <w:numFmt w:val="bullet"/>
+      <w:lvlText w:val=""/>
+      <w:lvlJc w:val="left"/>
+      <w:pPr>
+        <w:ind w:left="720" w:hanging="360"/>
+      </w:pPr>
+      <w:rPr>
+        <w:rFonts w:ascii="Symbol" w:hAnsi="Symbol" w:hint="default"/>
+      </w:rPr>
+    </w:lvl>
+    <w:lvl w:ilvl="1" w:tplc="08100003" w:tentative="1">
+      <w:start w:val="1"/>
+      <w:numFmt w:val="bullet"/>
+      <w:lvlText w:val="o"/>
+      <w:lvlJc w:val="left"/>
+      <w:pPr>
+        <w:ind w:left="1440" w:hanging="360"/>
+      </w:pPr>
+      <w:rPr>
+        <w:rFonts w:ascii="Courier New" w:hAnsi="Courier New" w:cs="Courier New" w:hint="default"/>
+      </w:rPr>
+    </w:lvl>
+    <w:lvl w:ilvl="2" w:tplc="08100005" w:tentative="1">
+      <w:start w:val="1"/>
+      <w:numFmt w:val="bullet"/>
+      <w:lvlText w:val=""/>
+      <w:lvlJc w:val="left"/>
+      <w:pPr>
+        <w:ind w:left="2160" w:hanging="360"/>
+      </w:pPr>
+      <w:rPr>
+        <w:rFonts w:ascii="Wingdings" w:hAnsi="Wingdings" w:hint="default"/>
+      </w:rPr>
+    </w:lvl>
+    <w:lvl w:ilvl="3" w:tplc="08100001" w:tentative="1">
+      <w:start w:val="1"/>
+      <w:numFmt w:val="bullet"/>
+      <w:lvlText w:val=""/>
+      <w:lvlJc w:val="left"/>
+      <w:pPr>
+        <w:ind w:left="2880" w:hanging="360"/>
+      </w:pPr>
+      <w:rPr>
+        <w:rFonts w:ascii="Symbol" w:hAnsi="Symbol" w:hint="default"/>
+      </w:rPr>
+    </w:lvl>
+    <w:lvl w:ilvl="4" w:tplc="08100003" w:tentative="1">
+      <w:start w:val="1"/>
+      <w:numFmt w:val="bullet"/>
+      <w:lvlText w:val="o"/>
+      <w:lvlJc w:val="left"/>
+      <w:pPr>
+        <w:ind w:left="3600" w:hanging="360"/>
+      </w:pPr>
+      <w:rPr>
+        <w:rFonts w:ascii="Courier New" w:hAnsi="Courier New" w:cs="Courier New" w:hint="default"/>
+      </w:rPr>
+    </w:lvl>
+    <w:lvl w:ilvl="5" w:tplc="08100005" w:tentative="1">
+      <w:start w:val="1"/>
+      <w:numFmt w:val="bullet"/>
+      <w:lvlText w:val=""/>
+      <w:lvlJc w:val="left"/>
+      <w:pPr>
+        <w:ind w:left="4320" w:hanging="360"/>
+      </w:pPr>
+      <w:rPr>
+        <w:rFonts w:ascii="Wingdings" w:hAnsi="Wingdings" w:hint="default"/>
+      </w:rPr>
+    </w:lvl>
+    <w:lvl w:ilvl="6" w:tplc="08100001" w:tentative="1">
+      <w:start w:val="1"/>
+      <w:numFmt w:val="bullet"/>
+      <w:lvlText w:val=""/>
+      <w:lvlJc w:val="left"/>
+      <w:pPr>
+        <w:ind w:left="5040" w:hanging="360"/>
+      </w:pPr>
+      <w:rPr>
+        <w:rFonts w:ascii="Symbol" w:hAnsi="Symbol" w:hint="default"/>
+      </w:rPr>
+    </w:lvl>
+    <w:lvl w:ilvl="7" w:tplc="08100003" w:tentative="1">
+      <w:start w:val="1"/>
+      <w:numFmt w:val="bullet"/>
+      <w:lvlText w:val="o"/>
+      <w:lvlJc w:val="left"/>
+      <w:pPr>
+        <w:ind w:left="5760" w:hanging="360"/>
+      </w:pPr>
+      <w:rPr>
+        <w:rFonts w:ascii="Courier New" w:hAnsi="Courier New" w:cs="Courier New" w:hint="default"/>
+      </w:rPr>
+    </w:lvl>
+    <w:lvl w:ilvl="8" w:tplc="08100005" w:tentative="1">
+      <w:start w:val="1"/>
+      <w:numFmt w:val="bullet"/>
+      <w:lvlText w:val=""/>
+      <w:lvlJc w:val="left"/>
+      <w:pPr>
+        <w:ind w:left="6480" w:hanging="360"/>
+      </w:pPr>
+      <w:rPr>
+        <w:rFonts w:ascii="Wingdings" w:hAnsi="Wingdings" w:hint="default"/>
+      </w:rPr>
+    </w:lvl>
+  </w:abstractNum>
+  <w:abstractNum w:abstractNumId="11" w15:restartNumberingAfterBreak="0">
     <w:nsid w:val="57C86EE7"/>
     <w:multiLevelType w:val="multilevel"/>
     <w:tmpl w:val="4DE6CDEC"/>
@@ -13694,7 +13908,7 @@
       </w:rPr>
     </w:lvl>
   </w:abstractNum>
-  <w:abstractNum w:abstractNumId="11" w15:restartNumberingAfterBreak="0">
+  <w:abstractNum w:abstractNumId="12" w15:restartNumberingAfterBreak="0">
     <w:nsid w:val="59875C13"/>
     <w:multiLevelType w:val="hybridMultilevel"/>
     <w:tmpl w:val="FA2613D8"/>
@@ -13807,7 +14021,7 @@
       </w:rPr>
     </w:lvl>
   </w:abstractNum>
-  <w:abstractNum w:abstractNumId="12" w15:restartNumberingAfterBreak="0">
+  <w:abstractNum w:abstractNumId="13" w15:restartNumberingAfterBreak="0">
     <w:nsid w:val="652809B9"/>
     <w:multiLevelType w:val="hybridMultilevel"/>
     <w:tmpl w:val="C10EC632"/>
@@ -13920,7 +14134,7 @@
       </w:rPr>
     </w:lvl>
   </w:abstractNum>
-  <w:abstractNum w:abstractNumId="13" w15:restartNumberingAfterBreak="0">
+  <w:abstractNum w:abstractNumId="14" w15:restartNumberingAfterBreak="0">
     <w:nsid w:val="66871ECE"/>
     <w:multiLevelType w:val="hybridMultilevel"/>
     <w:tmpl w:val="7F74FC56"/>
@@ -14036,7 +14250,7 @@
       </w:pPr>
     </w:lvl>
   </w:abstractNum>
-  <w:abstractNum w:abstractNumId="14" w15:restartNumberingAfterBreak="0">
+  <w:abstractNum w:abstractNumId="15" w15:restartNumberingAfterBreak="0">
     <w:nsid w:val="6ABE5228"/>
     <w:multiLevelType w:val="hybridMultilevel"/>
     <w:tmpl w:val="089EE6D8"/>
@@ -14152,7 +14366,7 @@
       </w:pPr>
     </w:lvl>
   </w:abstractNum>
-  <w:abstractNum w:abstractNumId="15" w15:restartNumberingAfterBreak="0">
+  <w:abstractNum w:abstractNumId="16" w15:restartNumberingAfterBreak="0">
     <w:nsid w:val="6C1D7334"/>
     <w:multiLevelType w:val="hybridMultilevel"/>
     <w:tmpl w:val="7F20929C"/>
@@ -14268,7 +14482,7 @@
       </w:pPr>
     </w:lvl>
   </w:abstractNum>
-  <w:abstractNum w:abstractNumId="16" w15:restartNumberingAfterBreak="0">
+  <w:abstractNum w:abstractNumId="17" w15:restartNumberingAfterBreak="0">
     <w:nsid w:val="72904C79"/>
     <w:multiLevelType w:val="hybridMultilevel"/>
     <w:tmpl w:val="EB328896"/>
@@ -14408,7 +14622,7 @@
       </w:rPr>
     </w:lvl>
   </w:abstractNum>
-  <w:abstractNum w:abstractNumId="17" w15:restartNumberingAfterBreak="0">
+  <w:abstractNum w:abstractNumId="18" w15:restartNumberingAfterBreak="0">
     <w:nsid w:val="7ACC392C"/>
     <w:multiLevelType w:val="hybridMultilevel"/>
     <w:tmpl w:val="F282F7F0"/>
@@ -14548,7 +14762,7 @@
       </w:rPr>
     </w:lvl>
   </w:abstractNum>
-  <w:abstractNum w:abstractNumId="18" w15:restartNumberingAfterBreak="0">
+  <w:abstractNum w:abstractNumId="19" w15:restartNumberingAfterBreak="0">
     <w:nsid w:val="7CD54937"/>
     <w:multiLevelType w:val="hybridMultilevel"/>
     <w:tmpl w:val="1AB0305A"/>
@@ -14689,7 +14903,7 @@
     </w:lvl>
   </w:abstractNum>
   <w:num w:numId="1">
-    <w:abstractNumId w:val="10"/>
+    <w:abstractNumId w:val="11"/>
   </w:num>
   <w:num w:numId="2">
     <w:abstractNumId w:val="3"/>
@@ -14704,22 +14918,22 @@
     <w:abstractNumId w:val="4"/>
   </w:num>
   <w:num w:numId="6">
-    <w:abstractNumId w:val="13"/>
+    <w:abstractNumId w:val="14"/>
   </w:num>
   <w:num w:numId="7">
     <w:abstractNumId w:val="8"/>
   </w:num>
   <w:num w:numId="8">
-    <w:abstractNumId w:val="14"/>
+    <w:abstractNumId w:val="15"/>
   </w:num>
   <w:num w:numId="9">
     <w:abstractNumId w:val="0"/>
   </w:num>
   <w:num w:numId="10">
-    <w:abstractNumId w:val="16"/>
+    <w:abstractNumId w:val="17"/>
   </w:num>
   <w:num w:numId="11">
-    <w:abstractNumId w:val="17"/>
+    <w:abstractNumId w:val="18"/>
   </w:num>
   <w:num w:numId="12">
     <w:abstractNumId w:val="5"/>
@@ -14728,46 +14942,49 @@
     <w:abstractNumId w:val="2"/>
   </w:num>
   <w:num w:numId="14">
-    <w:abstractNumId w:val="18"/>
+    <w:abstractNumId w:val="19"/>
   </w:num>
   <w:num w:numId="15">
     <w:abstractNumId w:val="6"/>
   </w:num>
   <w:num w:numId="16">
-    <w:abstractNumId w:val="10"/>
+    <w:abstractNumId w:val="11"/>
   </w:num>
   <w:num w:numId="17">
-    <w:abstractNumId w:val="15"/>
+    <w:abstractNumId w:val="16"/>
   </w:num>
   <w:num w:numId="18">
-    <w:abstractNumId w:val="10"/>
+    <w:abstractNumId w:val="11"/>
   </w:num>
   <w:num w:numId="19">
-    <w:abstractNumId w:val="10"/>
+    <w:abstractNumId w:val="11"/>
   </w:num>
   <w:num w:numId="20">
-    <w:abstractNumId w:val="10"/>
+    <w:abstractNumId w:val="11"/>
   </w:num>
   <w:num w:numId="21">
-    <w:abstractNumId w:val="10"/>
+    <w:abstractNumId w:val="11"/>
   </w:num>
   <w:num w:numId="22">
-    <w:abstractNumId w:val="10"/>
+    <w:abstractNumId w:val="11"/>
   </w:num>
   <w:num w:numId="23">
-    <w:abstractNumId w:val="12"/>
+    <w:abstractNumId w:val="13"/>
   </w:num>
   <w:num w:numId="24">
-    <w:abstractNumId w:val="10"/>
+    <w:abstractNumId w:val="11"/>
   </w:num>
   <w:num w:numId="25">
-    <w:abstractNumId w:val="10"/>
+    <w:abstractNumId w:val="11"/>
   </w:num>
   <w:num w:numId="26">
-    <w:abstractNumId w:val="11"/>
+    <w:abstractNumId w:val="12"/>
   </w:num>
   <w:num w:numId="27">
     <w:abstractNumId w:val="9"/>
+  </w:num>
+  <w:num w:numId="28">
+    <w:abstractNumId w:val="10"/>
   </w:num>
   <w:numIdMacAtCleanup w:val="14"/>
 </w:numbering>
@@ -16112,7 +16329,7 @@
 </file>
 
 <file path=customXml/itemProps1.xml><?xml version="1.0" encoding="utf-8"?>
-<ds:datastoreItem xmlns:ds="http://schemas.openxmlformats.org/officeDocument/2006/customXml" ds:itemID="{AE96B9B1-D44A-4FB8-A6E8-F919368DB421}">
+<ds:datastoreItem xmlns:ds="http://schemas.openxmlformats.org/officeDocument/2006/customXml" ds:itemID="{8E78BAF5-899A-4355-B157-77E0DC5B159C}">
   <ds:schemaRefs>
     <ds:schemaRef ds:uri="http://schemas.openxmlformats.org/officeDocument/2006/bibliography"/>
   </ds:schemaRefs>

</xml_diff>

<commit_message>
risolto bug e ottimizzando
</commit_message>
<xml_diff>
--- a/3_Documentazione (word e pdf)/Sidney Canonica documentazione progetto.docx
+++ b/3_Documentazione (word e pdf)/Sidney Canonica documentazione progetto.docx
@@ -6139,15 +6139,9 @@
         <w:rPr>
           <w:lang w:val="it-IT"/>
         </w:rPr>
-        <w:t>IntelliJ</w:t>
+        <w:t>NetBeans</w:t>
       </w:r>
       <w:proofErr w:type="spellEnd"/>
-      <w:r>
-        <w:rPr>
-          <w:lang w:val="it-IT"/>
-        </w:rPr>
-        <w:t xml:space="preserve"> IDEA 2023.3.2</w:t>
-      </w:r>
     </w:p>
     <w:p>
       <w:pPr>
@@ -8919,7 +8913,7 @@
         </w:rPr>
         <w:lastRenderedPageBreak/>
         <w:drawing>
-          <wp:anchor distT="0" distB="0" distL="114300" distR="114300" simplePos="0" relativeHeight="251681792" behindDoc="0" locked="0" layoutInCell="1" allowOverlap="1" wp14:anchorId="2B2D2D7E" wp14:editId="1BE9FDF1">
+          <wp:anchor distT="0" distB="0" distL="114300" distR="114300" simplePos="0" relativeHeight="251681792" behindDoc="0" locked="0" layoutInCell="1" allowOverlap="1" wp14:anchorId="2B2D2D7E" wp14:editId="159FD4A0">
             <wp:simplePos x="0" y="0"/>
             <wp:positionH relativeFrom="margin">
               <wp:align>center</wp:align>
@@ -8979,7 +8973,7 @@
           <w:noProof/>
         </w:rPr>
         <w:drawing>
-          <wp:anchor distT="0" distB="0" distL="114300" distR="114300" simplePos="0" relativeHeight="251682816" behindDoc="0" locked="0" layoutInCell="1" allowOverlap="1" wp14:anchorId="32C1089F" wp14:editId="1FFE4023">
+          <wp:anchor distT="0" distB="0" distL="114300" distR="114300" simplePos="0" relativeHeight="251682816" behindDoc="0" locked="0" layoutInCell="1" allowOverlap="1" wp14:anchorId="32C1089F" wp14:editId="6C6BE0C4">
             <wp:simplePos x="0" y="0"/>
             <wp:positionH relativeFrom="margin">
               <wp:align>left</wp:align>
@@ -9091,19 +9085,18 @@
         <w:rPr>
           <w:noProof/>
         </w:rPr>
-        <w:lastRenderedPageBreak/>
         <w:drawing>
-          <wp:anchor distT="0" distB="0" distL="114300" distR="114300" simplePos="0" relativeHeight="251683840" behindDoc="0" locked="0" layoutInCell="1" allowOverlap="1" wp14:anchorId="3C979112" wp14:editId="27594623">
+          <wp:anchor distT="0" distB="0" distL="114300" distR="114300" simplePos="0" relativeHeight="251683840" behindDoc="0" locked="0" layoutInCell="1" allowOverlap="1" wp14:anchorId="3C979112" wp14:editId="4EED6687">
             <wp:simplePos x="0" y="0"/>
             <wp:positionH relativeFrom="margin">
-              <wp:posOffset>2211226</wp:posOffset>
+              <wp:align>left</wp:align>
             </wp:positionH>
             <wp:positionV relativeFrom="paragraph">
-              <wp:posOffset>331734</wp:posOffset>
+              <wp:posOffset>509905</wp:posOffset>
             </wp:positionV>
-            <wp:extent cx="1712595" cy="3165475"/>
-            <wp:effectExtent l="0" t="0" r="1905" b="0"/>
-            <wp:wrapTopAndBottom/>
+            <wp:extent cx="1712595" cy="1666875"/>
+            <wp:effectExtent l="0" t="0" r="1905" b="9525"/>
+            <wp:wrapSquare wrapText="bothSides"/>
             <wp:docPr id="26" name="Immagine 26"/>
             <wp:cNvGraphicFramePr>
               <a:graphicFrameLocks xmlns:a="http://schemas.openxmlformats.org/drawingml/2006/main" noChangeAspect="1"/>
@@ -9115,8 +9108,364 @@
                     <pic:cNvPr id="1" name=""/>
                     <pic:cNvPicPr/>
                   </pic:nvPicPr>
+                  <pic:blipFill rotWithShape="1">
+                    <a:blip r:embed="rId31">
+                      <a:extLst>
+                        <a:ext uri="{28A0092B-C50C-407E-A947-70E740481C1C}">
+                          <a14:useLocalDpi xmlns:a14="http://schemas.microsoft.com/office/drawing/2010/main" val="0"/>
+                        </a:ext>
+                      </a:extLst>
+                    </a:blip>
+                    <a:srcRect b="47342"/>
+                    <a:stretch/>
+                  </pic:blipFill>
+                  <pic:spPr bwMode="auto">
+                    <a:xfrm>
+                      <a:off x="0" y="0"/>
+                      <a:ext cx="1712595" cy="1666875"/>
+                    </a:xfrm>
+                    <a:prstGeom prst="rect">
+                      <a:avLst/>
+                    </a:prstGeom>
+                    <a:ln>
+                      <a:noFill/>
+                    </a:ln>
+                    <a:extLst>
+                      <a:ext uri="{53640926-AAD7-44D8-BBD7-CCE9431645EC}">
+                        <a14:shadowObscured xmlns:a14="http://schemas.microsoft.com/office/drawing/2010/main"/>
+                      </a:ext>
+                    </a:extLst>
+                  </pic:spPr>
+                </pic:pic>
+              </a:graphicData>
+            </a:graphic>
+            <wp14:sizeRelH relativeFrom="margin">
+              <wp14:pctWidth>0</wp14:pctWidth>
+            </wp14:sizeRelH>
+            <wp14:sizeRelV relativeFrom="margin">
+              <wp14:pctHeight>0</wp14:pctHeight>
+            </wp14:sizeRelV>
+          </wp:anchor>
+        </w:drawing>
+      </w:r>
+      <w:r>
+        <w:t xml:space="preserve">La GUI è stata strutturata usando dei </w:t>
+      </w:r>
+      <w:proofErr w:type="spellStart"/>
+      <w:r>
+        <w:t>JPanel</w:t>
+      </w:r>
+      <w:proofErr w:type="spellEnd"/>
+      <w:r>
+        <w:t xml:space="preserve"> per contenere gli elementi e il </w:t>
+      </w:r>
+      <w:proofErr w:type="spellStart"/>
+      <w:r>
+        <w:t>FlowLayout</w:t>
+      </w:r>
+      <w:proofErr w:type="spellEnd"/>
+      <w:r>
+        <w:t xml:space="preserve"> dispone automaticamente le label in ordine.</w:t>
+      </w:r>
+      <w:r>
+        <w:br/>
+        <w:t>Ecco il risultato:</w:t>
+      </w:r>
+    </w:p>
+    <w:p>
+      <w:r>
+        <w:rPr>
+          <w:noProof/>
+        </w:rPr>
+        <w:drawing>
+          <wp:anchor distT="0" distB="0" distL="114300" distR="114300" simplePos="0" relativeHeight="251684864" behindDoc="0" locked="0" layoutInCell="1" allowOverlap="1" wp14:anchorId="20972D62" wp14:editId="730AA60F">
+            <wp:simplePos x="0" y="0"/>
+            <wp:positionH relativeFrom="column">
+              <wp:posOffset>2251710</wp:posOffset>
+            </wp:positionH>
+            <wp:positionV relativeFrom="paragraph">
+              <wp:posOffset>5080</wp:posOffset>
+            </wp:positionV>
+            <wp:extent cx="3810000" cy="2114550"/>
+            <wp:effectExtent l="0" t="0" r="0" b="0"/>
+            <wp:wrapSquare wrapText="bothSides"/>
+            <wp:docPr id="27" name="Immagine 27"/>
+            <wp:cNvGraphicFramePr>
+              <a:graphicFrameLocks xmlns:a="http://schemas.openxmlformats.org/drawingml/2006/main" noChangeAspect="1"/>
+            </wp:cNvGraphicFramePr>
+            <a:graphic xmlns:a="http://schemas.openxmlformats.org/drawingml/2006/main">
+              <a:graphicData uri="http://schemas.openxmlformats.org/drawingml/2006/picture">
+                <pic:pic xmlns:pic="http://schemas.openxmlformats.org/drawingml/2006/picture">
+                  <pic:nvPicPr>
+                    <pic:cNvPr id="1" name=""/>
+                    <pic:cNvPicPr/>
+                  </pic:nvPicPr>
+                  <pic:blipFill rotWithShape="1">
+                    <a:blip r:embed="rId32" cstate="print">
+                      <a:extLst>
+                        <a:ext uri="{28A0092B-C50C-407E-A947-70E740481C1C}">
+                          <a14:useLocalDpi xmlns:a14="http://schemas.microsoft.com/office/drawing/2010/main" val="0"/>
+                        </a:ext>
+                      </a:extLst>
+                    </a:blip>
+                    <a:srcRect l="156" b="485"/>
+                    <a:stretch/>
+                  </pic:blipFill>
+                  <pic:spPr bwMode="auto">
+                    <a:xfrm>
+                      <a:off x="0" y="0"/>
+                      <a:ext cx="3810000" cy="2114550"/>
+                    </a:xfrm>
+                    <a:prstGeom prst="rect">
+                      <a:avLst/>
+                    </a:prstGeom>
+                    <a:ln>
+                      <a:noFill/>
+                    </a:ln>
+                    <a:extLst>
+                      <a:ext uri="{53640926-AAD7-44D8-BBD7-CCE9431645EC}">
+                        <a14:shadowObscured xmlns:a14="http://schemas.microsoft.com/office/drawing/2010/main"/>
+                      </a:ext>
+                    </a:extLst>
+                  </pic:spPr>
+                </pic:pic>
+              </a:graphicData>
+            </a:graphic>
+            <wp14:sizeRelH relativeFrom="margin">
+              <wp14:pctWidth>0</wp14:pctWidth>
+            </wp14:sizeRelH>
+            <wp14:sizeRelV relativeFrom="margin">
+              <wp14:pctHeight>0</wp14:pctHeight>
+            </wp14:sizeRelV>
+          </wp:anchor>
+        </w:drawing>
+      </w:r>
+    </w:p>
+    <w:p/>
+    <w:p/>
+    <w:p/>
+    <w:p/>
+    <w:p/>
+    <w:p/>
+    <w:p/>
+    <w:p/>
+    <w:p/>
+    <w:p/>
+    <w:p/>
+    <w:p/>
+    <w:p/>
+    <w:p/>
+    <w:p/>
+    <w:p/>
+    <w:p/>
+    <w:p>
+      <w:r>
+        <w:lastRenderedPageBreak/>
+        <w:t xml:space="preserve">Per rendere la creazione delle label dinamica ho cambiato il codice dentro </w:t>
+      </w:r>
+      <w:r>
+        <w:t xml:space="preserve">il metodo </w:t>
+      </w:r>
+      <w:proofErr w:type="spellStart"/>
+      <w:r>
+        <w:t>disponiImmagini</w:t>
+      </w:r>
+      <w:proofErr w:type="spellEnd"/>
+      <w:r>
+        <w:t xml:space="preserve"> nella classe View:</w:t>
+      </w:r>
+    </w:p>
+    <w:p>
+      <w:r>
+        <w:rPr>
+          <w:noProof/>
+        </w:rPr>
+        <w:drawing>
+          <wp:inline distT="0" distB="0" distL="0" distR="0" wp14:anchorId="3BDDFA49" wp14:editId="44AD9E0B">
+            <wp:extent cx="6120130" cy="2310130"/>
+            <wp:effectExtent l="0" t="0" r="0" b="0"/>
+            <wp:docPr id="28" name="Immagine 28"/>
+            <wp:cNvGraphicFramePr>
+              <a:graphicFrameLocks xmlns:a="http://schemas.openxmlformats.org/drawingml/2006/main" noChangeAspect="1"/>
+            </wp:cNvGraphicFramePr>
+            <a:graphic xmlns:a="http://schemas.openxmlformats.org/drawingml/2006/main">
+              <a:graphicData uri="http://schemas.openxmlformats.org/drawingml/2006/picture">
+                <pic:pic xmlns:pic="http://schemas.openxmlformats.org/drawingml/2006/picture">
+                  <pic:nvPicPr>
+                    <pic:cNvPr id="1" name=""/>
+                    <pic:cNvPicPr/>
+                  </pic:nvPicPr>
                   <pic:blipFill>
-                    <a:blip r:embed="rId31">
+                    <a:blip r:embed="rId33"/>
+                    <a:stretch>
+                      <a:fillRect/>
+                    </a:stretch>
+                  </pic:blipFill>
+                  <pic:spPr>
+                    <a:xfrm>
+                      <a:off x="0" y="0"/>
+                      <a:ext cx="6120130" cy="2310130"/>
+                    </a:xfrm>
+                    <a:prstGeom prst="rect">
+                      <a:avLst/>
+                    </a:prstGeom>
+                  </pic:spPr>
+                </pic:pic>
+              </a:graphicData>
+            </a:graphic>
+          </wp:inline>
+        </w:drawing>
+      </w:r>
+    </w:p>
+    <w:p>
+      <w:r>
+        <w:t xml:space="preserve">Ho usato un ciclo for che </w:t>
+      </w:r>
+      <w:proofErr w:type="spellStart"/>
+      <w:r>
+        <w:t>cicla</w:t>
+      </w:r>
+      <w:proofErr w:type="spellEnd"/>
+      <w:r>
+        <w:t xml:space="preserve"> tutto il contenuto dell’</w:t>
+      </w:r>
+      <w:proofErr w:type="spellStart"/>
+      <w:r>
+        <w:t>ArrayList</w:t>
+      </w:r>
+      <w:proofErr w:type="spellEnd"/>
+      <w:r>
+        <w:t xml:space="preserve"> paths che contiene tutti gli URL delle immagini e per ogni URL dell’immagine salvo l’immagine nella variabile image per poi aggiungerla all’</w:t>
+      </w:r>
+      <w:proofErr w:type="spellStart"/>
+      <w:r>
+        <w:t>arrayList</w:t>
+      </w:r>
+      <w:proofErr w:type="spellEnd"/>
+      <w:r>
+        <w:t xml:space="preserve"> </w:t>
+      </w:r>
+      <w:proofErr w:type="spellStart"/>
+      <w:r>
+        <w:t>resizeImage</w:t>
+      </w:r>
+      <w:proofErr w:type="spellEnd"/>
+      <w:r>
+        <w:t xml:space="preserve"> che contiene le immagini rimpicciolite.</w:t>
+      </w:r>
+    </w:p>
+    <w:p/>
+    <w:p>
+      <w:r>
+        <w:t xml:space="preserve">Infine metto alla label come nome l’indice che non verrà visualizzato a schermo e che mi serve per aprire la scheda, setto l’icona e aggiungo il mouse </w:t>
+      </w:r>
+      <w:proofErr w:type="spellStart"/>
+      <w:r>
+        <w:t>listener</w:t>
+      </w:r>
+      <w:proofErr w:type="spellEnd"/>
+      <w:r>
+        <w:t xml:space="preserve"> per controllare se ci siano dei click.</w:t>
+      </w:r>
+    </w:p>
+    <w:p/>
+    <w:p>
+      <w:r>
+        <w:t>Per la gestione degli eventi ho comunque creato un evento da aggiungere ad ogni etichetta</w:t>
+      </w:r>
+      <w:r>
+        <w:t xml:space="preserve"> in questo modo</w:t>
+      </w:r>
+      <w:r>
+        <w:t>:</w:t>
+      </w:r>
+    </w:p>
+    <w:p>
+      <w:pPr>
+        <w:rPr>
+          <w:noProof/>
+        </w:rPr>
+      </w:pPr>
+    </w:p>
+    <w:p>
+      <w:r>
+        <w:rPr>
+          <w:noProof/>
+        </w:rPr>
+        <w:drawing>
+          <wp:inline distT="0" distB="0" distL="0" distR="0" wp14:anchorId="5E5A9D1E" wp14:editId="43B095E3">
+            <wp:extent cx="6120130" cy="1085850"/>
+            <wp:effectExtent l="0" t="0" r="0" b="0"/>
+            <wp:docPr id="29" name="Immagine 29"/>
+            <wp:cNvGraphicFramePr>
+              <a:graphicFrameLocks xmlns:a="http://schemas.openxmlformats.org/drawingml/2006/main" noChangeAspect="1"/>
+            </wp:cNvGraphicFramePr>
+            <a:graphic xmlns:a="http://schemas.openxmlformats.org/drawingml/2006/main">
+              <a:graphicData uri="http://schemas.openxmlformats.org/drawingml/2006/picture">
+                <pic:pic xmlns:pic="http://schemas.openxmlformats.org/drawingml/2006/picture">
+                  <pic:nvPicPr>
+                    <pic:cNvPr id="1" name=""/>
+                    <pic:cNvPicPr/>
+                  </pic:nvPicPr>
+                  <pic:blipFill rotWithShape="1">
+                    <a:blip r:embed="rId34"/>
+                    <a:srcRect b="29046"/>
+                    <a:stretch/>
+                  </pic:blipFill>
+                  <pic:spPr bwMode="auto">
+                    <a:xfrm>
+                      <a:off x="0" y="0"/>
+                      <a:ext cx="6120130" cy="1085850"/>
+                    </a:xfrm>
+                    <a:prstGeom prst="rect">
+                      <a:avLst/>
+                    </a:prstGeom>
+                    <a:ln>
+                      <a:noFill/>
+                    </a:ln>
+                    <a:extLst>
+                      <a:ext uri="{53640926-AAD7-44D8-BBD7-CCE9431645EC}">
+                        <a14:shadowObscured xmlns:a14="http://schemas.microsoft.com/office/drawing/2010/main"/>
+                      </a:ext>
+                    </a:extLst>
+                  </pic:spPr>
+                </pic:pic>
+              </a:graphicData>
+            </a:graphic>
+          </wp:inline>
+        </w:drawing>
+      </w:r>
+    </w:p>
+    <w:p>
+      <w:r>
+        <w:rPr>
+          <w:noProof/>
+        </w:rPr>
+        <w:drawing>
+          <wp:anchor distT="0" distB="0" distL="114300" distR="114300" simplePos="0" relativeHeight="251685888" behindDoc="0" locked="0" layoutInCell="1" allowOverlap="1" wp14:anchorId="4D02C872" wp14:editId="3578CDDD">
+            <wp:simplePos x="0" y="0"/>
+            <wp:positionH relativeFrom="margin">
+              <wp:align>left</wp:align>
+            </wp:positionH>
+            <wp:positionV relativeFrom="paragraph">
+              <wp:posOffset>566420</wp:posOffset>
+            </wp:positionV>
+            <wp:extent cx="6008370" cy="1981200"/>
+            <wp:effectExtent l="0" t="0" r="0" b="0"/>
+            <wp:wrapSquare wrapText="bothSides"/>
+            <wp:docPr id="30" name="Immagine 30"/>
+            <wp:cNvGraphicFramePr>
+              <a:graphicFrameLocks xmlns:a="http://schemas.openxmlformats.org/drawingml/2006/main" noChangeAspect="1"/>
+            </wp:cNvGraphicFramePr>
+            <a:graphic xmlns:a="http://schemas.openxmlformats.org/drawingml/2006/main">
+              <a:graphicData uri="http://schemas.openxmlformats.org/drawingml/2006/picture">
+                <pic:pic xmlns:pic="http://schemas.openxmlformats.org/drawingml/2006/picture">
+                  <pic:nvPicPr>
+                    <pic:cNvPr id="1" name=""/>
+                    <pic:cNvPicPr/>
+                  </pic:nvPicPr>
+                  <pic:blipFill>
+                    <a:blip r:embed="rId35">
                       <a:extLst>
                         <a:ext uri="{28A0092B-C50C-407E-A947-70E740481C1C}">
                           <a14:useLocalDpi xmlns:a14="http://schemas.microsoft.com/office/drawing/2010/main" val="0"/>
@@ -9130,7 +9479,7 @@
                   <pic:spPr>
                     <a:xfrm>
                       <a:off x="0" y="0"/>
-                      <a:ext cx="1712595" cy="3165475"/>
+                      <a:ext cx="6008370" cy="1981200"/>
                     </a:xfrm>
                     <a:prstGeom prst="rect">
                       <a:avLst/>
@@ -9149,76 +9498,61 @@
         </w:drawing>
       </w:r>
       <w:r>
-        <w:t xml:space="preserve">La GUI è stata strutturata usando dei </w:t>
+        <w:t xml:space="preserve">Ho creato un oggetto </w:t>
       </w:r>
       <w:proofErr w:type="spellStart"/>
       <w:r>
-        <w:t>JPanel</w:t>
+        <w:t>MouseListener</w:t>
       </w:r>
       <w:proofErr w:type="spellEnd"/>
       <w:r>
-        <w:t xml:space="preserve"> per contenere gli elementi e il </w:t>
+        <w:t xml:space="preserve"> e fatto l’</w:t>
       </w:r>
       <w:proofErr w:type="spellStart"/>
       <w:r>
-        <w:t>FlowLayout</w:t>
+        <w:t>override</w:t>
       </w:r>
       <w:proofErr w:type="spellEnd"/>
       <w:r>
-        <w:t xml:space="preserve"> dispone automaticamente le label in ordine.</w:t>
-      </w:r>
-      <w:r>
-        <w:br/>
-        <w:t>Ecco il risultato:</w:t>
-      </w:r>
-    </w:p>
-    <w:p>
-      <w:r>
-        <w:rPr>
-          <w:noProof/>
-        </w:rPr>
-        <w:drawing>
-          <wp:inline distT="0" distB="0" distL="0" distR="0" wp14:anchorId="20972D62" wp14:editId="63BC7703">
-            <wp:extent cx="6120130" cy="3407410"/>
-            <wp:effectExtent l="0" t="0" r="0" b="2540"/>
-            <wp:docPr id="27" name="Immagine 27"/>
-            <wp:cNvGraphicFramePr>
-              <a:graphicFrameLocks xmlns:a="http://schemas.openxmlformats.org/drawingml/2006/main" noChangeAspect="1"/>
-            </wp:cNvGraphicFramePr>
-            <a:graphic xmlns:a="http://schemas.openxmlformats.org/drawingml/2006/main">
-              <a:graphicData uri="http://schemas.openxmlformats.org/drawingml/2006/picture">
-                <pic:pic xmlns:pic="http://schemas.openxmlformats.org/drawingml/2006/picture">
-                  <pic:nvPicPr>
-                    <pic:cNvPr id="1" name=""/>
-                    <pic:cNvPicPr/>
-                  </pic:nvPicPr>
-                  <pic:blipFill>
-                    <a:blip r:embed="rId32"/>
-                    <a:stretch>
-                      <a:fillRect/>
-                    </a:stretch>
-                  </pic:blipFill>
-                  <pic:spPr>
-                    <a:xfrm>
-                      <a:off x="0" y="0"/>
-                      <a:ext cx="6120130" cy="3407410"/>
-                    </a:xfrm>
-                    <a:prstGeom prst="rect">
-                      <a:avLst/>
-                    </a:prstGeom>
-                  </pic:spPr>
-                </pic:pic>
-              </a:graphicData>
-            </a:graphic>
-          </wp:inline>
-        </w:drawing>
-      </w:r>
-    </w:p>
+        <w:t xml:space="preserve"> del metodo </w:t>
+      </w:r>
+      <w:proofErr w:type="spellStart"/>
+      <w:r>
+        <w:t>mouseClicked</w:t>
+      </w:r>
+      <w:proofErr w:type="spellEnd"/>
+      <w:r>
+        <w:t xml:space="preserve">, in cui prendo l’oggetto </w:t>
+      </w:r>
+      <w:proofErr w:type="spellStart"/>
+      <w:r>
+        <w:t>JLabel</w:t>
+      </w:r>
+      <w:proofErr w:type="spellEnd"/>
+      <w:r>
+        <w:t xml:space="preserve"> della etichetta cliccata e prendo il nome per avere l’indice e istanzio e rendo visibile la classe </w:t>
+      </w:r>
+      <w:proofErr w:type="spellStart"/>
+      <w:r>
+        <w:t>DialogSchedaGioco</w:t>
+      </w:r>
+      <w:proofErr w:type="spellEnd"/>
+      <w:r>
+        <w:t xml:space="preserve"> che si occupa della scheda del gioco.</w:t>
+      </w:r>
+    </w:p>
+    <w:p/>
     <w:p>
       <w:bookmarkStart w:id="27" w:name="_GoBack"/>
       <w:bookmarkEnd w:id="27"/>
     </w:p>
     <w:p>
+      <w:r>
+        <w:br w:type="page"/>
+      </w:r>
+    </w:p>
+    <w:p/>
+    <w:p>
       <w:pPr>
         <w:pStyle w:val="Titolo1"/>
         <w:rPr>
@@ -9231,7 +9565,6 @@
         <w:rPr>
           <w:lang w:val="it-IT"/>
         </w:rPr>
-        <w:lastRenderedPageBreak/>
         <w:t>Test</w:t>
       </w:r>
       <w:bookmarkEnd w:id="28"/>
@@ -11435,12 +11768,10 @@
       </w:pPr>
     </w:p>
     <w:sectPr>
-      <w:headerReference w:type="even" r:id="rId33"/>
-      <w:headerReference w:type="default" r:id="rId34"/>
-      <w:footerReference w:type="even" r:id="rId35"/>
-      <w:footerReference w:type="default" r:id="rId36"/>
-      <w:headerReference w:type="first" r:id="rId37"/>
-      <w:footerReference w:type="first" r:id="rId38"/>
+      <w:headerReference w:type="default" r:id="rId36"/>
+      <w:footerReference w:type="default" r:id="rId37"/>
+      <w:headerReference w:type="first" r:id="rId38"/>
+      <w:footerReference w:type="first" r:id="rId39"/>
       <w:pgSz w:w="11906" w:h="16838"/>
       <w:pgMar w:top="1985" w:right="1134" w:bottom="1418" w:left="1134" w:header="567" w:footer="567" w:gutter="0"/>
       <w:pgNumType w:start="1"/>
@@ -11476,16 +11807,6 @@
     <w:pPr>
       <w:pStyle w:val="Pidipagina"/>
     </w:pPr>
-  </w:p>
-</w:ftr>
-</file>
-
-<file path=word/footer2.xml><?xml version="1.0" encoding="utf-8"?>
-<w:ftr xmlns:wpc="http://schemas.microsoft.com/office/word/2010/wordprocessingCanvas" xmlns:cx="http://schemas.microsoft.com/office/drawing/2014/chartex" xmlns:cx1="http://schemas.microsoft.com/office/drawing/2015/9/8/chartex" xmlns:cx2="http://schemas.microsoft.com/office/drawing/2015/10/21/chartex" xmlns:cx3="http://schemas.microsoft.com/office/drawing/2016/5/9/chartex" xmlns:cx4="http://schemas.microsoft.com/office/drawing/2016/5/10/chartex" xmlns:cx5="http://schemas.microsoft.com/office/drawing/2016/5/11/chartex" xmlns:cx6="http://schemas.microsoft.com/office/drawing/2016/5/12/chartex" xmlns:cx7="http://schemas.microsoft.com/office/drawing/2016/5/13/chartex" xmlns:cx8="http://schemas.microsoft.com/office/drawing/2016/5/14/chartex" xmlns:mc="http://schemas.openxmlformats.org/markup-compatibility/2006" xmlns:aink="http://schemas.microsoft.com/office/drawing/2016/ink" xmlns:am3d="http://schemas.microsoft.com/office/drawing/2017/model3d" xmlns:o="urn:schemas-microsoft-com:office:office" xmlns:r="http://schemas.openxmlformats.org/officeDocument/2006/relationships" xmlns:m="http://schemas.openxmlformats.org/officeDocument/2006/math" xmlns:v="urn:schemas-microsoft-com:vml" xmlns:wp14="http://schemas.microsoft.com/office/word/2010/wordprocessingDrawing" xmlns:wp="http://schemas.openxmlformats.org/drawingml/2006/wordprocessingDrawing" xmlns:w10="urn:schemas-microsoft-com:office:word" xmlns:w="http://schemas.openxmlformats.org/wordprocessingml/2006/main" xmlns:w14="http://schemas.microsoft.com/office/word/2010/wordml" xmlns:w15="http://schemas.microsoft.com/office/word/2012/wordml" xmlns:w16cid="http://schemas.microsoft.com/office/word/2016/wordml/cid" xmlns:w16se="http://schemas.microsoft.com/office/word/2015/wordml/symex" xmlns:wpg="http://schemas.microsoft.com/office/word/2010/wordprocessingGroup" xmlns:wpi="http://schemas.microsoft.com/office/word/2010/wordprocessingInk" xmlns:wne="http://schemas.microsoft.com/office/word/2006/wordml" xmlns:wps="http://schemas.microsoft.com/office/word/2010/wordprocessingShape" mc:Ignorable="w14 w15 w16se w16cid wp14">
-  <w:p>
-    <w:pPr>
-      <w:pStyle w:val="Pidipagina"/>
-    </w:pPr>
     <w:r>
       <w:t>Sidney Canonica</w:t>
     </w:r>
@@ -11511,7 +11832,7 @@
 </w:ftr>
 </file>
 
-<file path=word/footer3.xml><?xml version="1.0" encoding="utf-8"?>
+<file path=word/footer2.xml><?xml version="1.0" encoding="utf-8"?>
 <w:ftr xmlns:wpc="http://schemas.microsoft.com/office/word/2010/wordprocessingCanvas" xmlns:cx="http://schemas.microsoft.com/office/drawing/2014/chartex" xmlns:cx1="http://schemas.microsoft.com/office/drawing/2015/9/8/chartex" xmlns:cx2="http://schemas.microsoft.com/office/drawing/2015/10/21/chartex" xmlns:cx3="http://schemas.microsoft.com/office/drawing/2016/5/9/chartex" xmlns:cx4="http://schemas.microsoft.com/office/drawing/2016/5/10/chartex" xmlns:cx5="http://schemas.microsoft.com/office/drawing/2016/5/11/chartex" xmlns:cx6="http://schemas.microsoft.com/office/drawing/2016/5/12/chartex" xmlns:cx7="http://schemas.microsoft.com/office/drawing/2016/5/13/chartex" xmlns:cx8="http://schemas.microsoft.com/office/drawing/2016/5/14/chartex" xmlns:mc="http://schemas.openxmlformats.org/markup-compatibility/2006" xmlns:aink="http://schemas.microsoft.com/office/drawing/2016/ink" xmlns:am3d="http://schemas.microsoft.com/office/drawing/2017/model3d" xmlns:o="urn:schemas-microsoft-com:office:office" xmlns:r="http://schemas.openxmlformats.org/officeDocument/2006/relationships" xmlns:m="http://schemas.openxmlformats.org/officeDocument/2006/math" xmlns:v="urn:schemas-microsoft-com:vml" xmlns:wp14="http://schemas.microsoft.com/office/word/2010/wordprocessingDrawing" xmlns:wp="http://schemas.openxmlformats.org/drawingml/2006/wordprocessingDrawing" xmlns:w10="urn:schemas-microsoft-com:office:word" xmlns:w="http://schemas.openxmlformats.org/wordprocessingml/2006/main" xmlns:w14="http://schemas.microsoft.com/office/word/2010/wordml" xmlns:w15="http://schemas.microsoft.com/office/word/2012/wordml" xmlns:w16cid="http://schemas.microsoft.com/office/word/2016/wordml/cid" xmlns:w16se="http://schemas.microsoft.com/office/word/2015/wordml/symex" xmlns:wpg="http://schemas.microsoft.com/office/word/2010/wordprocessingGroup" xmlns:wpi="http://schemas.microsoft.com/office/word/2010/wordprocessingInk" xmlns:wne="http://schemas.microsoft.com/office/word/2006/wordml" xmlns:wps="http://schemas.microsoft.com/office/word/2010/wordprocessingShape" mc:Ignorable="w14 w15 w16se w16cid wp14">
   <w:tbl>
     <w:tblPr>
@@ -11727,16 +12048,8 @@
             <w:rPr>
               <w:lang w:val="it-IT"/>
             </w:rPr>
-            <w:t xml:space="preserve">Guido </w:t>
+            <w:t>Guido Montalbetti</w:t>
           </w:r>
-          <w:proofErr w:type="spellStart"/>
-          <w:r>
-            <w:rPr>
-              <w:lang w:val="it-IT"/>
-            </w:rPr>
-            <w:t>Montalbetti</w:t>
-          </w:r>
-          <w:proofErr w:type="spellEnd"/>
         </w:p>
       </w:tc>
     </w:tr>
@@ -11772,16 +12085,6 @@
 </file>
 
 <file path=word/header1.xml><?xml version="1.0" encoding="utf-8"?>
-<w:hdr xmlns:wpc="http://schemas.microsoft.com/office/word/2010/wordprocessingCanvas" xmlns:cx="http://schemas.microsoft.com/office/drawing/2014/chartex" xmlns:cx1="http://schemas.microsoft.com/office/drawing/2015/9/8/chartex" xmlns:cx2="http://schemas.microsoft.com/office/drawing/2015/10/21/chartex" xmlns:cx3="http://schemas.microsoft.com/office/drawing/2016/5/9/chartex" xmlns:cx4="http://schemas.microsoft.com/office/drawing/2016/5/10/chartex" xmlns:cx5="http://schemas.microsoft.com/office/drawing/2016/5/11/chartex" xmlns:cx6="http://schemas.microsoft.com/office/drawing/2016/5/12/chartex" xmlns:cx7="http://schemas.microsoft.com/office/drawing/2016/5/13/chartex" xmlns:cx8="http://schemas.microsoft.com/office/drawing/2016/5/14/chartex" xmlns:mc="http://schemas.openxmlformats.org/markup-compatibility/2006" xmlns:aink="http://schemas.microsoft.com/office/drawing/2016/ink" xmlns:am3d="http://schemas.microsoft.com/office/drawing/2017/model3d" xmlns:o="urn:schemas-microsoft-com:office:office" xmlns:r="http://schemas.openxmlformats.org/officeDocument/2006/relationships" xmlns:m="http://schemas.openxmlformats.org/officeDocument/2006/math" xmlns:v="urn:schemas-microsoft-com:vml" xmlns:wp14="http://schemas.microsoft.com/office/word/2010/wordprocessingDrawing" xmlns:wp="http://schemas.openxmlformats.org/drawingml/2006/wordprocessingDrawing" xmlns:w10="urn:schemas-microsoft-com:office:word" xmlns:w="http://schemas.openxmlformats.org/wordprocessingml/2006/main" xmlns:w14="http://schemas.microsoft.com/office/word/2010/wordml" xmlns:w15="http://schemas.microsoft.com/office/word/2012/wordml" xmlns:w16cid="http://schemas.microsoft.com/office/word/2016/wordml/cid" xmlns:w16se="http://schemas.microsoft.com/office/word/2015/wordml/symex" xmlns:wpg="http://schemas.microsoft.com/office/word/2010/wordprocessingGroup" xmlns:wpi="http://schemas.microsoft.com/office/word/2010/wordprocessingInk" xmlns:wne="http://schemas.microsoft.com/office/word/2006/wordml" xmlns:wps="http://schemas.microsoft.com/office/word/2010/wordprocessingShape" mc:Ignorable="w14 w15 w16se w16cid wp14">
-  <w:p>
-    <w:pPr>
-      <w:pStyle w:val="Intestazione"/>
-    </w:pPr>
-  </w:p>
-</w:hdr>
-</file>
-
-<file path=word/header2.xml><?xml version="1.0" encoding="utf-8"?>
 <w:hdr xmlns:wpc="http://schemas.microsoft.com/office/word/2010/wordprocessingCanvas" xmlns:cx="http://schemas.microsoft.com/office/drawing/2014/chartex" xmlns:cx1="http://schemas.microsoft.com/office/drawing/2015/9/8/chartex" xmlns:cx2="http://schemas.microsoft.com/office/drawing/2015/10/21/chartex" xmlns:cx3="http://schemas.microsoft.com/office/drawing/2016/5/9/chartex" xmlns:cx4="http://schemas.microsoft.com/office/drawing/2016/5/10/chartex" xmlns:cx5="http://schemas.microsoft.com/office/drawing/2016/5/11/chartex" xmlns:cx6="http://schemas.microsoft.com/office/drawing/2016/5/12/chartex" xmlns:cx7="http://schemas.microsoft.com/office/drawing/2016/5/13/chartex" xmlns:cx8="http://schemas.microsoft.com/office/drawing/2016/5/14/chartex" xmlns:mc="http://schemas.openxmlformats.org/markup-compatibility/2006" xmlns:aink="http://schemas.microsoft.com/office/drawing/2016/ink" xmlns:am3d="http://schemas.microsoft.com/office/drawing/2017/model3d" xmlns:o="urn:schemas-microsoft-com:office:office" xmlns:r="http://schemas.openxmlformats.org/officeDocument/2006/relationships" xmlns:m="http://schemas.openxmlformats.org/officeDocument/2006/math" xmlns:v="urn:schemas-microsoft-com:vml" xmlns:wp14="http://schemas.microsoft.com/office/word/2010/wordprocessingDrawing" xmlns:wp="http://schemas.openxmlformats.org/drawingml/2006/wordprocessingDrawing" xmlns:w10="urn:schemas-microsoft-com:office:word" xmlns:w="http://schemas.openxmlformats.org/wordprocessingml/2006/main" xmlns:w14="http://schemas.microsoft.com/office/word/2010/wordml" xmlns:w15="http://schemas.microsoft.com/office/word/2012/wordml" xmlns:w16cid="http://schemas.microsoft.com/office/word/2016/wordml/cid" xmlns:w16se="http://schemas.microsoft.com/office/word/2015/wordml/symex" xmlns:wpg="http://schemas.microsoft.com/office/word/2010/wordprocessingGroup" xmlns:wpi="http://schemas.microsoft.com/office/word/2010/wordprocessingInk" xmlns:wne="http://schemas.microsoft.com/office/word/2006/wordml" xmlns:wps="http://schemas.microsoft.com/office/word/2010/wordprocessingShape" mc:Ignorable="w14 w15 w16se w16cid wp14">
   <w:tbl>
     <w:tblPr>
@@ -12150,7 +12453,7 @@
 </w:hdr>
 </file>
 
-<file path=word/header3.xml><?xml version="1.0" encoding="utf-8"?>
+<file path=word/header2.xml><?xml version="1.0" encoding="utf-8"?>
 <w:hdr xmlns:wpc="http://schemas.microsoft.com/office/word/2010/wordprocessingCanvas" xmlns:cx="http://schemas.microsoft.com/office/drawing/2014/chartex" xmlns:cx1="http://schemas.microsoft.com/office/drawing/2015/9/8/chartex" xmlns:cx2="http://schemas.microsoft.com/office/drawing/2015/10/21/chartex" xmlns:cx3="http://schemas.microsoft.com/office/drawing/2016/5/9/chartex" xmlns:cx4="http://schemas.microsoft.com/office/drawing/2016/5/10/chartex" xmlns:cx5="http://schemas.microsoft.com/office/drawing/2016/5/11/chartex" xmlns:cx6="http://schemas.microsoft.com/office/drawing/2016/5/12/chartex" xmlns:cx7="http://schemas.microsoft.com/office/drawing/2016/5/13/chartex" xmlns:cx8="http://schemas.microsoft.com/office/drawing/2016/5/14/chartex" xmlns:mc="http://schemas.openxmlformats.org/markup-compatibility/2006" xmlns:aink="http://schemas.microsoft.com/office/drawing/2016/ink" xmlns:am3d="http://schemas.microsoft.com/office/drawing/2017/model3d" xmlns:o="urn:schemas-microsoft-com:office:office" xmlns:r="http://schemas.openxmlformats.org/officeDocument/2006/relationships" xmlns:m="http://schemas.openxmlformats.org/officeDocument/2006/math" xmlns:v="urn:schemas-microsoft-com:vml" xmlns:wp14="http://schemas.microsoft.com/office/word/2010/wordprocessingDrawing" xmlns:wp="http://schemas.openxmlformats.org/drawingml/2006/wordprocessingDrawing" xmlns:w10="urn:schemas-microsoft-com:office:word" xmlns:w="http://schemas.openxmlformats.org/wordprocessingml/2006/main" xmlns:w14="http://schemas.microsoft.com/office/word/2010/wordml" xmlns:w15="http://schemas.microsoft.com/office/word/2012/wordml" xmlns:w16cid="http://schemas.microsoft.com/office/word/2016/wordml/cid" xmlns:w16se="http://schemas.microsoft.com/office/word/2015/wordml/symex" xmlns:wpg="http://schemas.microsoft.com/office/word/2010/wordprocessingGroup" xmlns:wpi="http://schemas.microsoft.com/office/word/2010/wordprocessingInk" xmlns:wne="http://schemas.microsoft.com/office/word/2006/wordml" xmlns:wps="http://schemas.microsoft.com/office/word/2010/wordprocessingShape" mc:Ignorable="w14 w15 w16se w16cid wp14">
   <w:tbl>
     <w:tblPr>
@@ -16329,7 +16632,7 @@
 </file>
 
 <file path=customXml/itemProps1.xml><?xml version="1.0" encoding="utf-8"?>
-<ds:datastoreItem xmlns:ds="http://schemas.openxmlformats.org/officeDocument/2006/customXml" ds:itemID="{8E78BAF5-899A-4355-B157-77E0DC5B159C}">
+<ds:datastoreItem xmlns:ds="http://schemas.openxmlformats.org/officeDocument/2006/customXml" ds:itemID="{D8C00C98-C632-4B28-93E3-CAA2A42C5FFA}">
   <ds:schemaRefs>
     <ds:schemaRef ds:uri="http://schemas.openxmlformats.org/officeDocument/2006/bibliography"/>
   </ds:schemaRefs>

</xml_diff>